<commit_message>
Ajout algo collisions et strategie du pas dans le rapport
</commit_message>
<xml_diff>
--- a/TP3/Rapport/phs4700_devoir3_rapport.docx
+++ b/TP3/Rapport/phs4700_devoir3_rapport.docx
@@ -1,6 +1,6 @@
 
 <file path=word/document.xml><?xml version="1.0" encoding="utf-8"?>
-<w:document xmlns:wpc="http://schemas.microsoft.com/office/word/2010/wordprocessingCanvas" xmlns:mc="http://schemas.openxmlformats.org/markup-compatibility/2006" xmlns:o="urn:schemas-microsoft-com:office:office" xmlns:r="http://schemas.openxmlformats.org/officeDocument/2006/relationships" xmlns:m="http://schemas.openxmlformats.org/officeDocument/2006/math" xmlns:v="urn:schemas-microsoft-com:vml" xmlns:wp14="http://schemas.microsoft.com/office/word/2010/wordprocessingDrawing" xmlns:wp="http://schemas.openxmlformats.org/drawingml/2006/wordprocessingDrawing" xmlns:w10="urn:schemas-microsoft-com:office:word" xmlns:w="http://schemas.openxmlformats.org/wordprocessingml/2006/main" xmlns:w14="http://schemas.microsoft.com/office/word/2010/wordml" xmlns:wpg="http://schemas.microsoft.com/office/word/2010/wordprocessingGroup" xmlns:wpi="http://schemas.microsoft.com/office/word/2010/wordprocessingInk" xmlns:wne="http://schemas.microsoft.com/office/word/2006/wordml" xmlns:wps="http://schemas.microsoft.com/office/word/2010/wordprocessingShape" mc:Ignorable="w14 wp14">
+<w:document xmlns:wpc="http://schemas.microsoft.com/office/word/2010/wordprocessingCanvas" xmlns:cx="http://schemas.microsoft.com/office/drawing/2014/chartex" xmlns:mc="http://schemas.openxmlformats.org/markup-compatibility/2006" xmlns:o="urn:schemas-microsoft-com:office:office" xmlns:r="http://schemas.openxmlformats.org/officeDocument/2006/relationships" xmlns:m="http://schemas.openxmlformats.org/officeDocument/2006/math" xmlns:v="urn:schemas-microsoft-com:vml" xmlns:wp14="http://schemas.microsoft.com/office/word/2010/wordprocessingDrawing" xmlns:wp="http://schemas.openxmlformats.org/drawingml/2006/wordprocessingDrawing" xmlns:w10="urn:schemas-microsoft-com:office:word" xmlns:w="http://schemas.openxmlformats.org/wordprocessingml/2006/main" xmlns:w14="http://schemas.microsoft.com/office/word/2010/wordml" xmlns:w15="http://schemas.microsoft.com/office/word/2012/wordml" xmlns:w16se="http://schemas.microsoft.com/office/word/2015/wordml/symex" xmlns:wpg="http://schemas.microsoft.com/office/word/2010/wordprocessingGroup" xmlns:wpi="http://schemas.microsoft.com/office/word/2010/wordprocessingInk" xmlns:wne="http://schemas.microsoft.com/office/word/2006/wordml" xmlns:wps="http://schemas.microsoft.com/office/word/2010/wordprocessingShape" mc:Ignorable="w14 w15 w16se wp14">
   <w:body>
     <w:p>
       <w:pPr>
@@ -28,7 +28,7 @@
           <w:noProof/>
           <w:sz w:val="20"/>
           <w:szCs w:val="20"/>
-          <w:lang w:val="en-CA" w:eastAsia="en-CA"/>
+          <w:lang w:val="fr-CA" w:eastAsia="fr-CA"/>
         </w:rPr>
         <w:drawing>
           <wp:inline distT="0" distB="0" distL="0" distR="0" wp14:anchorId="41A9F421" wp14:editId="30077287">
@@ -393,7 +393,7 @@
     </w:p>
     <w:p>
       <w:pPr>
-        <w:pStyle w:val="BodyText"/>
+        <w:pStyle w:val="Corpsdetexte"/>
         <w:spacing w:line="464" w:lineRule="auto"/>
         <w:ind w:right="-21"/>
         <w:rPr>
@@ -451,12 +451,10 @@
         </w:rPr>
         <w:t xml:space="preserve"> 03</w:t>
       </w:r>
-      <w:bookmarkStart w:id="0" w:name="_GoBack"/>
-      <w:bookmarkEnd w:id="0"/>
     </w:p>
     <w:p>
       <w:pPr>
-        <w:pStyle w:val="BodyText"/>
+        <w:pStyle w:val="Corpsdetexte"/>
         <w:spacing w:line="464" w:lineRule="auto"/>
         <w:ind w:right="-21"/>
         <w:rPr>
@@ -529,7 +527,7 @@
     </w:p>
     <w:p>
       <w:pPr>
-        <w:pStyle w:val="BodyText"/>
+        <w:pStyle w:val="Corpsdetexte"/>
         <w:spacing w:line="464" w:lineRule="auto"/>
         <w:ind w:right="-21"/>
         <w:rPr>
@@ -1069,7 +1067,7 @@
                 <w:noProof/>
                 <w:sz w:val="6"/>
                 <w:szCs w:val="6"/>
-                <w:lang w:val="en-CA" w:eastAsia="en-CA"/>
+                <w:lang w:val="fr-CA" w:eastAsia="fr-CA"/>
               </w:rPr>
               <w:drawing>
                 <wp:anchor distT="0" distB="0" distL="114300" distR="114300" simplePos="0" relativeHeight="251658240" behindDoc="0" locked="0" layoutInCell="1" allowOverlap="1" wp14:anchorId="13EF0004" wp14:editId="52E060B6">
@@ -1550,7 +1548,7 @@
       <w:sdtContent>
         <w:p>
           <w:pPr>
-            <w:pStyle w:val="TOCHeading"/>
+            <w:pStyle w:val="En-ttedetabledesmatires"/>
           </w:pPr>
           <w:r>
             <w:t>Table des matières</w:t>
@@ -1558,7 +1556,7 @@
         </w:p>
         <w:p>
           <w:pPr>
-            <w:pStyle w:val="TOC1"/>
+            <w:pStyle w:val="TM1"/>
             <w:tabs>
               <w:tab w:val="right" w:leader="dot" w:pos="9350"/>
             </w:tabs>
@@ -1580,7 +1578,7 @@
           <w:hyperlink w:anchor="_Toc497076244" w:history="1">
             <w:r>
               <w:rPr>
-                <w:rStyle w:val="Hyperlink"/>
+                <w:rStyle w:val="Lienhypertexte"/>
                 <w:noProof/>
                 <w:lang w:val="fr-CA"/>
               </w:rPr>
@@ -1638,7 +1636,7 @@
         </w:p>
         <w:p>
           <w:pPr>
-            <w:pStyle w:val="TOC1"/>
+            <w:pStyle w:val="TM1"/>
             <w:tabs>
               <w:tab w:val="right" w:leader="dot" w:pos="9350"/>
             </w:tabs>
@@ -1651,7 +1649,7 @@
           <w:hyperlink w:anchor="_Toc497076245" w:history="1">
             <w:r>
               <w:rPr>
-                <w:rStyle w:val="Hyperlink"/>
+                <w:rStyle w:val="Lienhypertexte"/>
                 <w:noProof/>
                 <w:lang w:val="fr-CA"/>
               </w:rPr>
@@ -1709,7 +1707,7 @@
         </w:p>
         <w:p>
           <w:pPr>
-            <w:pStyle w:val="TOC2"/>
+            <w:pStyle w:val="TM2"/>
             <w:tabs>
               <w:tab w:val="right" w:leader="dot" w:pos="9350"/>
             </w:tabs>
@@ -1722,7 +1720,7 @@
           <w:hyperlink w:anchor="_Toc497076246" w:history="1">
             <w:r>
               <w:rPr>
-                <w:rStyle w:val="Hyperlink"/>
+                <w:rStyle w:val="Lienhypertexte"/>
                 <w:noProof/>
                 <w:lang w:val="fr-CA"/>
               </w:rPr>
@@ -1780,7 +1778,7 @@
         </w:p>
         <w:p>
           <w:pPr>
-            <w:pStyle w:val="TOC2"/>
+            <w:pStyle w:val="TM2"/>
             <w:tabs>
               <w:tab w:val="right" w:leader="dot" w:pos="9350"/>
             </w:tabs>
@@ -1793,7 +1791,7 @@
           <w:hyperlink w:anchor="_Toc497076247" w:history="1">
             <w:r>
               <w:rPr>
-                <w:rStyle w:val="Hyperlink"/>
+                <w:rStyle w:val="Lienhypertexte"/>
                 <w:noProof/>
               </w:rPr>
               <w:t>Équations du movement à résoudre</w:t>
@@ -1850,7 +1848,7 @@
         </w:p>
         <w:p>
           <w:pPr>
-            <w:pStyle w:val="TOC2"/>
+            <w:pStyle w:val="TM2"/>
             <w:tabs>
               <w:tab w:val="right" w:leader="dot" w:pos="9350"/>
             </w:tabs>
@@ -1863,7 +1861,7 @@
           <w:hyperlink w:anchor="_Toc497076248" w:history="1">
             <w:r>
               <w:rPr>
-                <w:rStyle w:val="Hyperlink"/>
+                <w:rStyle w:val="Lienhypertexte"/>
                 <w:noProof/>
                 <w:lang w:val="fr-CA"/>
               </w:rPr>
@@ -1921,7 +1919,7 @@
         </w:p>
         <w:p>
           <w:pPr>
-            <w:pStyle w:val="TOC2"/>
+            <w:pStyle w:val="TM2"/>
             <w:tabs>
               <w:tab w:val="right" w:leader="dot" w:pos="9350"/>
             </w:tabs>
@@ -1934,7 +1932,7 @@
           <w:hyperlink w:anchor="_Toc497076249" w:history="1">
             <w:r>
               <w:rPr>
-                <w:rStyle w:val="Hyperlink"/>
+                <w:rStyle w:val="Lienhypertexte"/>
                 <w:noProof/>
                 <w:lang w:val="fr-CA"/>
               </w:rPr>
@@ -1992,7 +1990,7 @@
         </w:p>
         <w:p>
           <w:pPr>
-            <w:pStyle w:val="TOC2"/>
+            <w:pStyle w:val="TM2"/>
             <w:tabs>
               <w:tab w:val="right" w:leader="dot" w:pos="9350"/>
             </w:tabs>
@@ -2005,7 +2003,7 @@
           <w:hyperlink w:anchor="_Toc497076250" w:history="1">
             <w:r>
               <w:rPr>
-                <w:rStyle w:val="Hyperlink"/>
+                <w:rStyle w:val="Lienhypertexte"/>
                 <w:noProof/>
                 <w:lang w:val="fr-CA"/>
               </w:rPr>
@@ -2063,7 +2061,7 @@
         </w:p>
         <w:p>
           <w:pPr>
-            <w:pStyle w:val="TOC2"/>
+            <w:pStyle w:val="TM2"/>
             <w:tabs>
               <w:tab w:val="right" w:leader="dot" w:pos="9350"/>
             </w:tabs>
@@ -2076,7 +2074,7 @@
           <w:hyperlink w:anchor="_Toc497076251" w:history="1">
             <w:r>
               <w:rPr>
-                <w:rStyle w:val="Hyperlink"/>
+                <w:rStyle w:val="Lienhypertexte"/>
                 <w:noProof/>
                 <w:lang w:val="fr-CA"/>
               </w:rPr>
@@ -2088,7 +2086,7 @@
                   <m:sty m:val="b"/>
                 </m:rPr>
                 <w:rPr>
-                  <w:rStyle w:val="Hyperlink"/>
+                  <w:rStyle w:val="Lienhypertexte"/>
                   <w:rFonts w:ascii="Cambria Math" w:hAnsi="Cambria Math"/>
                   <w:noProof/>
                   <w:lang w:val="fr-FR"/>
@@ -2098,7 +2096,7 @@
             </m:oMath>
             <w:r>
               <w:rPr>
-                <w:rStyle w:val="Hyperlink"/>
+                <w:rStyle w:val="Lienhypertexte"/>
                 <w:noProof/>
                 <w:lang w:val="fr-FR"/>
               </w:rPr>
@@ -2106,7 +2104,7 @@
             </w:r>
             <w:r>
               <w:rPr>
-                <w:rStyle w:val="Hyperlink"/>
+                <w:rStyle w:val="Lienhypertexte"/>
                 <w:noProof/>
                 <w:lang w:val="fr-CA"/>
               </w:rPr>
@@ -2164,7 +2162,7 @@
         </w:p>
         <w:p>
           <w:pPr>
-            <w:pStyle w:val="TOC1"/>
+            <w:pStyle w:val="TM1"/>
             <w:tabs>
               <w:tab w:val="right" w:leader="dot" w:pos="9350"/>
             </w:tabs>
@@ -2177,7 +2175,7 @@
           <w:hyperlink w:anchor="_Toc497076252" w:history="1">
             <w:r>
               <w:rPr>
-                <w:rStyle w:val="Hyperlink"/>
+                <w:rStyle w:val="Lienhypertexte"/>
                 <w:noProof/>
                 <w:lang w:val="fr-CA"/>
               </w:rPr>
@@ -2235,7 +2233,7 @@
         </w:p>
         <w:p>
           <w:pPr>
-            <w:pStyle w:val="TOC2"/>
+            <w:pStyle w:val="TM2"/>
             <w:tabs>
               <w:tab w:val="right" w:leader="dot" w:pos="9350"/>
             </w:tabs>
@@ -2248,7 +2246,7 @@
           <w:hyperlink w:anchor="_Toc497076253" w:history="1">
             <w:r>
               <w:rPr>
-                <w:rStyle w:val="Hyperlink"/>
+                <w:rStyle w:val="Lienhypertexte"/>
                 <w:noProof/>
                 <w:lang w:val="fr-CA"/>
               </w:rPr>
@@ -2306,7 +2304,7 @@
         </w:p>
         <w:p>
           <w:pPr>
-            <w:pStyle w:val="TOC2"/>
+            <w:pStyle w:val="TM2"/>
             <w:tabs>
               <w:tab w:val="right" w:leader="dot" w:pos="9350"/>
             </w:tabs>
@@ -2319,7 +2317,7 @@
           <w:hyperlink w:anchor="_Toc497076254" w:history="1">
             <w:r>
               <w:rPr>
-                <w:rStyle w:val="Hyperlink"/>
+                <w:rStyle w:val="Lienhypertexte"/>
                 <w:noProof/>
                 <w:lang w:val="fr-CA"/>
               </w:rPr>
@@ -2377,7 +2375,7 @@
         </w:p>
         <w:p>
           <w:pPr>
-            <w:pStyle w:val="TOC2"/>
+            <w:pStyle w:val="TM2"/>
             <w:tabs>
               <w:tab w:val="right" w:leader="dot" w:pos="9350"/>
             </w:tabs>
@@ -2390,7 +2388,7 @@
           <w:hyperlink w:anchor="_Toc497076255" w:history="1">
             <w:r>
               <w:rPr>
-                <w:rStyle w:val="Hyperlink"/>
+                <w:rStyle w:val="Lienhypertexte"/>
                 <w:noProof/>
                 <w:lang w:val="fr-CA"/>
               </w:rPr>
@@ -2448,7 +2446,7 @@
         </w:p>
         <w:p>
           <w:pPr>
-            <w:pStyle w:val="TOC1"/>
+            <w:pStyle w:val="TM1"/>
             <w:tabs>
               <w:tab w:val="right" w:leader="dot" w:pos="9350"/>
             </w:tabs>
@@ -2461,7 +2459,7 @@
           <w:hyperlink w:anchor="_Toc497076256" w:history="1">
             <w:r>
               <w:rPr>
-                <w:rStyle w:val="Hyperlink"/>
+                <w:rStyle w:val="Lienhypertexte"/>
                 <w:noProof/>
                 <w:lang w:val="fr-CA"/>
               </w:rPr>
@@ -2544,13 +2542,13 @@
     </w:p>
     <w:p>
       <w:pPr>
-        <w:pStyle w:val="Heading1"/>
+        <w:pStyle w:val="Titre1"/>
         <w:ind w:left="0"/>
         <w:rPr>
           <w:lang w:val="fr-CA"/>
         </w:rPr>
       </w:pPr>
-      <w:bookmarkStart w:id="1" w:name="_Toc497076244"/>
+      <w:bookmarkStart w:id="0" w:name="_Toc497076244"/>
       <w:r>
         <w:rPr>
           <w:lang w:val="fr-CA"/>
@@ -2558,7 +2556,7 @@
         <w:lastRenderedPageBreak/>
         <w:t>Introduction</w:t>
       </w:r>
-      <w:bookmarkEnd w:id="1"/>
+      <w:bookmarkEnd w:id="0"/>
     </w:p>
     <w:p>
       <w:pPr>
@@ -2922,128 +2920,429 @@
     </w:p>
     <w:p>
       <w:pPr>
-        <w:pStyle w:val="Heading1"/>
+        <w:pStyle w:val="Titre1"/>
         <w:ind w:left="0"/>
         <w:rPr>
           <w:lang w:val="fr-CA"/>
         </w:rPr>
       </w:pPr>
-      <w:bookmarkStart w:id="2" w:name="_Toc497076245"/>
+      <w:bookmarkStart w:id="1" w:name="_Toc497076245"/>
       <w:r>
         <w:rPr>
           <w:lang w:val="fr-CA"/>
         </w:rPr>
         <w:lastRenderedPageBreak/>
         <w:t>Théorie et équations</w:t>
+      </w:r>
+      <w:bookmarkEnd w:id="1"/>
+    </w:p>
+    <w:p>
+      <w:pPr>
+        <w:pStyle w:val="Titre2"/>
+        <w:rPr>
+          <w:lang w:val="fr-CA"/>
+        </w:rPr>
+      </w:pPr>
+      <w:bookmarkStart w:id="2" w:name="_Toc497076246"/>
+      <w:r>
+        <w:rPr>
+          <w:lang w:val="fr-CA"/>
+        </w:rPr>
+        <w:t>Équations du mouvement à résoudre</w:t>
       </w:r>
       <w:bookmarkEnd w:id="2"/>
     </w:p>
     <w:p>
       <w:pPr>
-        <w:pStyle w:val="Heading2"/>
-        <w:rPr>
-          <w:lang w:val="fr-CA"/>
-        </w:rPr>
-      </w:pPr>
-      <w:bookmarkStart w:id="3" w:name="_Toc497076246"/>
-      <w:r>
-        <w:rPr>
-          <w:lang w:val="fr-CA"/>
-        </w:rPr>
-        <w:t>Équations du mouvement à résoudre</w:t>
-      </w:r>
-      <w:bookmarkEnd w:id="3"/>
+        <w:ind w:firstLine="720"/>
+        <w:rPr>
+          <w:rFonts w:cs="Arial"/>
+          <w:lang w:val="fr-CA"/>
+        </w:rPr>
+      </w:pPr>
+      <w:r>
+        <w:rPr>
+          <w:lang w:val="fr-CA"/>
+        </w:rPr>
+        <w:t>Une seule force s’applique sur les voitures : la force de frottement.</w:t>
+      </w:r>
     </w:p>
     <w:p>
       <w:pPr>
         <w:ind w:firstLine="720"/>
         <w:rPr>
-          <w:lang w:val="fr-CA"/>
-        </w:rPr>
-      </w:pPr>
-      <w:r>
-        <w:rPr>
-          <w:lang w:val="fr-CA"/>
-        </w:rPr>
-        <w:t>Trois forces sont appliquées à la balle dans nos simulations: la force gravitationnelle, la force de frottement visqueux et l’effet Magnus.</w:t>
+          <w:rFonts w:cs="Arial"/>
+          <w:lang w:val="fr-CA"/>
+        </w:rPr>
+      </w:pPr>
+      <w:r>
+        <w:rPr>
+          <w:rFonts w:cs="Arial"/>
+          <w:lang w:val="fr-CA"/>
+        </w:rPr>
+        <w:t xml:space="preserve"> </w:t>
       </w:r>
     </w:p>
     <w:p>
       <w:pPr>
-        <w:rPr>
-          <w:lang w:val="fr-CA"/>
-        </w:rPr>
-      </w:pPr>
+        <w:ind w:firstLine="720"/>
+        <w:rPr>
+          <w:rFonts w:cs="Arial"/>
+          <w:lang w:val="fr-CA"/>
+        </w:rPr>
+      </w:pPr>
+      <w:r>
+        <w:rPr>
+          <w:rFonts w:cs="Arial"/>
+          <w:lang w:val="fr-CA"/>
+        </w:rPr>
+        <w:t>La force</w:t>
+      </w:r>
+      <w:r>
+        <w:rPr>
+          <w:rFonts w:cs="Arial"/>
+          <w:lang w:val="fr-CA"/>
+        </w:rPr>
+        <w:t xml:space="preserve"> de frottement est </w:t>
+      </w:r>
+      <w:r>
+        <w:rPr>
+          <w:rFonts w:cs="Arial"/>
+          <w:lang w:val="fr-CA"/>
+        </w:rPr>
+        <w:t xml:space="preserve">donnée par l’équation </w:t>
+      </w:r>
+      <w:r>
+        <w:rPr>
+          <w:rFonts w:cs="Arial"/>
+          <w:lang w:val="fr-CA"/>
+        </w:rPr>
+        <w:t>1</w:t>
+      </w:r>
+      <w:r>
+        <w:rPr>
+          <w:rFonts w:cs="Arial"/>
+          <w:lang w:val="fr-CA"/>
+        </w:rPr>
+        <w:t xml:space="preserve">. </w:t>
+      </w:r>
+      <w:r>
+        <w:rPr>
+          <w:rFonts w:cs="Arial"/>
+          <w:highlight w:val="yellow"/>
+          <w:lang w:val="fr-CA"/>
+        </w:rPr>
+        <w:t xml:space="preserve">La balle étant un solide se déplaçant dans un fluide, soit l’air, elle subit </w:t>
+      </w:r>
+      <w:r>
+        <w:rPr>
+          <w:rFonts w:cs="Arial"/>
+          <w:highlight w:val="yellow"/>
+          <w:lang w:val="fr-CA"/>
+        </w:rPr>
+        <w:t>des collisions élastiques et inélastiques avec les molécules de l’air. Cela résulte par une</w:t>
+      </w:r>
+      <w:r>
+        <w:rPr>
+          <w:rFonts w:cs="Arial"/>
+          <w:highlight w:val="yellow"/>
+          <w:lang w:val="fr-CA"/>
+        </w:rPr>
+        <w:t xml:space="preserve"> force de frottement. </w:t>
+      </w:r>
+      <w:r>
+        <w:rPr>
+          <w:rFonts w:cs="Arial"/>
+          <w:highlight w:val="yellow"/>
+          <w:lang w:val="fr-CA"/>
+        </w:rPr>
+        <w:t xml:space="preserve">Elle ne s’applique que sur la partie immergée de la balle, ce qui donne alors lieu à un mouvement de rotation. </w:t>
+      </w:r>
+      <w:r>
+        <w:rPr>
+          <w:rFonts w:cs="Arial"/>
+          <w:highlight w:val="yellow"/>
+          <w:lang w:val="fr-CA"/>
+        </w:rPr>
+        <w:t xml:space="preserve">Certaines valeurs ont été fournies dans l’énoncé du devoir : la masse volumique de l’air </w:t>
+      </w:r>
+      <w:r>
+        <w:rPr>
+          <w:rFonts w:cs="Arial"/>
+          <w:highlight w:val="yellow"/>
+          <w:lang w:val="fr-CA"/>
+        </w:rPr>
+        <w:t>(</w:t>
+      </w:r>
+      <m:oMath>
+        <m:r>
+          <w:rPr>
+            <w:rFonts w:ascii="Cambria Math" w:hAnsi="Cambria Math"/>
+            <w:szCs w:val="24"/>
+            <w:highlight w:val="yellow"/>
+          </w:rPr>
+          <m:t>ρ</m:t>
+        </m:r>
+      </m:oMath>
+      <w:r>
+        <w:rPr>
+          <w:szCs w:val="24"/>
+          <w:highlight w:val="yellow"/>
+          <w:vertAlign w:val="subscript"/>
+          <w:lang w:val="fr-CA"/>
+        </w:rPr>
+        <w:t>air</w:t>
+      </w:r>
+      <w:r>
+        <w:rPr>
+          <w:szCs w:val="24"/>
+          <w:highlight w:val="yellow"/>
+          <w:lang w:val="fr-CA"/>
+        </w:rPr>
+        <w:t xml:space="preserve"> = 1</w:t>
+      </w:r>
+      <w:r>
+        <w:rPr>
+          <w:szCs w:val="24"/>
+          <w:highlight w:val="yellow"/>
+          <w:lang w:val="fr-CA"/>
+        </w:rPr>
+        <w:t>.</w:t>
+      </w:r>
+      <w:r>
+        <w:rPr>
+          <w:szCs w:val="24"/>
+          <w:highlight w:val="yellow"/>
+          <w:lang w:val="fr-CA"/>
+        </w:rPr>
+        <w:t>2 kg/m</w:t>
+      </w:r>
+      <w:r>
+        <w:rPr>
+          <w:szCs w:val="24"/>
+          <w:highlight w:val="yellow"/>
+          <w:vertAlign w:val="superscript"/>
+          <w:lang w:val="fr-CA"/>
+        </w:rPr>
+        <w:t>3</w:t>
+      </w:r>
+      <w:r>
+        <w:rPr>
+          <w:szCs w:val="24"/>
+          <w:highlight w:val="yellow"/>
+          <w:lang w:val="fr-CA"/>
+        </w:rPr>
+        <w:t>)</w:t>
+      </w:r>
+      <w:r>
+        <w:rPr>
+          <w:rFonts w:eastAsiaTheme="minorEastAsia"/>
+          <w:szCs w:val="24"/>
+          <w:highlight w:val="yellow"/>
+          <w:lang w:val="fr-CA"/>
+        </w:rPr>
+        <w:t>,</w:t>
+      </w:r>
+      <w:r>
+        <w:rPr>
+          <w:rFonts w:eastAsiaTheme="minorEastAsia"/>
+          <w:szCs w:val="24"/>
+          <w:highlight w:val="yellow"/>
+          <w:lang w:val="fr-CA"/>
+        </w:rPr>
+        <w:t xml:space="preserve"> </w:t>
+      </w:r>
+      <w:r>
+        <w:rPr>
+          <w:szCs w:val="24"/>
+          <w:highlight w:val="yellow"/>
+          <w:lang w:val="fr-CA"/>
+        </w:rPr>
+        <w:t>l’aire</w:t>
+      </w:r>
+      <w:r>
+        <w:rPr>
+          <w:szCs w:val="24"/>
+          <w:highlight w:val="yellow"/>
+          <w:lang w:val="fr-CA"/>
+        </w:rPr>
+        <w:t xml:space="preserve"> efficace de la balle</w:t>
+      </w:r>
+      <w:r>
+        <w:rPr>
+          <w:szCs w:val="24"/>
+          <w:highlight w:val="yellow"/>
+          <w:lang w:val="fr-CA"/>
+        </w:rPr>
+        <w:t xml:space="preserve"> de la balle ( A = (</w:t>
+      </w:r>
+      <m:oMath>
+        <m:r>
+          <w:rPr>
+            <w:rFonts w:ascii="Cambria Math" w:hAnsi="Cambria Math"/>
+            <w:szCs w:val="24"/>
+            <w:highlight w:val="yellow"/>
+          </w:rPr>
+          <m:t>π</m:t>
+        </m:r>
+      </m:oMath>
+      <w:r>
+        <w:rPr>
+          <w:szCs w:val="24"/>
+          <w:highlight w:val="yellow"/>
+          <w:lang w:val="fr-CA"/>
+        </w:rPr>
+        <w:t xml:space="preserve"> </w:t>
+      </w:r>
+      <w:r>
+        <w:rPr>
+          <w:szCs w:val="24"/>
+          <w:highlight w:val="yellow"/>
+          <w:lang w:val="fr-CA"/>
+        </w:rPr>
+        <w:t>R</w:t>
+      </w:r>
+      <w:r>
+        <w:rPr>
+          <w:szCs w:val="24"/>
+          <w:highlight w:val="yellow"/>
+          <w:vertAlign w:val="superscript"/>
+          <w:lang w:val="fr-CA"/>
+        </w:rPr>
+        <w:t>2</w:t>
+      </w:r>
+      <w:r>
+        <w:rPr>
+          <w:szCs w:val="24"/>
+          <w:highlight w:val="yellow"/>
+          <w:vertAlign w:val="subscript"/>
+          <w:lang w:val="fr-CA"/>
+        </w:rPr>
+        <w:t>b</w:t>
+      </w:r>
+      <w:r>
+        <w:rPr>
+          <w:szCs w:val="24"/>
+          <w:highlight w:val="yellow"/>
+          <w:lang w:val="fr-CA"/>
+        </w:rPr>
+        <w:t>) )</w:t>
+      </w:r>
+      <w:r>
+        <w:rPr>
+          <w:szCs w:val="24"/>
+          <w:highlight w:val="yellow"/>
+          <w:lang w:val="fr-CA"/>
+        </w:rPr>
+        <w:t xml:space="preserve"> ainsi que C</w:t>
+      </w:r>
+      <w:r>
+        <w:rPr>
+          <w:szCs w:val="24"/>
+          <w:highlight w:val="yellow"/>
+          <w:vertAlign w:val="subscript"/>
+          <w:lang w:val="fr-CA"/>
+        </w:rPr>
+        <w:t>v</w:t>
+      </w:r>
+      <w:r>
+        <w:rPr>
+          <w:szCs w:val="24"/>
+          <w:highlight w:val="yellow"/>
+          <w:lang w:val="fr-CA"/>
+        </w:rPr>
+        <w:t xml:space="preserve"> = 0.5. </w:t>
+      </w:r>
+      <m:oMath>
+        <m:acc>
+          <m:accPr>
+            <m:chr m:val="⃗"/>
+            <m:ctrlPr>
+              <w:rPr>
+                <w:rFonts w:ascii="Cambria Math" w:hAnsi="Cambria Math"/>
+                <w:i/>
+                <w:szCs w:val="24"/>
+                <w:highlight w:val="yellow"/>
+              </w:rPr>
+            </m:ctrlPr>
+          </m:accPr>
+          <m:e>
+            <m:r>
+              <w:rPr>
+                <w:rFonts w:ascii="Cambria Math" w:hAnsi="Cambria Math"/>
+                <w:szCs w:val="24"/>
+                <w:highlight w:val="yellow"/>
+              </w:rPr>
+              <m:t>v</m:t>
+            </m:r>
+          </m:e>
+        </m:acc>
+      </m:oMath>
+      <w:r>
+        <w:rPr>
+          <w:rFonts w:eastAsiaTheme="minorEastAsia"/>
+          <w:szCs w:val="24"/>
+          <w:highlight w:val="yellow"/>
+          <w:vertAlign w:val="subscript"/>
+          <w:lang w:val="fr-CA"/>
+        </w:rPr>
+        <w:t>b</w:t>
+      </w:r>
+      <w:r>
+        <w:rPr>
+          <w:rFonts w:eastAsiaTheme="minorEastAsia"/>
+          <w:szCs w:val="24"/>
+          <w:highlight w:val="yellow"/>
+          <w:lang w:val="fr-CA"/>
+        </w:rPr>
+        <w:t xml:space="preserve"> correspond à la vitesse de la balle</w:t>
+      </w:r>
+      <w:r>
+        <w:rPr>
+          <w:rFonts w:eastAsiaTheme="minorEastAsia"/>
+          <w:szCs w:val="24"/>
+          <w:highlight w:val="yellow"/>
+          <w:lang w:val="fr-CA"/>
+        </w:rPr>
+        <w:t>.</w:t>
+      </w:r>
+      <w:r>
+        <w:rPr>
+          <w:rFonts w:eastAsiaTheme="minorEastAsia"/>
+          <w:szCs w:val="24"/>
+          <w:highlight w:val="yellow"/>
+          <w:lang w:val="fr-CA"/>
+        </w:rPr>
+        <w:t xml:space="preserve"> Cette équation est utilisée dans la situation 2 et la situation 3.</w:t>
+      </w:r>
     </w:p>
     <w:p>
       <w:pPr>
-        <w:ind w:firstLine="720"/>
-        <w:rPr>
-          <w:rFonts w:cs="Arial"/>
-          <w:lang w:val="fr-CA"/>
-        </w:rPr>
-      </w:pPr>
-      <w:r>
-        <w:rPr>
-          <w:rFonts w:cs="Arial"/>
-          <w:lang w:val="fr-CA"/>
-        </w:rPr>
-        <w:t xml:space="preserve">La force gravitationnelle sur la balle est donnée par l’équation </w:t>
-      </w:r>
-      <w:r>
-        <w:rPr>
-          <w:rFonts w:cs="Arial"/>
-          <w:lang w:val="fr-CA"/>
-        </w:rPr>
-        <w:t>1</w:t>
-      </w:r>
-      <w:r>
-        <w:rPr>
-          <w:rFonts w:cs="Arial"/>
-          <w:lang w:val="fr-CA"/>
-        </w:rPr>
-        <w:t>.</w:t>
-      </w:r>
-      <w:r>
-        <w:rPr>
-          <w:rFonts w:cs="Arial"/>
-          <w:lang w:val="fr-CA"/>
-        </w:rPr>
-        <w:t xml:space="preserve"> Elle correspond à l’interaction gravitationnel entre la balle qui est attiré par la Terre. </w:t>
-      </w:r>
-      <w:r>
-        <w:rPr>
-          <w:rFonts w:cs="Arial"/>
-          <w:lang w:val="fr-CA"/>
-        </w:rPr>
-        <w:t xml:space="preserve"> Celle-ci indique que la force ne s’applique sur l’axe des z.</w:t>
-      </w:r>
-      <w:r>
-        <w:rPr>
-          <w:rFonts w:cs="Arial"/>
-          <w:lang w:val="fr-CA"/>
-        </w:rPr>
-        <w:t xml:space="preserve"> Cette équation est utilisée dans les trois situations.</w:t>
-      </w:r>
-    </w:p>
-    <w:p>
-      <w:pPr>
         <w:keepNext/>
         <w:jc w:val="center"/>
         <w:rPr>
           <w:rFonts w:cs="Arial"/>
-        </w:rPr>
-      </w:pPr>
-      <w:r>
-        <w:rPr>
+          <w:lang w:val="fr-CA"/>
+        </w:rPr>
+      </w:pPr>
+      <w:r>
+        <w:rPr>
+          <w:rFonts w:cs="Arial"/>
           <w:noProof/>
-          <w:lang w:val="en-CA" w:eastAsia="en-CA"/>
+          <w:lang w:val="fr-CA"/>
+        </w:rPr>
+        <w:t xml:space="preserve"> </w:t>
+      </w:r>
+      <w:r>
+        <w:rPr>
+          <w:noProof/>
+          <w:lang w:val="fr-CA" w:eastAsia="fr-CA"/>
         </w:rPr>
         <w:drawing>
-          <wp:inline distT="0" distB="0" distL="0" distR="0" wp14:anchorId="3FE555A1" wp14:editId="5C12CE23">
-            <wp:extent cx="2924175" cy="676275"/>
-            <wp:effectExtent l="0" t="0" r="9525" b="9525"/>
-            <wp:docPr id="6" name="Picture 6"/>
+          <wp:inline distT="0" distB="0" distL="0" distR="0" wp14:anchorId="4E0CB905" wp14:editId="5922CB5B">
+            <wp:extent cx="4305300" cy="790575"/>
+            <wp:effectExtent l="0" t="0" r="0" b="9525"/>
+            <wp:docPr id="7" name="Picture 7"/>
             <wp:cNvGraphicFramePr>
               <a:graphicFrameLocks xmlns:a="http://schemas.openxmlformats.org/drawingml/2006/main" noChangeAspect="1"/>
             </wp:cNvGraphicFramePr>
@@ -3063,446 +3362,6 @@
                   <pic:spPr>
                     <a:xfrm>
                       <a:off x="0" y="0"/>
-                      <a:ext cx="2924175" cy="676275"/>
-                    </a:xfrm>
-                    <a:prstGeom prst="rect">
-                      <a:avLst/>
-                    </a:prstGeom>
-                  </pic:spPr>
-                </pic:pic>
-              </a:graphicData>
-            </a:graphic>
-          </wp:inline>
-        </w:drawing>
-      </w:r>
-    </w:p>
-    <w:p>
-      <w:pPr>
-        <w:pStyle w:val="Caption"/>
-        <w:jc w:val="center"/>
-        <w:rPr>
-          <w:rFonts w:cs="Arial"/>
-          <w:sz w:val="22"/>
-          <w:szCs w:val="22"/>
-          <w:lang w:val="fr-CA"/>
-        </w:rPr>
-      </w:pPr>
-      <w:r>
-        <w:rPr>
-          <w:rFonts w:cs="Arial"/>
-          <w:sz w:val="22"/>
-          <w:szCs w:val="22"/>
-          <w:lang w:val="fr-CA"/>
-        </w:rPr>
-        <w:t xml:space="preserve">Équation </w:t>
-      </w:r>
-      <w:r>
-        <w:rPr>
-          <w:rFonts w:cs="Arial"/>
-          <w:sz w:val="22"/>
-          <w:szCs w:val="22"/>
-          <w:lang w:val="fr-CA"/>
-        </w:rPr>
-        <w:fldChar w:fldCharType="begin"/>
-      </w:r>
-      <w:r>
-        <w:rPr>
-          <w:rFonts w:cs="Arial"/>
-          <w:sz w:val="22"/>
-          <w:szCs w:val="22"/>
-          <w:lang w:val="fr-CA"/>
-        </w:rPr>
-        <w:instrText xml:space="preserve"> SEQ Equation \* ARABIC </w:instrText>
-      </w:r>
-      <w:r>
-        <w:rPr>
-          <w:rFonts w:cs="Arial"/>
-          <w:sz w:val="22"/>
-          <w:szCs w:val="22"/>
-          <w:lang w:val="fr-CA"/>
-        </w:rPr>
-        <w:fldChar w:fldCharType="separate"/>
-      </w:r>
-      <w:r>
-        <w:rPr>
-          <w:rFonts w:cs="Arial"/>
-          <w:noProof/>
-          <w:sz w:val="22"/>
-          <w:szCs w:val="22"/>
-          <w:lang w:val="fr-CA"/>
-        </w:rPr>
-        <w:t>1</w:t>
-      </w:r>
-      <w:r>
-        <w:rPr>
-          <w:rFonts w:cs="Arial"/>
-          <w:sz w:val="22"/>
-          <w:szCs w:val="22"/>
-          <w:lang w:val="fr-CA"/>
-        </w:rPr>
-        <w:fldChar w:fldCharType="end"/>
-      </w:r>
-    </w:p>
-    <w:p>
-      <w:pPr>
-        <w:ind w:firstLine="720"/>
-        <w:rPr>
-          <w:rFonts w:cs="Arial"/>
-          <w:lang w:val="fr-CA"/>
-        </w:rPr>
-      </w:pPr>
-      <w:r>
-        <w:rPr>
-          <w:rFonts w:cs="Arial"/>
-          <w:lang w:val="fr-CA"/>
-        </w:rPr>
-        <w:t>La force</w:t>
-      </w:r>
-      <w:r>
-        <w:rPr>
-          <w:rFonts w:cs="Arial"/>
-          <w:lang w:val="fr-CA"/>
-        </w:rPr>
-        <w:t xml:space="preserve"> de frottement visqueux est </w:t>
-      </w:r>
-      <w:r>
-        <w:rPr>
-          <w:rFonts w:cs="Arial"/>
-          <w:lang w:val="fr-CA"/>
-        </w:rPr>
-        <w:t xml:space="preserve">donnée par l’équation </w:t>
-      </w:r>
-      <w:r>
-        <w:rPr>
-          <w:rFonts w:cs="Arial"/>
-          <w:lang w:val="fr-CA"/>
-        </w:rPr>
-        <w:t>2</w:t>
-      </w:r>
-      <w:r>
-        <w:rPr>
-          <w:rFonts w:cs="Arial"/>
-          <w:lang w:val="fr-CA"/>
-        </w:rPr>
-        <w:t xml:space="preserve">. </w:t>
-      </w:r>
-      <w:r>
-        <w:rPr>
-          <w:rFonts w:cs="Arial"/>
-          <w:lang w:val="fr-CA"/>
-        </w:rPr>
-        <w:t xml:space="preserve">La balle étant un solide se déplaçant dans un fluide, soit l’air, elle subit </w:t>
-      </w:r>
-      <w:r>
-        <w:rPr>
-          <w:rFonts w:cs="Arial"/>
-          <w:lang w:val="fr-CA"/>
-        </w:rPr>
-        <w:t>des collisions élastiques et inélastiques avec les molécules de l’air. Cela résulte par une</w:t>
-      </w:r>
-      <w:r>
-        <w:rPr>
-          <w:rFonts w:cs="Arial"/>
-          <w:lang w:val="fr-CA"/>
-        </w:rPr>
-        <w:t xml:space="preserve"> force de frottement. </w:t>
-      </w:r>
-      <w:r>
-        <w:rPr>
-          <w:rFonts w:cs="Arial"/>
-          <w:lang w:val="fr-CA"/>
-        </w:rPr>
-        <w:t xml:space="preserve">Elle ne s’applique que sur la partie immergée de la balle, ce qui donne alors lieu à un mouvement de rotation. </w:t>
-      </w:r>
-      <w:r>
-        <w:rPr>
-          <w:rFonts w:cs="Arial"/>
-          <w:lang w:val="fr-CA"/>
-        </w:rPr>
-        <w:t xml:space="preserve">Certaines valeurs ont été fournies dans l’énoncé du devoir : la masse volumique de l’air </w:t>
-      </w:r>
-      <w:r>
-        <w:rPr>
-          <w:rFonts w:cs="Arial"/>
-          <w:lang w:val="fr-CA"/>
-        </w:rPr>
-        <w:t>(</w:t>
-      </w:r>
-      <m:oMath>
-        <m:r>
-          <w:rPr>
-            <w:rFonts w:ascii="Cambria Math" w:hAnsi="Cambria Math"/>
-            <w:szCs w:val="24"/>
-          </w:rPr>
-          <m:t>ρ</m:t>
-        </m:r>
-      </m:oMath>
-      <w:r>
-        <w:rPr>
-          <w:szCs w:val="24"/>
-          <w:vertAlign w:val="subscript"/>
-          <w:lang w:val="fr-CA"/>
-        </w:rPr>
-        <w:t>air</w:t>
-      </w:r>
-      <w:r>
-        <w:rPr>
-          <w:szCs w:val="24"/>
-          <w:lang w:val="fr-CA"/>
-        </w:rPr>
-        <w:t xml:space="preserve"> = 1</w:t>
-      </w:r>
-      <w:r>
-        <w:rPr>
-          <w:szCs w:val="24"/>
-          <w:lang w:val="fr-CA"/>
-        </w:rPr>
-        <w:t>.</w:t>
-      </w:r>
-      <w:r>
-        <w:rPr>
-          <w:szCs w:val="24"/>
-          <w:lang w:val="fr-CA"/>
-        </w:rPr>
-        <w:t>2 kg/m</w:t>
-      </w:r>
-      <w:r>
-        <w:rPr>
-          <w:szCs w:val="24"/>
-          <w:vertAlign w:val="superscript"/>
-          <w:lang w:val="fr-CA"/>
-        </w:rPr>
-        <w:t>3</w:t>
-      </w:r>
-      <w:r>
-        <w:rPr>
-          <w:szCs w:val="24"/>
-          <w:lang w:val="fr-CA"/>
-        </w:rPr>
-        <w:t>)</w:t>
-      </w:r>
-      <w:r>
-        <w:rPr>
-          <w:rFonts w:eastAsiaTheme="minorEastAsia"/>
-          <w:szCs w:val="24"/>
-          <w:lang w:val="fr-CA"/>
-        </w:rPr>
-        <w:t>,</w:t>
-      </w:r>
-      <w:r>
-        <w:rPr>
-          <w:rFonts w:eastAsiaTheme="minorEastAsia"/>
-          <w:szCs w:val="24"/>
-          <w:lang w:val="fr-CA"/>
-        </w:rPr>
-        <w:t xml:space="preserve"> </w:t>
-      </w:r>
-      <w:r>
-        <w:rPr>
-          <w:szCs w:val="24"/>
-          <w:lang w:val="fr-CA"/>
-        </w:rPr>
-        <w:t>l’aire</w:t>
-      </w:r>
-      <w:r>
-        <w:rPr>
-          <w:szCs w:val="24"/>
-          <w:lang w:val="fr-CA"/>
-        </w:rPr>
-        <w:t xml:space="preserve"> efficace de la balle</w:t>
-      </w:r>
-      <w:r>
-        <w:rPr>
-          <w:szCs w:val="24"/>
-          <w:lang w:val="fr-CA"/>
-        </w:rPr>
-        <w:t xml:space="preserve"> de la balle ( A = </w:t>
-      </w:r>
-      <w:r>
-        <w:rPr>
-          <w:szCs w:val="24"/>
-          <w:lang w:val="fr-CA"/>
-        </w:rPr>
-        <w:t>(</w:t>
-      </w:r>
-      <m:oMath>
-        <m:r>
-          <w:rPr>
-            <w:rFonts w:ascii="Cambria Math" w:hAnsi="Cambria Math"/>
-            <w:szCs w:val="24"/>
-          </w:rPr>
-          <m:t>π</m:t>
-        </m:r>
-      </m:oMath>
-      <w:r>
-        <w:rPr>
-          <w:szCs w:val="24"/>
-          <w:lang w:val="fr-CA"/>
-        </w:rPr>
-        <w:t xml:space="preserve"> </w:t>
-      </w:r>
-      <w:r>
-        <w:rPr>
-          <w:szCs w:val="24"/>
-          <w:lang w:val="fr-CA"/>
-        </w:rPr>
-        <w:t>R</w:t>
-      </w:r>
-      <w:r>
-        <w:rPr>
-          <w:szCs w:val="24"/>
-          <w:vertAlign w:val="superscript"/>
-          <w:lang w:val="fr-CA"/>
-        </w:rPr>
-        <w:t>2</w:t>
-      </w:r>
-      <w:r>
-        <w:rPr>
-          <w:szCs w:val="24"/>
-          <w:vertAlign w:val="subscript"/>
-          <w:lang w:val="fr-CA"/>
-        </w:rPr>
-        <w:t>b</w:t>
-      </w:r>
-      <w:r>
-        <w:rPr>
-          <w:szCs w:val="24"/>
-          <w:lang w:val="fr-CA"/>
-        </w:rPr>
-        <w:t>)</w:t>
-      </w:r>
-      <w:r>
-        <w:rPr>
-          <w:szCs w:val="24"/>
-          <w:lang w:val="fr-CA"/>
-        </w:rPr>
-        <w:t xml:space="preserve"> )</w:t>
-      </w:r>
-      <w:r>
-        <w:rPr>
-          <w:szCs w:val="24"/>
-          <w:lang w:val="fr-CA"/>
-        </w:rPr>
-        <w:t xml:space="preserve"> ainsi que C</w:t>
-      </w:r>
-      <w:r>
-        <w:rPr>
-          <w:szCs w:val="24"/>
-          <w:vertAlign w:val="subscript"/>
-          <w:lang w:val="fr-CA"/>
-        </w:rPr>
-        <w:t>v</w:t>
-      </w:r>
-      <w:r>
-        <w:rPr>
-          <w:szCs w:val="24"/>
-          <w:lang w:val="fr-CA"/>
-        </w:rPr>
-        <w:t xml:space="preserve"> = 0.5. </w:t>
-      </w:r>
-      <m:oMath>
-        <m:acc>
-          <m:accPr>
-            <m:chr m:val="⃗"/>
-            <m:ctrlPr>
-              <w:rPr>
-                <w:rFonts w:ascii="Cambria Math" w:hAnsi="Cambria Math"/>
-                <w:i/>
-                <w:szCs w:val="24"/>
-              </w:rPr>
-            </m:ctrlPr>
-          </m:accPr>
-          <m:e>
-            <m:r>
-              <w:rPr>
-                <w:rFonts w:ascii="Cambria Math" w:hAnsi="Cambria Math"/>
-                <w:szCs w:val="24"/>
-              </w:rPr>
-              <m:t>v</m:t>
-            </m:r>
-          </m:e>
-        </m:acc>
-      </m:oMath>
-      <w:r>
-        <w:rPr>
-          <w:rFonts w:eastAsiaTheme="minorEastAsia"/>
-          <w:szCs w:val="24"/>
-          <w:vertAlign w:val="subscript"/>
-          <w:lang w:val="fr-CA"/>
-        </w:rPr>
-        <w:t>b</w:t>
-      </w:r>
-      <w:r>
-        <w:rPr>
-          <w:rFonts w:eastAsiaTheme="minorEastAsia"/>
-          <w:szCs w:val="24"/>
-          <w:lang w:val="fr-CA"/>
-        </w:rPr>
-        <w:t xml:space="preserve"> correspond à la vitesse de la balle</w:t>
-      </w:r>
-      <w:r>
-        <w:rPr>
-          <w:rFonts w:eastAsiaTheme="minorEastAsia"/>
-          <w:szCs w:val="24"/>
-          <w:lang w:val="fr-CA"/>
-        </w:rPr>
-        <w:t>.</w:t>
-      </w:r>
-      <w:r>
-        <w:rPr>
-          <w:rFonts w:eastAsiaTheme="minorEastAsia"/>
-          <w:szCs w:val="24"/>
-          <w:lang w:val="fr-CA"/>
-        </w:rPr>
-        <w:t xml:space="preserve"> Cette équation est utilisée dans la situation 2 et la situation 3.</w:t>
-      </w:r>
-    </w:p>
-    <w:p>
-      <w:pPr>
-        <w:keepNext/>
-        <w:jc w:val="center"/>
-        <w:rPr>
-          <w:rFonts w:cs="Arial"/>
-          <w:lang w:val="fr-CA"/>
-        </w:rPr>
-      </w:pPr>
-      <w:r>
-        <w:rPr>
-          <w:rFonts w:cs="Arial"/>
-          <w:noProof/>
-          <w:lang w:val="fr-CA"/>
-        </w:rPr>
-        <w:t xml:space="preserve"> </w:t>
-      </w:r>
-      <w:r>
-        <w:rPr>
-          <w:noProof/>
-          <w:lang w:val="en-CA" w:eastAsia="en-CA"/>
-        </w:rPr>
-        <w:drawing>
-          <wp:inline distT="0" distB="0" distL="0" distR="0" wp14:anchorId="4E0CB905" wp14:editId="5922CB5B">
-            <wp:extent cx="4305300" cy="790575"/>
-            <wp:effectExtent l="0" t="0" r="0" b="9525"/>
-            <wp:docPr id="7" name="Picture 7"/>
-            <wp:cNvGraphicFramePr>
-              <a:graphicFrameLocks xmlns:a="http://schemas.openxmlformats.org/drawingml/2006/main" noChangeAspect="1"/>
-            </wp:cNvGraphicFramePr>
-            <a:graphic xmlns:a="http://schemas.openxmlformats.org/drawingml/2006/main">
-              <a:graphicData uri="http://schemas.openxmlformats.org/drawingml/2006/picture">
-                <pic:pic xmlns:pic="http://schemas.openxmlformats.org/drawingml/2006/picture">
-                  <pic:nvPicPr>
-                    <pic:cNvPr id="0" name=""/>
-                    <pic:cNvPicPr/>
-                  </pic:nvPicPr>
-                  <pic:blipFill>
-                    <a:blip r:embed="rId13"/>
-                    <a:stretch>
-                      <a:fillRect/>
-                    </a:stretch>
-                  </pic:blipFill>
-                  <pic:spPr>
-                    <a:xfrm>
-                      <a:off x="0" y="0"/>
                       <a:ext cx="4305300" cy="790575"/>
                     </a:xfrm>
                     <a:prstGeom prst="rect">
@@ -3518,7 +3377,7 @@
     </w:p>
     <w:p>
       <w:pPr>
-        <w:pStyle w:val="Caption"/>
+        <w:pStyle w:val="Lgende"/>
         <w:jc w:val="center"/>
         <w:rPr>
           <w:rFonts w:cs="Arial"/>
@@ -3544,44 +3403,7 @@
           <w:szCs w:val="22"/>
           <w:lang w:val="fr-CA"/>
         </w:rPr>
-        <w:fldChar w:fldCharType="begin"/>
-      </w:r>
-      <w:r>
-        <w:rPr>
-          <w:rFonts w:cs="Arial"/>
-          <w:sz w:val="22"/>
-          <w:szCs w:val="22"/>
-          <w:lang w:val="fr-CA"/>
-        </w:rPr>
-        <w:instrText xml:space="preserve"> SEQ Equation \* ARABIC </w:instrText>
-      </w:r>
-      <w:r>
-        <w:rPr>
-          <w:rFonts w:cs="Arial"/>
-          <w:sz w:val="22"/>
-          <w:szCs w:val="22"/>
-          <w:lang w:val="fr-CA"/>
-        </w:rPr>
-        <w:fldChar w:fldCharType="separate"/>
-      </w:r>
-      <w:r>
-        <w:rPr>
-          <w:rFonts w:cs="Arial"/>
-          <w:noProof/>
-          <w:sz w:val="22"/>
-          <w:szCs w:val="22"/>
-          <w:lang w:val="fr-CA"/>
-        </w:rPr>
-        <w:t>2</w:t>
-      </w:r>
-      <w:r>
-        <w:rPr>
-          <w:rFonts w:cs="Arial"/>
-          <w:sz w:val="22"/>
-          <w:szCs w:val="22"/>
-          <w:lang w:val="fr-CA"/>
-        </w:rPr>
-        <w:fldChar w:fldCharType="end"/>
+        <w:t>1</w:t>
       </w:r>
     </w:p>
     <w:p>
@@ -3734,7 +3556,7 @@
     </w:p>
     <w:p>
       <w:pPr>
-        <w:pStyle w:val="Caption"/>
+        <w:pStyle w:val="Lgende"/>
         <w:jc w:val="center"/>
         <w:rPr>
           <w:rFonts w:cs="Arial"/>
@@ -3759,7 +3581,7 @@
           <w:szCs w:val="22"/>
           <w:lang w:val="fr-CA"/>
         </w:rPr>
-        <w:t>3</w:t>
+        <w:t>2</w:t>
       </w:r>
     </w:p>
     <w:p>
@@ -3771,18 +3593,58 @@
     </w:p>
     <w:p>
       <w:pPr>
-        <w:pStyle w:val="Heading2"/>
-      </w:pPr>
-      <w:bookmarkStart w:id="4" w:name="_Toc497076247"/>
-      <w:r>
-        <w:lastRenderedPageBreak/>
+        <w:pStyle w:val="Titre2"/>
+        <w:rPr>
+          <w:lang w:val="fr-CA"/>
+        </w:rPr>
+      </w:pPr>
+      <w:bookmarkStart w:id="3" w:name="_Toc497076247"/>
+      <w:r>
+        <w:rPr>
+          <w:lang w:val="fr-CA"/>
+        </w:rPr>
         <w:t>Équations du movement à résoudre</w:t>
+      </w:r>
+      <w:bookmarkEnd w:id="3"/>
+    </w:p>
+    <w:p>
+      <w:pPr>
+        <w:pStyle w:val="Titre2"/>
+        <w:rPr>
+          <w:lang w:val="fr-CA"/>
+        </w:rPr>
+      </w:pPr>
+    </w:p>
+    <w:p>
+      <w:pPr>
+        <w:pStyle w:val="Titre2"/>
+        <w:rPr>
+          <w:lang w:val="fr-CA"/>
+        </w:rPr>
+      </w:pPr>
+      <w:bookmarkStart w:id="4" w:name="_Toc497076248"/>
+      <w:r>
+        <w:rPr>
+          <w:lang w:val="fr-CA"/>
+        </w:rPr>
+        <w:t>Équations pour</w:t>
+      </w:r>
+      <w:r>
+        <w:rPr>
+          <w:lang w:val="fr-CA"/>
+        </w:rPr>
+        <w:t xml:space="preserve"> identifier une collision ou</w:t>
+      </w:r>
+      <w:r>
+        <w:rPr>
+          <w:lang w:val="fr-CA"/>
+        </w:rPr>
+        <w:t xml:space="preserve"> déterminer l’arrêt de la simulation</w:t>
       </w:r>
       <w:bookmarkEnd w:id="4"/>
     </w:p>
     <w:p>
       <w:pPr>
-        <w:pStyle w:val="Heading2"/>
         <w:rPr>
           <w:lang w:val="fr-CA"/>
         </w:rPr>
@@ -3790,29 +3652,132 @@
     </w:p>
     <w:p>
       <w:pPr>
-        <w:pStyle w:val="Heading2"/>
-        <w:rPr>
-          <w:lang w:val="fr-CA"/>
-        </w:rPr>
-      </w:pPr>
-      <w:bookmarkStart w:id="5" w:name="_Toc497076248"/>
-      <w:r>
-        <w:rPr>
-          <w:lang w:val="fr-CA"/>
-        </w:rPr>
-        <w:t>Équations pour</w:t>
-      </w:r>
-      <w:r>
-        <w:rPr>
-          <w:lang w:val="fr-CA"/>
-        </w:rPr>
-        <w:t xml:space="preserve"> identifier une collision ou</w:t>
-      </w:r>
-      <w:r>
-        <w:rPr>
-          <w:lang w:val="fr-CA"/>
-        </w:rPr>
-        <w:t xml:space="preserve"> déterminer l’arrêt de la simulation</w:t>
+        <w:ind w:firstLine="720"/>
+        <w:rPr>
+          <w:lang w:val="fr-CA"/>
+        </w:rPr>
+      </w:pPr>
+      <w:r>
+        <w:rPr>
+          <w:lang w:val="fr-CA"/>
+        </w:rPr>
+        <w:t xml:space="preserve">Afin de déterminer l’arrêt de la simulation, nous avons </w:t>
+      </w:r>
+      <w:r>
+        <w:rPr>
+          <w:lang w:val="fr-CA"/>
+        </w:rPr>
+        <w:t xml:space="preserve">utilisé les algorithmes de détection des collisions vus en cours, tout en jumelant cela à une détection plus rapide : </w:t>
+      </w:r>
+    </w:p>
+    <w:p>
+      <w:pPr>
+        <w:pStyle w:val="Paragraphedeliste"/>
+        <w:numPr>
+          <w:ilvl w:val="0"/>
+          <w:numId w:val="1"/>
+        </w:numPr>
+        <w:rPr>
+          <w:lang w:val="fr-CA"/>
+        </w:rPr>
+      </w:pPr>
+      <w:r>
+        <w:rPr>
+          <w:lang w:val="fr-CA"/>
+        </w:rPr>
+        <w:lastRenderedPageBreak/>
+        <w:t>Vérifier si les 2 autos, si représentées par des disques dont le rayon serait la distance entre le centre de masse et l’un des coins, entrent en collision.</w:t>
+      </w:r>
+    </w:p>
+    <w:p>
+      <w:pPr>
+        <w:pStyle w:val="Paragraphedeliste"/>
+        <w:numPr>
+          <w:ilvl w:val="1"/>
+          <w:numId w:val="1"/>
+        </w:numPr>
+        <w:rPr>
+          <w:lang w:val="fr-CA"/>
+        </w:rPr>
+      </w:pPr>
+      <w:r>
+        <w:rPr>
+          <w:lang w:val="fr-CA"/>
+        </w:rPr>
+        <w:t>Si non, on quitte car il n’y a pas de collision</w:t>
+      </w:r>
+      <w:r>
+        <w:rPr>
+          <w:lang w:val="fr-CA"/>
+        </w:rPr>
+        <w:t>.</w:t>
+      </w:r>
+    </w:p>
+    <w:p>
+      <w:pPr>
+        <w:pStyle w:val="Paragraphedeliste"/>
+        <w:numPr>
+          <w:ilvl w:val="0"/>
+          <w:numId w:val="1"/>
+        </w:numPr>
+        <w:rPr>
+          <w:lang w:val="fr-CA"/>
+        </w:rPr>
+      </w:pPr>
+      <w:r>
+        <w:rPr>
+          <w:lang w:val="fr-CA"/>
+        </w:rPr>
+        <w:t>Les sphères englobantes sont en collision, il y a des chances que nos voitures soient en collision. On applique alors la méthode des plans de division. Ce que nous avons fait est de vérifier si au moins un des coins de chaque auto était inclus dans l’autre auto. L’utilisation de cette méthode nous permet en même temps de déterminer le point exact de la collision.</w:t>
+      </w:r>
+    </w:p>
+    <w:p>
+      <w:pPr>
+        <w:pStyle w:val="Paragraphedeliste"/>
+        <w:numPr>
+          <w:ilvl w:val="1"/>
+          <w:numId w:val="1"/>
+        </w:numPr>
+        <w:rPr>
+          <w:lang w:val="fr-CA"/>
+        </w:rPr>
+      </w:pPr>
+      <w:r>
+        <w:rPr>
+          <w:lang w:val="fr-CA"/>
+        </w:rPr>
+        <w:t>Si aucun coin n’est inclus dans l’autre véhicule, alors il n’y a pas de collision car il existe un plan de division.</w:t>
+      </w:r>
+    </w:p>
+    <w:p>
+      <w:pPr>
+        <w:pStyle w:val="Paragraphedeliste"/>
+        <w:ind w:left="1800"/>
+        <w:rPr>
+          <w:lang w:val="fr-CA"/>
+        </w:rPr>
+      </w:pPr>
+    </w:p>
+    <w:p>
+      <w:pPr>
+        <w:rPr>
+          <w:lang w:val="fr-CA"/>
+        </w:rPr>
+      </w:pPr>
+    </w:p>
+    <w:p>
+      <w:pPr>
+        <w:pStyle w:val="Titre2"/>
+        <w:rPr>
+          <w:lang w:val="fr-CA"/>
+        </w:rPr>
+      </w:pPr>
+      <w:bookmarkStart w:id="5" w:name="_Toc497076249"/>
+      <w:r>
+        <w:rPr>
+          <w:lang w:val="fr-CA"/>
+        </w:rPr>
+        <w:t>Équations pour déterminer les vitesses linéaires et angulaires des deux autos tout juste après la collision</w:t>
       </w:r>
       <w:bookmarkEnd w:id="5"/>
     </w:p>
@@ -3825,337 +3790,35 @@
     </w:p>
     <w:p>
       <w:pPr>
-        <w:ind w:firstLine="720"/>
-        <w:rPr>
-          <w:lang w:val="fr-CA"/>
-        </w:rPr>
-      </w:pPr>
-      <w:r>
-        <w:rPr>
-          <w:lang w:val="fr-CA"/>
-        </w:rPr>
-        <w:t>Afin de déterminer l’arrêt de la simulation, nous avons opté pour une formule simple de détection de collision :</w:t>
-      </w:r>
+        <w:rPr>
+          <w:lang w:val="fr-CA"/>
+        </w:rPr>
+      </w:pPr>
     </w:p>
     <w:p>
       <w:pPr>
-        <w:rPr>
-          <w:i/>
-          <w:lang w:val="fr-CA"/>
-        </w:rPr>
-      </w:pPr>
-      <w:r>
-        <w:rPr>
-          <w:lang w:val="fr-CA"/>
-        </w:rPr>
-        <w:tab/>
-      </w:r>
-      <w:r>
-        <w:rPr>
-          <w:i/>
-          <w:lang w:val="fr-CA"/>
-        </w:rPr>
-        <w:t>Il y a collision lorsqu’</w:t>
-      </w:r>
-      <w:r>
-        <w:rPr>
-          <w:i/>
-          <w:lang w:val="fr-CA"/>
-        </w:rPr>
-        <w:t>au moins une des composantes de la balle est en intersection avec un des plans.</w:t>
-      </w:r>
-    </w:p>
-    <w:p>
-      <w:pPr>
-        <w:rPr>
-          <w:lang w:val="fr-CA"/>
-        </w:rPr>
-      </w:pPr>
-      <w:r>
-        <w:rPr>
-          <w:lang w:val="fr-CA"/>
-        </w:rPr>
-        <w:tab/>
-        <w:t xml:space="preserve">Dans la situation, nous avons défini 3 plans : le filet, la table et le sol. Ainsi, lorsque nous détections qu’une des extrémités de la balle était contenue dans les bornes du plan étudié, on savait que nous avions </w:t>
-      </w:r>
-      <w:r>
-        <w:rPr>
-          <w:lang w:val="fr-CA"/>
-        </w:rPr>
-        <w:t>obtenu</w:t>
-      </w:r>
-      <w:r>
-        <w:rPr>
-          <w:lang w:val="fr-CA"/>
-        </w:rPr>
-        <w:t xml:space="preserve"> une collision, et donc une condition d’arrêt de la simulation.</w:t>
-      </w:r>
-    </w:p>
-    <w:p>
-      <w:pPr>
-        <w:rPr>
-          <w:lang w:val="fr-CA"/>
-        </w:rPr>
-      </w:pPr>
-    </w:p>
-    <w:p>
-      <w:pPr>
-        <w:rPr>
-          <w:lang w:val="fr-CA"/>
-        </w:rPr>
-      </w:pPr>
-      <w:r>
-        <w:rPr>
-          <w:lang w:val="fr-CA"/>
-        </w:rPr>
-        <w:t>Le pseudocode est le suivant :</w:t>
-      </w:r>
-    </w:p>
-    <w:p>
-      <w:pPr>
-        <w:rPr>
-          <w:lang w:val="fr-CA"/>
-        </w:rPr>
-      </w:pPr>
-    </w:p>
-    <w:p>
-      <w:pPr>
-        <w:rPr>
-          <w:lang w:val="fr-CA"/>
-        </w:rPr>
-      </w:pPr>
-      <w:r>
-        <w:rPr>
-          <w:lang w:val="fr-CA"/>
-        </w:rPr>
-        <w:t>Si bornesX</w:t>
-      </w:r>
-      <w:r>
-        <w:rPr>
-          <w:vertAlign w:val="subscript"/>
-          <w:lang w:val="fr-CA"/>
-        </w:rPr>
-        <w:t>min</w:t>
-      </w:r>
-      <w:r>
-        <w:rPr>
-          <w:lang w:val="fr-CA"/>
-        </w:rPr>
-        <w:t xml:space="preserve"> &gt; cmX + rayon || bornesX</w:t>
-      </w:r>
-      <w:r>
-        <w:rPr>
-          <w:vertAlign w:val="subscript"/>
-          <w:lang w:val="fr-CA"/>
-        </w:rPr>
-        <w:t xml:space="preserve">max </w:t>
-      </w:r>
-      <w:r>
-        <w:rPr>
-          <w:lang w:val="fr-CA"/>
-        </w:rPr>
-        <w:t>&lt; cmX – rayon</w:t>
-      </w:r>
-    </w:p>
-    <w:p>
-      <w:pPr>
-        <w:rPr>
-          <w:lang w:val="fr-CA"/>
-        </w:rPr>
-      </w:pPr>
-      <w:r>
-        <w:rPr>
-          <w:lang w:val="fr-CA"/>
-        </w:rPr>
-        <w:tab/>
-        <w:t>Alors collision</w:t>
-      </w:r>
-    </w:p>
-    <w:p>
-      <w:pPr>
-        <w:rPr>
-          <w:lang w:val="en-CA"/>
-        </w:rPr>
-      </w:pPr>
-      <w:r>
-        <w:rPr>
-          <w:lang w:val="en-CA"/>
-        </w:rPr>
-        <w:t>Si bornesY</w:t>
-      </w:r>
-      <w:r>
-        <w:rPr>
-          <w:vertAlign w:val="subscript"/>
-          <w:lang w:val="en-CA"/>
-        </w:rPr>
-        <w:t>min</w:t>
-      </w:r>
-      <w:r>
-        <w:rPr>
-          <w:lang w:val="en-CA"/>
-        </w:rPr>
-        <w:t xml:space="preserve"> &gt; cmY + rayon || bornesY</w:t>
-      </w:r>
-      <w:r>
-        <w:rPr>
-          <w:vertAlign w:val="subscript"/>
-          <w:lang w:val="en-CA"/>
-        </w:rPr>
-        <w:t xml:space="preserve">max </w:t>
-      </w:r>
-      <w:r>
-        <w:rPr>
-          <w:lang w:val="en-CA"/>
-        </w:rPr>
-        <w:t>&lt; cmY – rayon</w:t>
-      </w:r>
-    </w:p>
-    <w:p>
-      <w:pPr>
-        <w:rPr>
-          <w:lang w:val="fr-CA"/>
-        </w:rPr>
-      </w:pPr>
-      <w:r>
-        <w:rPr>
-          <w:lang w:val="en-CA"/>
-        </w:rPr>
-        <w:tab/>
-      </w:r>
-      <w:r>
-        <w:rPr>
-          <w:lang w:val="fr-CA"/>
-        </w:rPr>
-        <w:t>Alors collision</w:t>
-      </w:r>
-    </w:p>
-    <w:p>
-      <w:pPr>
-        <w:rPr>
-          <w:lang w:val="fr-CA"/>
-        </w:rPr>
-      </w:pPr>
-      <w:r>
-        <w:rPr>
-          <w:lang w:val="fr-CA"/>
-        </w:rPr>
-        <w:t>Si bornesZ</w:t>
-      </w:r>
-      <w:r>
-        <w:rPr>
-          <w:vertAlign w:val="subscript"/>
-          <w:lang w:val="fr-CA"/>
-        </w:rPr>
-        <w:t>min</w:t>
-      </w:r>
-      <w:r>
-        <w:rPr>
-          <w:lang w:val="fr-CA"/>
-        </w:rPr>
-        <w:t xml:space="preserve"> &gt; cmZ + rayon || bornesZ</w:t>
-      </w:r>
-      <w:r>
-        <w:rPr>
-          <w:vertAlign w:val="subscript"/>
-          <w:lang w:val="fr-CA"/>
-        </w:rPr>
-        <w:t xml:space="preserve">max </w:t>
-      </w:r>
-      <w:r>
-        <w:rPr>
-          <w:lang w:val="fr-CA"/>
-        </w:rPr>
-        <w:t>&lt; cmZ – rayon</w:t>
-      </w:r>
-    </w:p>
-    <w:p>
-      <w:pPr>
-        <w:rPr>
-          <w:lang w:val="fr-CA"/>
-        </w:rPr>
-      </w:pPr>
-      <w:r>
-        <w:rPr>
-          <w:lang w:val="fr-CA"/>
-        </w:rPr>
-        <w:tab/>
-        <w:t>Alors collision</w:t>
-      </w:r>
-    </w:p>
-    <w:p>
-      <w:pPr>
-        <w:rPr>
-          <w:lang w:val="fr-CA"/>
-        </w:rPr>
-      </w:pPr>
-      <w:r>
-        <w:rPr>
-          <w:lang w:val="fr-CA"/>
-        </w:rPr>
-        <w:t>Sinon, pas de collision</w:t>
-      </w:r>
-    </w:p>
-    <w:p>
-      <w:pPr>
-        <w:rPr>
-          <w:lang w:val="fr-CA"/>
-        </w:rPr>
-      </w:pPr>
-    </w:p>
-    <w:p>
-      <w:pPr>
-        <w:pStyle w:val="Heading2"/>
-        <w:rPr>
-          <w:lang w:val="fr-CA"/>
-        </w:rPr>
-      </w:pPr>
-      <w:bookmarkStart w:id="6" w:name="_Toc497076249"/>
-      <w:r>
-        <w:rPr>
-          <w:lang w:val="fr-CA"/>
-        </w:rPr>
-        <w:t>Équations pour déterminer les vitesses linéaires et angulaires des deux autos tout juste après la collision</w:t>
+        <w:pStyle w:val="Titre2"/>
+        <w:rPr>
+          <w:lang w:val="fr-CA"/>
+        </w:rPr>
+      </w:pPr>
+      <w:bookmarkStart w:id="6" w:name="_Toc497076250"/>
+      <w:r>
+        <w:rPr>
+          <w:lang w:val="fr-CA"/>
+        </w:rPr>
+        <w:t>Méthode de résolution des équations du mouvement</w:t>
+      </w:r>
+      <w:r>
+        <w:rPr>
+          <w:lang w:val="fr-CA"/>
+        </w:rPr>
+        <w:t xml:space="preserve"> et justification</w:t>
       </w:r>
       <w:bookmarkEnd w:id="6"/>
     </w:p>
     <w:p>
       <w:pPr>
-        <w:rPr>
-          <w:lang w:val="fr-CA"/>
-        </w:rPr>
-      </w:pPr>
-    </w:p>
-    <w:p>
-      <w:pPr>
-        <w:rPr>
-          <w:lang w:val="fr-CA"/>
-        </w:rPr>
-      </w:pPr>
-    </w:p>
-    <w:p>
-      <w:pPr>
-        <w:pStyle w:val="Heading2"/>
-        <w:rPr>
-          <w:lang w:val="fr-CA"/>
-        </w:rPr>
-      </w:pPr>
-      <w:bookmarkStart w:id="7" w:name="_Toc497076250"/>
-      <w:r>
-        <w:rPr>
-          <w:lang w:val="fr-CA"/>
-        </w:rPr>
-        <w:t>Méthode de résolution des équations du mouvement</w:t>
-      </w:r>
-      <w:r>
-        <w:rPr>
-          <w:lang w:val="fr-CA"/>
-        </w:rPr>
-        <w:t xml:space="preserve"> et justification</w:t>
-      </w:r>
-      <w:bookmarkEnd w:id="7"/>
-    </w:p>
-    <w:p>
-      <w:pPr>
         <w:ind w:firstLine="720"/>
         <w:rPr>
           <w:lang w:val="fr-CA"/>
@@ -4164,9 +3827,8 @@
       <w:r>
         <w:rPr>
           <w:noProof/>
-          <w:lang w:val="en-CA" w:eastAsia="en-CA"/>
-        </w:rPr>
-        <w:lastRenderedPageBreak/>
+          <w:lang w:val="fr-CA" w:eastAsia="fr-CA"/>
+        </w:rPr>
         <w:drawing>
           <wp:anchor distT="0" distB="0" distL="114300" distR="114300" simplePos="0" relativeHeight="251659264" behindDoc="0" locked="0" layoutInCell="1" allowOverlap="1" wp14:anchorId="23B52C12" wp14:editId="18EF3063">
             <wp:simplePos x="0" y="0"/>
@@ -4191,7 +3853,7 @@
                     <pic:cNvPicPr/>
                   </pic:nvPicPr>
                   <pic:blipFill rotWithShape="1">
-                    <a:blip r:embed="rId14">
+                    <a:blip r:embed="rId13">
                       <a:extLst>
                         <a:ext uri="{28A0092B-C50C-407E-A947-70E740481C1C}">
                           <a14:useLocalDpi xmlns:a14="http://schemas.microsoft.com/office/drawing/2010/main" val="0"/>
@@ -4230,7 +3892,7 @@
       <w:r>
         <w:rPr>
           <w:noProof/>
-          <w:lang w:val="en-CA" w:eastAsia="en-CA"/>
+          <w:lang w:val="fr-CA" w:eastAsia="fr-CA"/>
         </w:rPr>
         <w:drawing>
           <wp:anchor distT="0" distB="0" distL="114300" distR="114300" simplePos="0" relativeHeight="251662336" behindDoc="0" locked="0" layoutInCell="1" allowOverlap="1" wp14:anchorId="4411D0D8" wp14:editId="46CA2EDC">
@@ -4256,7 +3918,7 @@
                     <pic:cNvPicPr/>
                   </pic:nvPicPr>
                   <pic:blipFill rotWithShape="1">
-                    <a:blip r:embed="rId15">
+                    <a:blip r:embed="rId14">
                       <a:extLst>
                         <a:ext uri="{28A0092B-C50C-407E-A947-70E740481C1C}">
                           <a14:useLocalDpi xmlns:a14="http://schemas.microsoft.com/office/drawing/2010/main" val="0"/>
@@ -4437,12 +4099,24 @@
         <w:rPr>
           <w:lang w:val="fr-FR"/>
         </w:rPr>
-        <w:t xml:space="preserve"> en paramètre une fonction (g1, g2 ou g3)</w:t>
+        <w:t xml:space="preserve"> en paramètre une fonction (</w:t>
       </w:r>
       <w:r>
         <w:rPr>
           <w:lang w:val="fr-FR"/>
         </w:rPr>
+        <w:t>« rouler » ou « frottement »</w:t>
+      </w:r>
+      <w:r>
+        <w:rPr>
+          <w:lang w:val="fr-FR"/>
+        </w:rPr>
+        <w:t>)</w:t>
+      </w:r>
+      <w:r>
+        <w:rPr>
+          <w:lang w:val="fr-FR"/>
+        </w:rPr>
         <w:t>. Celle-ci donne</w:t>
       </w:r>
       <w:r>
@@ -4461,145 +4135,80 @@
         <w:rPr>
           <w:lang w:val="fr-FR"/>
         </w:rPr>
-        <w:t xml:space="preserve"> vitesse en fonction du temps. « g1 » </w:t>
+        <w:t xml:space="preserve"> vitesse en</w:t>
       </w:r>
       <w:r>
         <w:rPr>
           <w:lang w:val="fr-FR"/>
         </w:rPr>
-        <w:t>correspond</w:t>
+        <w:t xml:space="preserve"> fonction du temps. « rouler</w:t>
       </w:r>
       <w:r>
         <w:rPr>
           <w:lang w:val="fr-FR"/>
         </w:rPr>
-        <w:t xml:space="preserve"> l’équation </w:t>
+        <w:t xml:space="preserve"> » </w:t>
       </w:r>
       <w:r>
         <w:rPr>
           <w:lang w:val="fr-FR"/>
         </w:rPr>
-        <w:t>ne</w:t>
+        <w:t>n’applique aucune force sur l’auto</w:t>
       </w:r>
       <w:r>
         <w:rPr>
           <w:lang w:val="fr-FR"/>
         </w:rPr>
-        <w:t xml:space="preserve"> considérant uniquement</w:t>
+        <w:t>. « </w:t>
       </w:r>
       <w:r>
         <w:rPr>
           <w:lang w:val="fr-FR"/>
         </w:rPr>
-        <w:t xml:space="preserve"> que</w:t>
+        <w:t>frottement</w:t>
       </w:r>
       <w:r>
         <w:rPr>
           <w:lang w:val="fr-FR"/>
         </w:rPr>
-        <w:t xml:space="preserve"> la gravité</w:t>
+        <w:t xml:space="preserve"> » </w:t>
       </w:r>
       <w:r>
         <w:rPr>
           <w:lang w:val="fr-FR"/>
         </w:rPr>
-        <w:t xml:space="preserve"> pour le calcul de la vitesse et de l’accélération</w:t>
-      </w:r>
-      <w:r>
-        <w:rPr>
+        <w:t xml:space="preserve">prend en considération le frottement en implémentant l’équation </w:t>
+      </w:r>
+      <w:r>
+        <w:rPr>
+          <w:highlight w:val="yellow"/>
           <w:lang w:val="fr-FR"/>
         </w:rPr>
-        <w:t>. « g2 » ajoute</w:t>
+        <w:t>1</w:t>
       </w:r>
       <w:r>
         <w:rPr>
           <w:lang w:val="fr-FR"/>
         </w:rPr>
-        <w:t xml:space="preserve"> au calcul </w:t>
+        <w:t xml:space="preserve">. </w:t>
       </w:r>
       <w:r>
         <w:rPr>
           <w:lang w:val="fr-FR"/>
         </w:rPr>
-        <w:t>précédent</w:t>
+        <w:t xml:space="preserve">Pour trouver l’accélération </w:t>
       </w:r>
       <w:r>
         <w:rPr>
           <w:lang w:val="fr-FR"/>
         </w:rPr>
-        <w:t xml:space="preserve"> le frottement</w:t>
+        <w:t>de l’auto</w:t>
       </w:r>
       <w:r>
         <w:rPr>
           <w:lang w:val="fr-FR"/>
         </w:rPr>
-        <w:t xml:space="preserve"> visqueux. Enfin</w:t>
-      </w:r>
-      <w:r>
-        <w:rPr>
-          <w:lang w:val="fr-FR"/>
-        </w:rPr>
-        <w:t>,</w:t>
-      </w:r>
-      <w:r>
-        <w:rPr>
-          <w:lang w:val="fr-FR"/>
-        </w:rPr>
-        <w:t xml:space="preserve"> « g3 » </w:t>
-      </w:r>
-      <w:r>
-        <w:rPr>
-          <w:lang w:val="fr-FR"/>
-        </w:rPr>
-        <w:t>ajoute aussi</w:t>
-      </w:r>
-      <w:r>
-        <w:rPr>
-          <w:lang w:val="fr-FR"/>
-        </w:rPr>
-        <w:t xml:space="preserve"> </w:t>
-      </w:r>
-      <w:r>
-        <w:rPr>
-          <w:lang w:val="fr-FR"/>
-        </w:rPr>
-        <w:t>le calcul de l</w:t>
-      </w:r>
-      <w:r>
-        <w:rPr>
-          <w:lang w:val="fr-FR"/>
-        </w:rPr>
-        <w:t>’effet</w:t>
-      </w:r>
-      <w:r>
-        <w:rPr>
-          <w:lang w:val="fr-FR"/>
-        </w:rPr>
-        <w:t xml:space="preserve"> de Magnus</w:t>
-      </w:r>
-      <w:r>
-        <w:rPr>
-          <w:lang w:val="fr-FR"/>
-        </w:rPr>
-        <w:t xml:space="preserve"> aux forces prises en compte précédemment</w:t>
-      </w:r>
-      <w:r>
-        <w:rPr>
-          <w:lang w:val="fr-FR"/>
-        </w:rPr>
-        <w:t>.</w:t>
-      </w:r>
-      <w:r>
-        <w:rPr>
-          <w:lang w:val="fr-FR"/>
-        </w:rPr>
-        <w:t xml:space="preserve"> Pour trouver l’accélération </w:t>
-      </w:r>
-      <w:r>
-        <w:rPr>
-          <w:lang w:val="fr-FR"/>
-        </w:rPr>
-        <w:t>de la balle, on divi</w:t>
+        <w:t>, on divi</w:t>
       </w:r>
       <w:r>
         <w:rPr>
@@ -4666,12 +4275,12 @@
     </w:p>
     <w:p>
       <w:pPr>
-        <w:pStyle w:val="Heading2"/>
-        <w:rPr>
-          <w:lang w:val="fr-CA"/>
-        </w:rPr>
-      </w:pPr>
-      <w:bookmarkStart w:id="8" w:name="_Toc497076251"/>
+        <w:pStyle w:val="Titre2"/>
+        <w:rPr>
+          <w:lang w:val="fr-CA"/>
+        </w:rPr>
+      </w:pPr>
+      <w:bookmarkStart w:id="7" w:name="_Toc497076251"/>
       <w:r>
         <w:rPr>
           <w:lang w:val="fr-CA"/>
@@ -4720,7 +4329,7 @@
         </w:rPr>
         <w:t>choisis pour la résolution et justification</w:t>
       </w:r>
-      <w:bookmarkEnd w:id="8"/>
+      <w:bookmarkEnd w:id="7"/>
     </w:p>
     <w:p>
       <w:pPr>
@@ -4733,13 +4342,7 @@
         <w:rPr>
           <w:lang w:val="fr-CA"/>
         </w:rPr>
-        <w:t>Après quelques essais et quelques ajustements suite à ces derniers, nous avons finalement opté pour un</w:t>
-      </w:r>
-      <w:r>
-        <w:rPr>
-          <w:lang w:val="fr-CA"/>
-        </w:rPr>
-        <w:t xml:space="preserve"> </w:t>
+        <w:t xml:space="preserve">Après avoir fait des tentatives avec un pas fixe, nous avons finalement décidé d’implémenter un pas variable selon la distance parcourue et la proximité d’une collision. En effet, le pas est initialement de </w:t>
       </w:r>
       <m:oMath>
         <m:r>
@@ -4757,58 +4360,182 @@
         <w:rPr>
           <w:lang w:val="fr-FR"/>
         </w:rPr>
-        <w:t>t =</w:t>
-      </w:r>
-      <w:r>
-        <w:rPr>
-          <w:lang w:val="fr-CA"/>
-        </w:rPr>
-        <w:t xml:space="preserve"> </w:t>
-      </w:r>
-      <w:r>
-        <w:rPr>
-          <w:lang w:val="fr-CA"/>
-        </w:rPr>
-        <w:t>0.00001s</w:t>
-      </w:r>
-      <w:r>
-        <w:rPr>
-          <w:lang w:val="fr-CA"/>
-        </w:rPr>
-        <w:t>. Cette valeur nous permet</w:t>
-      </w:r>
-      <w:r>
-        <w:rPr>
-          <w:lang w:val="fr-CA"/>
-        </w:rPr>
-        <w:t>tait</w:t>
-      </w:r>
-      <w:r>
-        <w:rPr>
-          <w:lang w:val="fr-CA"/>
-        </w:rPr>
-        <w:t xml:space="preserve"> d’avoir un moins haut risque de manquer un enregistrement de collisions tout en gardant une précision adéquate pour </w:t>
-      </w:r>
-      <w:r>
-        <w:rPr>
-          <w:lang w:val="fr-CA"/>
-        </w:rPr>
-        <w:lastRenderedPageBreak/>
-        <w:t>la position finale.</w:t>
+        <w:t>t</w:t>
+      </w:r>
+      <w:r>
+        <w:rPr>
+          <w:lang w:val="fr-CA"/>
+        </w:rPr>
+        <w:t xml:space="preserve"> = </w:t>
+      </w:r>
+      <w:r>
+        <w:rPr>
+          <w:lang w:val="fr-CA"/>
+        </w:rPr>
+        <w:t>0.01s. Cependant, lorsque nous détectons que les deux autos sont proches, nous réduisons le pas jusqu’à c</w:t>
+      </w:r>
+      <w:r>
+        <w:rPr>
+          <w:lang w:val="fr-CA"/>
+        </w:rPr>
+        <w:t>e que les véhicules se déplace</w:t>
+      </w:r>
+      <w:r>
+        <w:rPr>
+          <w:lang w:val="fr-CA"/>
+        </w:rPr>
+        <w:t>nt de moins de 0.5cm par coup. Afin de déterminer si les véhicules sont proches, nous avons arbitrairement utilisé la condition suivante :</w:t>
       </w:r>
     </w:p>
     <w:p>
       <w:pPr>
-        <w:pStyle w:val="Heading1"/>
-        <w:ind w:left="0"/>
-        <w:rPr>
-          <w:lang w:val="fr-CA"/>
-        </w:rPr>
-      </w:pPr>
+        <w:rPr>
+          <w:rFonts w:eastAsiaTheme="minorEastAsia"/>
+          <w:lang w:val="fr-CA"/>
+        </w:rPr>
+      </w:pPr>
+      <m:oMathPara>
+        <m:oMath>
+          <m:sSub>
+            <m:sSubPr>
+              <m:ctrlPr>
+                <w:rPr>
+                  <w:rFonts w:ascii="Cambria Math" w:hAnsi="Cambria Math"/>
+                  <w:i/>
+                  <w:lang w:val="fr-CA"/>
+                </w:rPr>
+              </m:ctrlPr>
+            </m:sSubPr>
+            <m:e>
+              <m:r>
+                <w:rPr>
+                  <w:rFonts w:ascii="Cambria Math" w:hAnsi="Cambria Math"/>
+                  <w:lang w:val="fr-CA"/>
+                </w:rPr>
+                <m:t>distance</m:t>
+              </m:r>
+            </m:e>
+            <m:sub>
+              <m:r>
+                <w:rPr>
+                  <w:rFonts w:ascii="Cambria Math" w:hAnsi="Cambria Math"/>
+                  <w:lang w:val="fr-CA"/>
+                </w:rPr>
+                <m:t>cmA, cmB</m:t>
+              </m:r>
+            </m:sub>
+          </m:sSub>
+          <m:r>
+            <w:rPr>
+              <w:rFonts w:ascii="Cambria Math" w:hAnsi="Cambria Math"/>
+              <w:lang w:val="fr-CA"/>
+            </w:rPr>
+            <m:t>&lt;</m:t>
+          </m:r>
+          <m:sSub>
+            <m:sSubPr>
+              <m:ctrlPr>
+                <w:rPr>
+                  <w:rFonts w:ascii="Cambria Math" w:hAnsi="Cambria Math"/>
+                  <w:i/>
+                  <w:lang w:val="fr-CA"/>
+                </w:rPr>
+              </m:ctrlPr>
+            </m:sSubPr>
+            <m:e>
+              <m:r>
+                <w:rPr>
+                  <w:rFonts w:ascii="Cambria Math" w:hAnsi="Cambria Math"/>
+                  <w:lang w:val="fr-CA"/>
+                </w:rPr>
+                <m:t>(rayon</m:t>
+              </m:r>
+            </m:e>
+            <m:sub>
+              <m:r>
+                <w:rPr>
+                  <w:rFonts w:ascii="Cambria Math" w:hAnsi="Cambria Math"/>
+                  <w:lang w:val="fr-CA"/>
+                </w:rPr>
+                <m:t>A</m:t>
+              </m:r>
+            </m:sub>
+          </m:sSub>
+          <m:r>
+            <w:rPr>
+              <w:rFonts w:ascii="Cambria Math" w:hAnsi="Cambria Math"/>
+              <w:lang w:val="fr-CA"/>
+            </w:rPr>
+            <m:t>+</m:t>
+          </m:r>
+          <m:sSub>
+            <m:sSubPr>
+              <m:ctrlPr>
+                <w:rPr>
+                  <w:rFonts w:ascii="Cambria Math" w:hAnsi="Cambria Math"/>
+                  <w:i/>
+                  <w:lang w:val="fr-CA"/>
+                </w:rPr>
+              </m:ctrlPr>
+            </m:sSubPr>
+            <m:e>
+              <m:r>
+                <w:rPr>
+                  <w:rFonts w:ascii="Cambria Math" w:hAnsi="Cambria Math"/>
+                  <w:lang w:val="fr-CA"/>
+                </w:rPr>
+                <m:t>rayon</m:t>
+              </m:r>
+            </m:e>
+            <m:sub>
+              <m:r>
+                <w:rPr>
+                  <w:rFonts w:ascii="Cambria Math" w:hAnsi="Cambria Math"/>
+                  <w:lang w:val="fr-CA"/>
+                </w:rPr>
+                <m:t>B</m:t>
+              </m:r>
+            </m:sub>
+          </m:sSub>
+          <m:r>
+            <w:rPr>
+              <w:rFonts w:ascii="Cambria Math" w:hAnsi="Cambria Math"/>
+              <w:lang w:val="fr-CA"/>
+            </w:rPr>
+            <m:t>)*110%</m:t>
+          </m:r>
+        </m:oMath>
+      </m:oMathPara>
     </w:p>
     <w:p>
       <w:pPr>
-        <w:pStyle w:val="Heading1"/>
+        <w:rPr>
+          <w:lang w:val="fr-CA"/>
+        </w:rPr>
+      </w:pPr>
+      <w:r>
+        <w:rPr>
+          <w:rFonts w:eastAsiaTheme="minorEastAsia"/>
+          <w:lang w:val="fr-CA"/>
+        </w:rPr>
+        <w:tab/>
+        <w:t>En effet, on compare la distance entre les deux centres de masse avec la distance combinée des deux rayons, cette-dernière majorée de 10% pour être complètement sûr.</w:t>
+      </w:r>
+      <w:bookmarkStart w:id="8" w:name="_GoBack"/>
+      <w:bookmarkEnd w:id="8"/>
+    </w:p>
+    <w:p>
+      <w:pPr>
+        <w:pStyle w:val="Titre1"/>
+        <w:ind w:left="0"/>
+        <w:rPr>
+          <w:lang w:val="fr-CA"/>
+        </w:rPr>
+      </w:pPr>
+    </w:p>
+    <w:p>
+      <w:pPr>
+        <w:pStyle w:val="Titre1"/>
         <w:ind w:left="0"/>
         <w:rPr>
           <w:lang w:val="fr-CA"/>
@@ -4823,7 +4550,7 @@
     </w:p>
     <w:p>
       <w:pPr>
-        <w:pStyle w:val="Heading1"/>
+        <w:pStyle w:val="Titre1"/>
         <w:ind w:left="0"/>
         <w:rPr>
           <w:lang w:val="fr-CA"/>
@@ -4892,7 +4619,7 @@
     </w:p>
     <w:tbl>
       <w:tblPr>
-        <w:tblStyle w:val="TableGrid"/>
+        <w:tblStyle w:val="Grilledutableau"/>
         <w:tblW w:w="9630" w:type="dxa"/>
         <w:tblLayout w:type="fixed"/>
         <w:tblLook w:val="04A0" w:firstRow="1" w:lastRow="0" w:firstColumn="1" w:lastColumn="0" w:noHBand="0" w:noVBand="1"/>
@@ -5970,7 +5697,7 @@
     </w:p>
     <w:tbl>
       <w:tblPr>
-        <w:tblStyle w:val="TableGrid"/>
+        <w:tblStyle w:val="Grilledutableau"/>
         <w:tblW w:w="9606" w:type="dxa"/>
         <w:tblLayout w:type="fixed"/>
         <w:tblLook w:val="04A0" w:firstRow="1" w:lastRow="0" w:firstColumn="1" w:lastColumn="0" w:noHBand="0" w:noVBand="1"/>
@@ -7034,7 +6761,7 @@
     </w:tbl>
     <w:p>
       <w:pPr>
-        <w:pStyle w:val="Heading2"/>
+        <w:pStyle w:val="Titre2"/>
         <w:rPr>
           <w:lang w:val="fr-CA"/>
         </w:rPr>
@@ -7063,7 +6790,7 @@
     </w:p>
     <w:p>
       <w:pPr>
-        <w:pStyle w:val="Heading2"/>
+        <w:pStyle w:val="Titre2"/>
         <w:rPr>
           <w:lang w:val="fr-CA"/>
         </w:rPr>
@@ -7077,7 +6804,7 @@
     </w:p>
     <w:p>
       <w:pPr>
-        <w:pStyle w:val="Heading2"/>
+        <w:pStyle w:val="Titre2"/>
         <w:rPr>
           <w:lang w:val="fr-CA"/>
         </w:rPr>
@@ -7133,7 +6860,7 @@
       <w:r>
         <w:rPr>
           <w:noProof/>
-          <w:lang w:val="en-CA" w:eastAsia="en-CA"/>
+          <w:lang w:val="fr-CA" w:eastAsia="fr-CA"/>
         </w:rPr>
         <w:drawing>
           <wp:inline distT="0" distB="0" distL="0" distR="0" wp14:anchorId="1149BD0C" wp14:editId="269A4A54">
@@ -7151,7 +6878,7 @@
                     <pic:cNvPicPr/>
                   </pic:nvPicPr>
                   <pic:blipFill>
-                    <a:blip r:embed="rId16"/>
+                    <a:blip r:embed="rId15"/>
                     <a:stretch>
                       <a:fillRect/>
                     </a:stretch>
@@ -7174,7 +6901,7 @@
     </w:p>
     <w:p>
       <w:pPr>
-        <w:pStyle w:val="Caption"/>
+        <w:pStyle w:val="Lgende"/>
         <w:jc w:val="center"/>
         <w:rPr>
           <w:lang w:val="fr-CA"/>
@@ -7226,7 +6953,7 @@
       <w:r>
         <w:rPr>
           <w:noProof/>
-          <w:lang w:val="en-CA" w:eastAsia="en-CA"/>
+          <w:lang w:val="fr-CA" w:eastAsia="fr-CA"/>
         </w:rPr>
         <w:lastRenderedPageBreak/>
         <mc:AlternateContent>
@@ -7268,7 +6995,7 @@
                         <w:txbxContent>
                           <w:p>
                             <w:pPr>
-                              <w:pStyle w:val="Caption"/>
+                              <w:pStyle w:val="Lgende"/>
                               <w:jc w:val="center"/>
                               <w:rPr>
                                 <w:noProof/>
@@ -7326,7 +7053,7 @@
           </mc:Choice>
           <mc:Fallback>
             <w:pict>
-              <v:shapetype id="_x0000_t202" coordsize="21600,21600" o:spt="202" path="m,l,21600r21600,l21600,xe">
+              <v:shapetype w14:anchorId="4961A3F8" id="_x0000_t202" coordsize="21600,21600" o:spt="202" path="m,l,21600r21600,l21600,xe">
                 <v:stroke joinstyle="miter"/>
                 <v:path gradientshapeok="t" o:connecttype="rect"/>
               </v:shapetype>
@@ -7335,7 +7062,7 @@
                   <w:txbxContent>
                     <w:p>
                       <w:pPr>
-                        <w:pStyle w:val="Caption"/>
+                        <w:pStyle w:val="Lgende"/>
                         <w:jc w:val="center"/>
                         <w:rPr>
                           <w:noProof/>
@@ -7388,7 +7115,7 @@
       <w:r>
         <w:rPr>
           <w:noProof/>
-          <w:lang w:val="en-CA" w:eastAsia="en-CA"/>
+          <w:lang w:val="fr-CA" w:eastAsia="fr-CA"/>
         </w:rPr>
         <w:drawing>
           <wp:anchor distT="0" distB="0" distL="114300" distR="114300" simplePos="0" relativeHeight="251663360" behindDoc="0" locked="0" layoutInCell="1" allowOverlap="1" wp14:anchorId="4906799C" wp14:editId="1AC5C350">
@@ -7414,7 +7141,7 @@
                     <pic:cNvPicPr/>
                   </pic:nvPicPr>
                   <pic:blipFill>
-                    <a:blip r:embed="rId17">
+                    <a:blip r:embed="rId16">
                       <a:extLst>
                         <a:ext uri="{28A0092B-C50C-407E-A947-70E740481C1C}">
                           <a14:useLocalDpi xmlns:a14="http://schemas.microsoft.com/office/drawing/2010/main" val="0"/>
@@ -7458,7 +7185,7 @@
       <w:r>
         <w:rPr>
           <w:noProof/>
-          <w:lang w:val="en-CA" w:eastAsia="en-CA"/>
+          <w:lang w:val="fr-CA" w:eastAsia="fr-CA"/>
         </w:rPr>
         <w:lastRenderedPageBreak/>
         <mc:AlternateContent>
@@ -7500,7 +7227,7 @@
                         <w:txbxContent>
                           <w:p>
                             <w:pPr>
-                              <w:pStyle w:val="Caption"/>
+                              <w:pStyle w:val="Lgende"/>
                               <w:jc w:val="center"/>
                               <w:rPr>
                                 <w:noProof/>
@@ -7558,12 +7285,12 @@
           </mc:Choice>
           <mc:Fallback>
             <w:pict>
-              <v:shape id="Zone de texte 13" o:spid="_x0000_s1027" type="#_x0000_t202" style="position:absolute;left:0;text-align:left;margin-left:-2.6pt;margin-top:428.25pt;width:653.2pt;height:.05pt;z-index:251668480;visibility:visible;mso-wrap-style:square;mso-wrap-distance-left:9pt;mso-wrap-distance-top:0;mso-wrap-distance-right:9pt;mso-wrap-distance-bottom:0;mso-position-horizontal:absolute;mso-position-horizontal-relative:text;mso-position-vertical:absolute;mso-position-vertical-relative:text;v-text-anchor:top" o:gfxdata="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" stroked="f">
+              <v:shape w14:anchorId="025AFB1F" id="Zone de texte 13" o:spid="_x0000_s1027" type="#_x0000_t202" style="position:absolute;left:0;text-align:left;margin-left:-2.6pt;margin-top:428.25pt;width:653.2pt;height:.05pt;z-index:251668480;visibility:visible;mso-wrap-style:square;mso-wrap-distance-left:9pt;mso-wrap-distance-top:0;mso-wrap-distance-right:9pt;mso-wrap-distance-bottom:0;mso-position-horizontal:absolute;mso-position-horizontal-relative:text;mso-position-vertical:absolute;mso-position-vertical-relative:text;v-text-anchor:top" o:gfxdata="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" stroked="f">
                 <v:textbox style="mso-fit-shape-to-text:t" inset="0,0,0,0">
                   <w:txbxContent>
                     <w:p>
                       <w:pPr>
-                        <w:pStyle w:val="Caption"/>
+                        <w:pStyle w:val="Lgende"/>
                         <w:jc w:val="center"/>
                         <w:rPr>
                           <w:noProof/>
@@ -7616,7 +7343,7 @@
       <w:r>
         <w:rPr>
           <w:noProof/>
-          <w:lang w:val="en-CA" w:eastAsia="en-CA"/>
+          <w:lang w:val="fr-CA" w:eastAsia="fr-CA"/>
         </w:rPr>
         <w:drawing>
           <wp:anchor distT="0" distB="0" distL="114300" distR="114300" simplePos="0" relativeHeight="251666432" behindDoc="0" locked="0" layoutInCell="1" allowOverlap="1" wp14:anchorId="4A2437F0" wp14:editId="2FA108C2">
@@ -7642,7 +7369,7 @@
                     <pic:cNvPicPr/>
                   </pic:nvPicPr>
                   <pic:blipFill>
-                    <a:blip r:embed="rId18">
+                    <a:blip r:embed="rId17">
                       <a:extLst>
                         <a:ext uri="{28A0092B-C50C-407E-A947-70E740481C1C}">
                           <a14:useLocalDpi xmlns:a14="http://schemas.microsoft.com/office/drawing/2010/main" val="0"/>
@@ -7700,7 +7427,7 @@
       <w:r>
         <w:rPr>
           <w:noProof/>
-          <w:lang w:val="en-CA" w:eastAsia="en-CA"/>
+          <w:lang w:val="fr-CA" w:eastAsia="fr-CA"/>
         </w:rPr>
         <w:drawing>
           <wp:anchor distT="0" distB="0" distL="114300" distR="114300" simplePos="0" relativeHeight="251669504" behindDoc="0" locked="0" layoutInCell="1" allowOverlap="1" wp14:anchorId="6EC43085" wp14:editId="0ECE6B25">
@@ -7726,7 +7453,7 @@
                     <pic:cNvPicPr/>
                   </pic:nvPicPr>
                   <pic:blipFill>
-                    <a:blip r:embed="rId19">
+                    <a:blip r:embed="rId18">
                       <a:extLst>
                         <a:ext uri="{28A0092B-C50C-407E-A947-70E740481C1C}">
                           <a14:useLocalDpi xmlns:a14="http://schemas.microsoft.com/office/drawing/2010/main" val="0"/>
@@ -7761,7 +7488,7 @@
     </w:p>
     <w:p>
       <w:pPr>
-        <w:pStyle w:val="Caption"/>
+        <w:pStyle w:val="Lgende"/>
         <w:jc w:val="center"/>
         <w:rPr>
           <w:lang w:val="fr-CA"/>
@@ -7810,7 +7537,7 @@
     </w:p>
     <w:p>
       <w:pPr>
-        <w:pStyle w:val="Heading2"/>
+        <w:pStyle w:val="Titre2"/>
         <w:rPr>
           <w:lang w:val="fr-CA"/>
         </w:rPr>
@@ -7854,7 +7581,7 @@
     </w:p>
     <w:p>
       <w:pPr>
-        <w:pStyle w:val="Heading2"/>
+        <w:pStyle w:val="Titre2"/>
         <w:rPr>
           <w:lang w:val="fr-CA"/>
         </w:rPr>
@@ -8042,7 +7769,7 @@
     </w:p>
     <w:p>
       <w:pPr>
-        <w:pStyle w:val="Heading1"/>
+        <w:pStyle w:val="Titre1"/>
         <w:ind w:hanging="650"/>
         <w:rPr>
           <w:lang w:val="fr-CA"/>
@@ -8091,7 +7818,7 @@
 </file>
 
 <file path=word/endnotes.xml><?xml version="1.0" encoding="utf-8"?>
-<w:endnotes xmlns:wpc="http://schemas.microsoft.com/office/word/2010/wordprocessingCanvas" xmlns:mc="http://schemas.openxmlformats.org/markup-compatibility/2006" xmlns:o="urn:schemas-microsoft-com:office:office" xmlns:r="http://schemas.openxmlformats.org/officeDocument/2006/relationships" xmlns:m="http://schemas.openxmlformats.org/officeDocument/2006/math" xmlns:v="urn:schemas-microsoft-com:vml" xmlns:wp14="http://schemas.microsoft.com/office/word/2010/wordprocessingDrawing" xmlns:wp="http://schemas.openxmlformats.org/drawingml/2006/wordprocessingDrawing" xmlns:w10="urn:schemas-microsoft-com:office:word" xmlns:w="http://schemas.openxmlformats.org/wordprocessingml/2006/main" xmlns:w14="http://schemas.microsoft.com/office/word/2010/wordml" xmlns:wpg="http://schemas.microsoft.com/office/word/2010/wordprocessingGroup" xmlns:wpi="http://schemas.microsoft.com/office/word/2010/wordprocessingInk" xmlns:wne="http://schemas.microsoft.com/office/word/2006/wordml" xmlns:wps="http://schemas.microsoft.com/office/word/2010/wordprocessingShape" mc:Ignorable="w14 wp14">
+<w:endnotes xmlns:wpc="http://schemas.microsoft.com/office/word/2010/wordprocessingCanvas" xmlns:cx="http://schemas.microsoft.com/office/drawing/2014/chartex" xmlns:mc="http://schemas.openxmlformats.org/markup-compatibility/2006" xmlns:o="urn:schemas-microsoft-com:office:office" xmlns:r="http://schemas.openxmlformats.org/officeDocument/2006/relationships" xmlns:m="http://schemas.openxmlformats.org/officeDocument/2006/math" xmlns:v="urn:schemas-microsoft-com:vml" xmlns:wp14="http://schemas.microsoft.com/office/word/2010/wordprocessingDrawing" xmlns:wp="http://schemas.openxmlformats.org/drawingml/2006/wordprocessingDrawing" xmlns:w10="urn:schemas-microsoft-com:office:word" xmlns:w="http://schemas.openxmlformats.org/wordprocessingml/2006/main" xmlns:w14="http://schemas.microsoft.com/office/word/2010/wordml" xmlns:w15="http://schemas.microsoft.com/office/word/2012/wordml" xmlns:w16se="http://schemas.microsoft.com/office/word/2015/wordml/symex" xmlns:wpg="http://schemas.microsoft.com/office/word/2010/wordprocessingGroup" xmlns:wpi="http://schemas.microsoft.com/office/word/2010/wordprocessingInk" xmlns:wne="http://schemas.microsoft.com/office/word/2006/wordml" xmlns:wps="http://schemas.microsoft.com/office/word/2010/wordprocessingShape" mc:Ignorable="w14 w15 w16se wp14">
   <w:endnote w:type="separator" w:id="-1">
     <w:p>
       <w:pPr>
@@ -8116,7 +7843,7 @@
 </file>
 
 <file path=word/footer1.xml><?xml version="1.0" encoding="utf-8"?>
-<w:ftr xmlns:wpc="http://schemas.microsoft.com/office/word/2010/wordprocessingCanvas" xmlns:mc="http://schemas.openxmlformats.org/markup-compatibility/2006" xmlns:o="urn:schemas-microsoft-com:office:office" xmlns:r="http://schemas.openxmlformats.org/officeDocument/2006/relationships" xmlns:m="http://schemas.openxmlformats.org/officeDocument/2006/math" xmlns:v="urn:schemas-microsoft-com:vml" xmlns:wp14="http://schemas.microsoft.com/office/word/2010/wordprocessingDrawing" xmlns:wp="http://schemas.openxmlformats.org/drawingml/2006/wordprocessingDrawing" xmlns:w10="urn:schemas-microsoft-com:office:word" xmlns:w="http://schemas.openxmlformats.org/wordprocessingml/2006/main" xmlns:w14="http://schemas.microsoft.com/office/word/2010/wordml" xmlns:wpg="http://schemas.microsoft.com/office/word/2010/wordprocessingGroup" xmlns:wpi="http://schemas.microsoft.com/office/word/2010/wordprocessingInk" xmlns:wne="http://schemas.microsoft.com/office/word/2006/wordml" xmlns:wps="http://schemas.microsoft.com/office/word/2010/wordprocessingShape" mc:Ignorable="w14 wp14">
+<w:ftr xmlns:wpc="http://schemas.microsoft.com/office/word/2010/wordprocessingCanvas" xmlns:cx="http://schemas.microsoft.com/office/drawing/2014/chartex" xmlns:mc="http://schemas.openxmlformats.org/markup-compatibility/2006" xmlns:o="urn:schemas-microsoft-com:office:office" xmlns:r="http://schemas.openxmlformats.org/officeDocument/2006/relationships" xmlns:m="http://schemas.openxmlformats.org/officeDocument/2006/math" xmlns:v="urn:schemas-microsoft-com:vml" xmlns:wp14="http://schemas.microsoft.com/office/word/2010/wordprocessingDrawing" xmlns:wp="http://schemas.openxmlformats.org/drawingml/2006/wordprocessingDrawing" xmlns:w10="urn:schemas-microsoft-com:office:word" xmlns:w="http://schemas.openxmlformats.org/wordprocessingml/2006/main" xmlns:w14="http://schemas.microsoft.com/office/word/2010/wordml" xmlns:w15="http://schemas.microsoft.com/office/word/2012/wordml" xmlns:w16se="http://schemas.microsoft.com/office/word/2015/wordml/symex" xmlns:wpg="http://schemas.microsoft.com/office/word/2010/wordprocessingGroup" xmlns:wpi="http://schemas.microsoft.com/office/word/2010/wordprocessingInk" xmlns:wne="http://schemas.microsoft.com/office/word/2006/wordml" xmlns:wps="http://schemas.microsoft.com/office/word/2010/wordprocessingShape" mc:Ignorable="w14 w15 w16se wp14">
   <w:sdt>
     <w:sdtPr>
       <w:id w:val="781839963"/>
@@ -8129,12 +7856,12 @@
     <w:sdtContent>
       <w:p>
         <w:pPr>
-          <w:pStyle w:val="Footer"/>
+          <w:pStyle w:val="Pieddepage"/>
         </w:pPr>
         <w:r>
           <w:rPr>
             <w:noProof/>
-            <w:lang w:val="en-CA" w:eastAsia="en-CA"/>
+            <w:lang w:val="fr-CA" w:eastAsia="fr-CA"/>
           </w:rPr>
           <mc:AlternateContent>
             <mc:Choice Requires="wps">
@@ -8215,7 +7942,7 @@
                                   <w:noProof/>
                                   <w:color w:val="C0504D" w:themeColor="accent2"/>
                                 </w:rPr>
-                                <w:t>1</w:t>
+                                <w:t>6</w:t>
                               </w:r>
                               <w:r>
                                 <w:rPr>
@@ -8244,7 +7971,7 @@
             </mc:Choice>
             <mc:Fallback>
               <w:pict>
-                <v:rect id="Rectangle 650" o:spid="_x0000_s1028" style="position:absolute;left:0;text-align:left;margin-left:0;margin-top:0;width:44.55pt;height:15.1pt;rotation:180;flip:x;z-index:251659264;visibility:visible;mso-wrap-style:square;mso-width-percent:0;mso-height-percent:0;mso-wrap-distance-left:9pt;mso-wrap-distance-top:0;mso-wrap-distance-right:9pt;mso-wrap-distance-bottom:0;mso-position-horizontal:center;mso-position-horizontal-relative:right-margin-area;mso-position-vertical:center;mso-position-vertical-relative:bottom-margin-area;mso-width-percent:0;mso-height-percent:0;mso-width-relative:page;mso-height-relative:bottom-margin-area;v-text-anchor:top" o:gfxdata="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" filled="f" fillcolor="#c0504d" stroked="f" strokecolor="#5c83b4" strokeweight="2.25pt">
+                <v:rect w14:anchorId="295F7B99" id="Rectangle 650" o:spid="_x0000_s1028" style="position:absolute;left:0;text-align:left;margin-left:0;margin-top:0;width:44.55pt;height:15.1pt;rotation:180;flip:x;z-index:251659264;visibility:visible;mso-wrap-style:square;mso-width-percent:0;mso-height-percent:0;mso-wrap-distance-left:9pt;mso-wrap-distance-top:0;mso-wrap-distance-right:9pt;mso-wrap-distance-bottom:0;mso-position-horizontal:center;mso-position-horizontal-relative:right-margin-area;mso-position-vertical:center;mso-position-vertical-relative:bottom-margin-area;mso-width-percent:0;mso-height-percent:0;mso-width-relative:page;mso-height-relative:bottom-margin-area;v-text-anchor:top" o:gfxdata="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" filled="f" fillcolor="#c0504d" stroked="f" strokecolor="#5c83b4" strokeweight="2.25pt">
                   <v:textbox inset=",0,,0">
                     <w:txbxContent>
                       <w:p>
@@ -8271,7 +7998,7 @@
                             <w:noProof/>
                             <w:color w:val="C0504D" w:themeColor="accent2"/>
                           </w:rPr>
-                          <w:t>1</w:t>
+                          <w:t>6</w:t>
                         </w:r>
                         <w:r>
                           <w:rPr>
@@ -8296,7 +8023,7 @@
 </file>
 
 <file path=word/footnotes.xml><?xml version="1.0" encoding="utf-8"?>
-<w:footnotes xmlns:wpc="http://schemas.microsoft.com/office/word/2010/wordprocessingCanvas" xmlns:mc="http://schemas.openxmlformats.org/markup-compatibility/2006" xmlns:o="urn:schemas-microsoft-com:office:office" xmlns:r="http://schemas.openxmlformats.org/officeDocument/2006/relationships" xmlns:m="http://schemas.openxmlformats.org/officeDocument/2006/math" xmlns:v="urn:schemas-microsoft-com:vml" xmlns:wp14="http://schemas.microsoft.com/office/word/2010/wordprocessingDrawing" xmlns:wp="http://schemas.openxmlformats.org/drawingml/2006/wordprocessingDrawing" xmlns:w10="urn:schemas-microsoft-com:office:word" xmlns:w="http://schemas.openxmlformats.org/wordprocessingml/2006/main" xmlns:w14="http://schemas.microsoft.com/office/word/2010/wordml" xmlns:wpg="http://schemas.microsoft.com/office/word/2010/wordprocessingGroup" xmlns:wpi="http://schemas.microsoft.com/office/word/2010/wordprocessingInk" xmlns:wne="http://schemas.microsoft.com/office/word/2006/wordml" xmlns:wps="http://schemas.microsoft.com/office/word/2010/wordprocessingShape" mc:Ignorable="w14 wp14">
+<w:footnotes xmlns:wpc="http://schemas.microsoft.com/office/word/2010/wordprocessingCanvas" xmlns:cx="http://schemas.microsoft.com/office/drawing/2014/chartex" xmlns:mc="http://schemas.openxmlformats.org/markup-compatibility/2006" xmlns:o="urn:schemas-microsoft-com:office:office" xmlns:r="http://schemas.openxmlformats.org/officeDocument/2006/relationships" xmlns:m="http://schemas.openxmlformats.org/officeDocument/2006/math" xmlns:v="urn:schemas-microsoft-com:vml" xmlns:wp14="http://schemas.microsoft.com/office/word/2010/wordprocessingDrawing" xmlns:wp="http://schemas.openxmlformats.org/drawingml/2006/wordprocessingDrawing" xmlns:w10="urn:schemas-microsoft-com:office:word" xmlns:w="http://schemas.openxmlformats.org/wordprocessingml/2006/main" xmlns:w14="http://schemas.microsoft.com/office/word/2010/wordml" xmlns:w15="http://schemas.microsoft.com/office/word/2012/wordml" xmlns:w16se="http://schemas.microsoft.com/office/word/2015/wordml/symex" xmlns:wpg="http://schemas.microsoft.com/office/word/2010/wordprocessingGroup" xmlns:wpi="http://schemas.microsoft.com/office/word/2010/wordprocessingInk" xmlns:wne="http://schemas.microsoft.com/office/word/2006/wordml" xmlns:wps="http://schemas.microsoft.com/office/word/2010/wordprocessingShape" mc:Ignorable="w14 w15 w16se wp14">
   <w:footnote w:type="separator" w:id="-1">
     <w:p>
       <w:pPr>
@@ -8321,10 +8048,10 @@
 </file>
 
 <file path=word/header1.xml><?xml version="1.0" encoding="utf-8"?>
-<w:hdr xmlns:wpc="http://schemas.microsoft.com/office/word/2010/wordprocessingCanvas" xmlns:mc="http://schemas.openxmlformats.org/markup-compatibility/2006" xmlns:o="urn:schemas-microsoft-com:office:office" xmlns:r="http://schemas.openxmlformats.org/officeDocument/2006/relationships" xmlns:m="http://schemas.openxmlformats.org/officeDocument/2006/math" xmlns:v="urn:schemas-microsoft-com:vml" xmlns:wp14="http://schemas.microsoft.com/office/word/2010/wordprocessingDrawing" xmlns:wp="http://schemas.openxmlformats.org/drawingml/2006/wordprocessingDrawing" xmlns:w10="urn:schemas-microsoft-com:office:word" xmlns:w="http://schemas.openxmlformats.org/wordprocessingml/2006/main" xmlns:w14="http://schemas.microsoft.com/office/word/2010/wordml" xmlns:wpg="http://schemas.microsoft.com/office/word/2010/wordprocessingGroup" xmlns:wpi="http://schemas.microsoft.com/office/word/2010/wordprocessingInk" xmlns:wne="http://schemas.microsoft.com/office/word/2006/wordml" xmlns:wps="http://schemas.microsoft.com/office/word/2010/wordprocessingShape" mc:Ignorable="w14 wp14">
+<w:hdr xmlns:wpc="http://schemas.microsoft.com/office/word/2010/wordprocessingCanvas" xmlns:cx="http://schemas.microsoft.com/office/drawing/2014/chartex" xmlns:mc="http://schemas.openxmlformats.org/markup-compatibility/2006" xmlns:o="urn:schemas-microsoft-com:office:office" xmlns:r="http://schemas.openxmlformats.org/officeDocument/2006/relationships" xmlns:m="http://schemas.openxmlformats.org/officeDocument/2006/math" xmlns:v="urn:schemas-microsoft-com:vml" xmlns:wp14="http://schemas.microsoft.com/office/word/2010/wordprocessingDrawing" xmlns:wp="http://schemas.openxmlformats.org/drawingml/2006/wordprocessingDrawing" xmlns:w10="urn:schemas-microsoft-com:office:word" xmlns:w="http://schemas.openxmlformats.org/wordprocessingml/2006/main" xmlns:w14="http://schemas.microsoft.com/office/word/2010/wordml" xmlns:w15="http://schemas.microsoft.com/office/word/2012/wordml" xmlns:w16se="http://schemas.microsoft.com/office/word/2015/wordml/symex" xmlns:wpg="http://schemas.microsoft.com/office/word/2010/wordprocessingGroup" xmlns:wpi="http://schemas.microsoft.com/office/word/2010/wordprocessingInk" xmlns:wne="http://schemas.microsoft.com/office/word/2006/wordml" xmlns:wps="http://schemas.microsoft.com/office/word/2010/wordprocessingShape" mc:Ignorable="w14 w15 w16se wp14">
   <w:p>
     <w:pPr>
-      <w:pStyle w:val="Header"/>
+      <w:pStyle w:val="En-tte"/>
       <w:jc w:val="right"/>
       <w:rPr>
         <w:rFonts w:asciiTheme="majorHAnsi" w:hAnsiTheme="majorHAnsi"/>
@@ -8349,8 +8076,105 @@
 </w:hdr>
 </file>
 
+<file path=word/numbering.xml><?xml version="1.0" encoding="utf-8"?>
+<w:numbering xmlns:wpc="http://schemas.microsoft.com/office/word/2010/wordprocessingCanvas" xmlns:cx="http://schemas.microsoft.com/office/drawing/2014/chartex" xmlns:mc="http://schemas.openxmlformats.org/markup-compatibility/2006" xmlns:o="urn:schemas-microsoft-com:office:office" xmlns:r="http://schemas.openxmlformats.org/officeDocument/2006/relationships" xmlns:m="http://schemas.openxmlformats.org/officeDocument/2006/math" xmlns:v="urn:schemas-microsoft-com:vml" xmlns:wp14="http://schemas.microsoft.com/office/word/2010/wordprocessingDrawing" xmlns:wp="http://schemas.openxmlformats.org/drawingml/2006/wordprocessingDrawing" xmlns:w10="urn:schemas-microsoft-com:office:word" xmlns:w="http://schemas.openxmlformats.org/wordprocessingml/2006/main" xmlns:w14="http://schemas.microsoft.com/office/word/2010/wordml" xmlns:w15="http://schemas.microsoft.com/office/word/2012/wordml" xmlns:w16se="http://schemas.microsoft.com/office/word/2015/wordml/symex" xmlns:wpg="http://schemas.microsoft.com/office/word/2010/wordprocessingGroup" xmlns:wpi="http://schemas.microsoft.com/office/word/2010/wordprocessingInk" xmlns:wne="http://schemas.microsoft.com/office/word/2006/wordml" xmlns:wps="http://schemas.microsoft.com/office/word/2010/wordprocessingShape" mc:Ignorable="w14 w15 w16se wp14">
+  <w:abstractNum w:abstractNumId="0" w15:restartNumberingAfterBreak="0">
+    <w:nsid w:val="60EB7098"/>
+    <w:multiLevelType w:val="hybridMultilevel"/>
+    <w:tmpl w:val="4142E5BE"/>
+    <w:lvl w:ilvl="0" w:tplc="58481DA8">
+      <w:start w:val="1"/>
+      <w:numFmt w:val="decimal"/>
+      <w:lvlText w:val="%1."/>
+      <w:lvlJc w:val="left"/>
+      <w:pPr>
+        <w:ind w:left="1080" w:hanging="360"/>
+      </w:pPr>
+      <w:rPr>
+        <w:rFonts w:hint="default"/>
+      </w:rPr>
+    </w:lvl>
+    <w:lvl w:ilvl="1" w:tplc="0C0C0019">
+      <w:start w:val="1"/>
+      <w:numFmt w:val="lowerLetter"/>
+      <w:lvlText w:val="%2."/>
+      <w:lvlJc w:val="left"/>
+      <w:pPr>
+        <w:ind w:left="1800" w:hanging="360"/>
+      </w:pPr>
+    </w:lvl>
+    <w:lvl w:ilvl="2" w:tplc="0C0C001B" w:tentative="1">
+      <w:start w:val="1"/>
+      <w:numFmt w:val="lowerRoman"/>
+      <w:lvlText w:val="%3."/>
+      <w:lvlJc w:val="right"/>
+      <w:pPr>
+        <w:ind w:left="2520" w:hanging="180"/>
+      </w:pPr>
+    </w:lvl>
+    <w:lvl w:ilvl="3" w:tplc="0C0C000F" w:tentative="1">
+      <w:start w:val="1"/>
+      <w:numFmt w:val="decimal"/>
+      <w:lvlText w:val="%4."/>
+      <w:lvlJc w:val="left"/>
+      <w:pPr>
+        <w:ind w:left="3240" w:hanging="360"/>
+      </w:pPr>
+    </w:lvl>
+    <w:lvl w:ilvl="4" w:tplc="0C0C0019" w:tentative="1">
+      <w:start w:val="1"/>
+      <w:numFmt w:val="lowerLetter"/>
+      <w:lvlText w:val="%5."/>
+      <w:lvlJc w:val="left"/>
+      <w:pPr>
+        <w:ind w:left="3960" w:hanging="360"/>
+      </w:pPr>
+    </w:lvl>
+    <w:lvl w:ilvl="5" w:tplc="0C0C001B" w:tentative="1">
+      <w:start w:val="1"/>
+      <w:numFmt w:val="lowerRoman"/>
+      <w:lvlText w:val="%6."/>
+      <w:lvlJc w:val="right"/>
+      <w:pPr>
+        <w:ind w:left="4680" w:hanging="180"/>
+      </w:pPr>
+    </w:lvl>
+    <w:lvl w:ilvl="6" w:tplc="0C0C000F" w:tentative="1">
+      <w:start w:val="1"/>
+      <w:numFmt w:val="decimal"/>
+      <w:lvlText w:val="%7."/>
+      <w:lvlJc w:val="left"/>
+      <w:pPr>
+        <w:ind w:left="5400" w:hanging="360"/>
+      </w:pPr>
+    </w:lvl>
+    <w:lvl w:ilvl="7" w:tplc="0C0C0019" w:tentative="1">
+      <w:start w:val="1"/>
+      <w:numFmt w:val="lowerLetter"/>
+      <w:lvlText w:val="%8."/>
+      <w:lvlJc w:val="left"/>
+      <w:pPr>
+        <w:ind w:left="6120" w:hanging="360"/>
+      </w:pPr>
+    </w:lvl>
+    <w:lvl w:ilvl="8" w:tplc="0C0C001B" w:tentative="1">
+      <w:start w:val="1"/>
+      <w:numFmt w:val="lowerRoman"/>
+      <w:lvlText w:val="%9."/>
+      <w:lvlJc w:val="right"/>
+      <w:pPr>
+        <w:ind w:left="6840" w:hanging="180"/>
+      </w:pPr>
+    </w:lvl>
+  </w:abstractNum>
+  <w:num w:numId="1">
+    <w:abstractNumId w:val="0"/>
+  </w:num>
+</w:numbering>
+</file>
+
 <file path=word/styles.xml><?xml version="1.0" encoding="utf-8"?>
-<w:styles xmlns:mc="http://schemas.openxmlformats.org/markup-compatibility/2006" xmlns:r="http://schemas.openxmlformats.org/officeDocument/2006/relationships" xmlns:w="http://schemas.openxmlformats.org/wordprocessingml/2006/main" xmlns:w14="http://schemas.microsoft.com/office/word/2010/wordml" mc:Ignorable="w14">
+<w:styles xmlns:mc="http://schemas.openxmlformats.org/markup-compatibility/2006" xmlns:r="http://schemas.openxmlformats.org/officeDocument/2006/relationships" xmlns:w="http://schemas.openxmlformats.org/wordprocessingml/2006/main" xmlns:w14="http://schemas.microsoft.com/office/word/2010/wordml" xmlns:w15="http://schemas.microsoft.com/office/word/2012/wordml" xmlns:w16se="http://schemas.microsoft.com/office/word/2015/wordml/symex" mc:Ignorable="w14 w15 w16se">
   <w:docDefaults>
     <w:rPrDefault>
       <w:rPr>
@@ -8366,144 +8190,378 @@
       </w:pPr>
     </w:pPrDefault>
   </w:docDefaults>
-  <w:latentStyles w:defLockedState="0" w:defUIPriority="99" w:defSemiHidden="1" w:defUnhideWhenUsed="1" w:defQFormat="0" w:count="267">
-    <w:lsdException w:name="Normal" w:semiHidden="0" w:uiPriority="0" w:unhideWhenUsed="0" w:qFormat="1"/>
-    <w:lsdException w:name="heading 1" w:semiHidden="0" w:uiPriority="9" w:unhideWhenUsed="0" w:qFormat="1"/>
-    <w:lsdException w:name="heading 2" w:uiPriority="9" w:qFormat="1"/>
-    <w:lsdException w:name="heading 3" w:uiPriority="9" w:qFormat="1"/>
-    <w:lsdException w:name="heading 4" w:uiPriority="9" w:qFormat="1"/>
-    <w:lsdException w:name="heading 5" w:uiPriority="9" w:qFormat="1"/>
-    <w:lsdException w:name="heading 6" w:uiPriority="9" w:qFormat="1"/>
-    <w:lsdException w:name="heading 7" w:uiPriority="9" w:qFormat="1"/>
-    <w:lsdException w:name="heading 8" w:uiPriority="9" w:qFormat="1"/>
-    <w:lsdException w:name="heading 9" w:uiPriority="9" w:qFormat="1"/>
-    <w:lsdException w:name="toc 1" w:uiPriority="39"/>
-    <w:lsdException w:name="toc 2" w:uiPriority="39"/>
-    <w:lsdException w:name="toc 3" w:uiPriority="39"/>
-    <w:lsdException w:name="toc 4" w:uiPriority="39"/>
-    <w:lsdException w:name="toc 5" w:uiPriority="39"/>
-    <w:lsdException w:name="toc 6" w:uiPriority="39"/>
-    <w:lsdException w:name="toc 7" w:uiPriority="39"/>
-    <w:lsdException w:name="toc 8" w:uiPriority="39"/>
-    <w:lsdException w:name="toc 9" w:uiPriority="39"/>
-    <w:lsdException w:name="caption" w:uiPriority="35" w:qFormat="1"/>
-    <w:lsdException w:name="Title" w:semiHidden="0" w:uiPriority="10" w:unhideWhenUsed="0" w:qFormat="1"/>
-    <w:lsdException w:name="Default Paragraph Font" w:uiPriority="1"/>
-    <w:lsdException w:name="Subtitle" w:semiHidden="0" w:uiPriority="11" w:unhideWhenUsed="0" w:qFormat="1"/>
-    <w:lsdException w:name="Strong" w:semiHidden="0" w:uiPriority="22" w:unhideWhenUsed="0" w:qFormat="1"/>
-    <w:lsdException w:name="Emphasis" w:semiHidden="0" w:uiPriority="20" w:unhideWhenUsed="0" w:qFormat="1"/>
-    <w:lsdException w:name="Table Grid" w:semiHidden="0" w:uiPriority="59" w:unhideWhenUsed="0"/>
-    <w:lsdException w:name="Placeholder Text" w:unhideWhenUsed="0"/>
-    <w:lsdException w:name="No Spacing" w:semiHidden="0" w:uiPriority="1" w:unhideWhenUsed="0" w:qFormat="1"/>
-    <w:lsdException w:name="Light Shading" w:semiHidden="0" w:uiPriority="60" w:unhideWhenUsed="0"/>
-    <w:lsdException w:name="Light List" w:semiHidden="0" w:uiPriority="61" w:unhideWhenUsed="0"/>
-    <w:lsdException w:name="Light Grid" w:semiHidden="0" w:uiPriority="62" w:unhideWhenUsed="0"/>
-    <w:lsdException w:name="Medium Shading 1" w:semiHidden="0" w:uiPriority="63" w:unhideWhenUsed="0"/>
-    <w:lsdException w:name="Medium Shading 2" w:semiHidden="0" w:uiPriority="64" w:unhideWhenUsed="0"/>
-    <w:lsdException w:name="Medium List 1" w:semiHidden="0" w:uiPriority="65" w:unhideWhenUsed="0"/>
-    <w:lsdException w:name="Medium List 2" w:semiHidden="0" w:uiPriority="66" w:unhideWhenUsed="0"/>
-    <w:lsdException w:name="Medium Grid 1" w:semiHidden="0" w:uiPriority="67" w:unhideWhenUsed="0"/>
-    <w:lsdException w:name="Medium Grid 2" w:semiHidden="0" w:uiPriority="68" w:unhideWhenUsed="0"/>
-    <w:lsdException w:name="Medium Grid 3" w:semiHidden="0" w:uiPriority="69" w:unhideWhenUsed="0"/>
-    <w:lsdException w:name="Dark List" w:semiHidden="0" w:uiPriority="70" w:unhideWhenUsed="0"/>
-    <w:lsdException w:name="Colorful Shading" w:semiHidden="0" w:uiPriority="71" w:unhideWhenUsed="0"/>
-    <w:lsdException w:name="Colorful List" w:semiHidden="0" w:uiPriority="72" w:unhideWhenUsed="0"/>
-    <w:lsdException w:name="Colorful Grid" w:semiHidden="0" w:uiPriority="73" w:unhideWhenUsed="0"/>
-    <w:lsdException w:name="Light Shading Accent 1" w:semiHidden="0" w:uiPriority="60" w:unhideWhenUsed="0"/>
-    <w:lsdException w:name="Light List Accent 1" w:semiHidden="0" w:uiPriority="61" w:unhideWhenUsed="0"/>
-    <w:lsdException w:name="Light Grid Accent 1" w:semiHidden="0" w:uiPriority="62" w:unhideWhenUsed="0"/>
-    <w:lsdException w:name="Medium Shading 1 Accent 1" w:semiHidden="0" w:uiPriority="63" w:unhideWhenUsed="0"/>
-    <w:lsdException w:name="Medium Shading 2 Accent 1" w:semiHidden="0" w:uiPriority="64" w:unhideWhenUsed="0"/>
-    <w:lsdException w:name="Medium List 1 Accent 1" w:semiHidden="0" w:uiPriority="65" w:unhideWhenUsed="0"/>
-    <w:lsdException w:name="Revision" w:unhideWhenUsed="0"/>
-    <w:lsdException w:name="List Paragraph" w:semiHidden="0" w:uiPriority="34" w:unhideWhenUsed="0" w:qFormat="1"/>
-    <w:lsdException w:name="Quote" w:semiHidden="0" w:uiPriority="29" w:unhideWhenUsed="0" w:qFormat="1"/>
-    <w:lsdException w:name="Intense Quote" w:semiHidden="0" w:uiPriority="30" w:unhideWhenUsed="0" w:qFormat="1"/>
-    <w:lsdException w:name="Medium List 2 Accent 1" w:semiHidden="0" w:uiPriority="66" w:unhideWhenUsed="0"/>
-    <w:lsdException w:name="Medium Grid 1 Accent 1" w:semiHidden="0" w:uiPriority="67" w:unhideWhenUsed="0"/>
-    <w:lsdException w:name="Medium Grid 2 Accent 1" w:semiHidden="0" w:uiPriority="68" w:unhideWhenUsed="0"/>
-    <w:lsdException w:name="Medium Grid 3 Accent 1" w:semiHidden="0" w:uiPriority="69" w:unhideWhenUsed="0"/>
-    <w:lsdException w:name="Dark List Accent 1" w:semiHidden="0" w:uiPriority="70" w:unhideWhenUsed="0"/>
-    <w:lsdException w:name="Colorful Shading Accent 1" w:semiHidden="0" w:uiPriority="71" w:unhideWhenUsed="0"/>
-    <w:lsdException w:name="Colorful List Accent 1" w:semiHidden="0" w:uiPriority="72" w:unhideWhenUsed="0"/>
-    <w:lsdException w:name="Colorful Grid Accent 1" w:semiHidden="0" w:uiPriority="73" w:unhideWhenUsed="0"/>
-    <w:lsdException w:name="Light Shading Accent 2" w:semiHidden="0" w:uiPriority="60" w:unhideWhenUsed="0"/>
-    <w:lsdException w:name="Light List Accent 2" w:semiHidden="0" w:uiPriority="61" w:unhideWhenUsed="0"/>
-    <w:lsdException w:name="Light Grid Accent 2" w:semiHidden="0" w:uiPriority="62" w:unhideWhenUsed="0"/>
-    <w:lsdException w:name="Medium Shading 1 Accent 2" w:semiHidden="0" w:uiPriority="63" w:unhideWhenUsed="0"/>
-    <w:lsdException w:name="Medium Shading 2 Accent 2" w:semiHidden="0" w:uiPriority="64" w:unhideWhenUsed="0"/>
-    <w:lsdException w:name="Medium List 1 Accent 2" w:semiHidden="0" w:uiPriority="65" w:unhideWhenUsed="0"/>
-    <w:lsdException w:name="Medium List 2 Accent 2" w:semiHidden="0" w:uiPriority="66" w:unhideWhenUsed="0"/>
-    <w:lsdException w:name="Medium Grid 1 Accent 2" w:semiHidden="0" w:uiPriority="67" w:unhideWhenUsed="0"/>
-    <w:lsdException w:name="Medium Grid 2 Accent 2" w:semiHidden="0" w:uiPriority="68" w:unhideWhenUsed="0"/>
-    <w:lsdException w:name="Medium Grid 3 Accent 2" w:semiHidden="0" w:uiPriority="69" w:unhideWhenUsed="0"/>
-    <w:lsdException w:name="Dark List Accent 2" w:semiHidden="0" w:uiPriority="70" w:unhideWhenUsed="0"/>
-    <w:lsdException w:name="Colorful Shading Accent 2" w:semiHidden="0" w:uiPriority="71" w:unhideWhenUsed="0"/>
-    <w:lsdException w:name="Colorful List Accent 2" w:semiHidden="0" w:uiPriority="72" w:unhideWhenUsed="0"/>
-    <w:lsdException w:name="Colorful Grid Accent 2" w:semiHidden="0" w:uiPriority="73" w:unhideWhenUsed="0"/>
-    <w:lsdException w:name="Light Shading Accent 3" w:semiHidden="0" w:uiPriority="60" w:unhideWhenUsed="0"/>
-    <w:lsdException w:name="Light List Accent 3" w:semiHidden="0" w:uiPriority="61" w:unhideWhenUsed="0"/>
-    <w:lsdException w:name="Light Grid Accent 3" w:semiHidden="0" w:uiPriority="62" w:unhideWhenUsed="0"/>
-    <w:lsdException w:name="Medium Shading 1 Accent 3" w:semiHidden="0" w:uiPriority="63" w:unhideWhenUsed="0"/>
-    <w:lsdException w:name="Medium Shading 2 Accent 3" w:semiHidden="0" w:uiPriority="64" w:unhideWhenUsed="0"/>
-    <w:lsdException w:name="Medium List 1 Accent 3" w:semiHidden="0" w:uiPriority="65" w:unhideWhenUsed="0"/>
-    <w:lsdException w:name="Medium List 2 Accent 3" w:semiHidden="0" w:uiPriority="66" w:unhideWhenUsed="0"/>
-    <w:lsdException w:name="Medium Grid 1 Accent 3" w:semiHidden="0" w:uiPriority="67" w:unhideWhenUsed="0"/>
-    <w:lsdException w:name="Medium Grid 2 Accent 3" w:semiHidden="0" w:uiPriority="68" w:unhideWhenUsed="0"/>
-    <w:lsdException w:name="Medium Grid 3 Accent 3" w:semiHidden="0" w:uiPriority="69" w:unhideWhenUsed="0"/>
-    <w:lsdException w:name="Dark List Accent 3" w:semiHidden="0" w:uiPriority="70" w:unhideWhenUsed="0"/>
-    <w:lsdException w:name="Colorful Shading Accent 3" w:semiHidden="0" w:uiPriority="71" w:unhideWhenUsed="0"/>
-    <w:lsdException w:name="Colorful List Accent 3" w:semiHidden="0" w:uiPriority="72" w:unhideWhenUsed="0"/>
-    <w:lsdException w:name="Colorful Grid Accent 3" w:semiHidden="0" w:uiPriority="73" w:unhideWhenUsed="0"/>
-    <w:lsdException w:name="Light Shading Accent 4" w:semiHidden="0" w:uiPriority="60" w:unhideWhenUsed="0"/>
-    <w:lsdException w:name="Light List Accent 4" w:semiHidden="0" w:uiPriority="61" w:unhideWhenUsed="0"/>
-    <w:lsdException w:name="Light Grid Accent 4" w:semiHidden="0" w:uiPriority="62" w:unhideWhenUsed="0"/>
-    <w:lsdException w:name="Medium Shading 1 Accent 4" w:semiHidden="0" w:uiPriority="63" w:unhideWhenUsed="0"/>
-    <w:lsdException w:name="Medium Shading 2 Accent 4" w:semiHidden="0" w:uiPriority="64" w:unhideWhenUsed="0"/>
-    <w:lsdException w:name="Medium List 1 Accent 4" w:semiHidden="0" w:uiPriority="65" w:unhideWhenUsed="0"/>
-    <w:lsdException w:name="Medium List 2 Accent 4" w:semiHidden="0" w:uiPriority="66" w:unhideWhenUsed="0"/>
-    <w:lsdException w:name="Medium Grid 1 Accent 4" w:semiHidden="0" w:uiPriority="67" w:unhideWhenUsed="0"/>
-    <w:lsdException w:name="Medium Grid 2 Accent 4" w:semiHidden="0" w:uiPriority="68" w:unhideWhenUsed="0"/>
-    <w:lsdException w:name="Medium Grid 3 Accent 4" w:semiHidden="0" w:uiPriority="69" w:unhideWhenUsed="0"/>
-    <w:lsdException w:name="Dark List Accent 4" w:semiHidden="0" w:uiPriority="70" w:unhideWhenUsed="0"/>
-    <w:lsdException w:name="Colorful Shading Accent 4" w:semiHidden="0" w:uiPriority="71" w:unhideWhenUsed="0"/>
-    <w:lsdException w:name="Colorful List Accent 4" w:semiHidden="0" w:uiPriority="72" w:unhideWhenUsed="0"/>
-    <w:lsdException w:name="Colorful Grid Accent 4" w:semiHidden="0" w:uiPriority="73" w:unhideWhenUsed="0"/>
-    <w:lsdException w:name="Light Shading Accent 5" w:semiHidden="0" w:uiPriority="60" w:unhideWhenUsed="0"/>
-    <w:lsdException w:name="Light List Accent 5" w:semiHidden="0" w:uiPriority="61" w:unhideWhenUsed="0"/>
-    <w:lsdException w:name="Light Grid Accent 5" w:semiHidden="0" w:uiPriority="62" w:unhideWhenUsed="0"/>
-    <w:lsdException w:name="Medium Shading 1 Accent 5" w:semiHidden="0" w:uiPriority="63" w:unhideWhenUsed="0"/>
-    <w:lsdException w:name="Medium Shading 2 Accent 5" w:semiHidden="0" w:uiPriority="64" w:unhideWhenUsed="0"/>
-    <w:lsdException w:name="Medium List 1 Accent 5" w:semiHidden="0" w:uiPriority="65" w:unhideWhenUsed="0"/>
-    <w:lsdException w:name="Medium List 2 Accent 5" w:semiHidden="0" w:uiPriority="66" w:unhideWhenUsed="0"/>
-    <w:lsdException w:name="Medium Grid 1 Accent 5" w:semiHidden="0" w:uiPriority="67" w:unhideWhenUsed="0"/>
-    <w:lsdException w:name="Medium Grid 2 Accent 5" w:semiHidden="0" w:uiPriority="68" w:unhideWhenUsed="0"/>
-    <w:lsdException w:name="Medium Grid 3 Accent 5" w:semiHidden="0" w:uiPriority="69" w:unhideWhenUsed="0"/>
-    <w:lsdException w:name="Dark List Accent 5" w:semiHidden="0" w:uiPriority="70" w:unhideWhenUsed="0"/>
-    <w:lsdException w:name="Colorful Shading Accent 5" w:semiHidden="0" w:uiPriority="71" w:unhideWhenUsed="0"/>
-    <w:lsdException w:name="Colorful List Accent 5" w:semiHidden="0" w:uiPriority="72" w:unhideWhenUsed="0"/>
-    <w:lsdException w:name="Colorful Grid Accent 5" w:semiHidden="0" w:uiPriority="73" w:unhideWhenUsed="0"/>
-    <w:lsdException w:name="Light Shading Accent 6" w:semiHidden="0" w:uiPriority="60" w:unhideWhenUsed="0"/>
-    <w:lsdException w:name="Light List Accent 6" w:semiHidden="0" w:uiPriority="61" w:unhideWhenUsed="0"/>
-    <w:lsdException w:name="Light Grid Accent 6" w:semiHidden="0" w:uiPriority="62" w:unhideWhenUsed="0"/>
-    <w:lsdException w:name="Medium Shading 1 Accent 6" w:semiHidden="0" w:uiPriority="63" w:unhideWhenUsed="0"/>
-    <w:lsdException w:name="Medium Shading 2 Accent 6" w:semiHidden="0" w:uiPriority="64" w:unhideWhenUsed="0"/>
-    <w:lsdException w:name="Medium List 1 Accent 6" w:semiHidden="0" w:uiPriority="65" w:unhideWhenUsed="0"/>
-    <w:lsdException w:name="Medium List 2 Accent 6" w:semiHidden="0" w:uiPriority="66" w:unhideWhenUsed="0"/>
-    <w:lsdException w:name="Medium Grid 1 Accent 6" w:semiHidden="0" w:uiPriority="67" w:unhideWhenUsed="0"/>
-    <w:lsdException w:name="Medium Grid 2 Accent 6" w:semiHidden="0" w:uiPriority="68" w:unhideWhenUsed="0"/>
-    <w:lsdException w:name="Medium Grid 3 Accent 6" w:semiHidden="0" w:uiPriority="69" w:unhideWhenUsed="0"/>
-    <w:lsdException w:name="Dark List Accent 6" w:semiHidden="0" w:uiPriority="70" w:unhideWhenUsed="0"/>
-    <w:lsdException w:name="Colorful Shading Accent 6" w:semiHidden="0" w:uiPriority="71" w:unhideWhenUsed="0"/>
-    <w:lsdException w:name="Colorful List Accent 6" w:semiHidden="0" w:uiPriority="72" w:unhideWhenUsed="0"/>
-    <w:lsdException w:name="Colorful Grid Accent 6" w:semiHidden="0" w:uiPriority="73" w:unhideWhenUsed="0"/>
-    <w:lsdException w:name="Subtle Emphasis" w:semiHidden="0" w:uiPriority="19" w:unhideWhenUsed="0" w:qFormat="1"/>
-    <w:lsdException w:name="Intense Emphasis" w:semiHidden="0" w:uiPriority="21" w:unhideWhenUsed="0" w:qFormat="1"/>
-    <w:lsdException w:name="Subtle Reference" w:semiHidden="0" w:uiPriority="31" w:unhideWhenUsed="0" w:qFormat="1"/>
-    <w:lsdException w:name="Intense Reference" w:semiHidden="0" w:uiPriority="32" w:unhideWhenUsed="0" w:qFormat="1"/>
-    <w:lsdException w:name="Book Title" w:semiHidden="0" w:uiPriority="33" w:unhideWhenUsed="0" w:qFormat="1"/>
-    <w:lsdException w:name="Bibliography" w:uiPriority="37"/>
-    <w:lsdException w:name="TOC Heading" w:uiPriority="39" w:qFormat="1"/>
+  <w:latentStyles w:defLockedState="0" w:defUIPriority="99" w:defSemiHidden="0" w:defUnhideWhenUsed="0" w:defQFormat="0" w:count="371">
+    <w:lsdException w:name="Normal" w:uiPriority="0" w:qFormat="1"/>
+    <w:lsdException w:name="heading 1" w:uiPriority="9" w:qFormat="1"/>
+    <w:lsdException w:name="heading 2" w:semiHidden="1" w:uiPriority="9" w:unhideWhenUsed="1" w:qFormat="1"/>
+    <w:lsdException w:name="heading 3" w:semiHidden="1" w:uiPriority="9" w:unhideWhenUsed="1" w:qFormat="1"/>
+    <w:lsdException w:name="heading 4" w:semiHidden="1" w:uiPriority="9" w:unhideWhenUsed="1" w:qFormat="1"/>
+    <w:lsdException w:name="heading 5" w:semiHidden="1" w:uiPriority="9" w:unhideWhenUsed="1" w:qFormat="1"/>
+    <w:lsdException w:name="heading 6" w:semiHidden="1" w:uiPriority="9" w:unhideWhenUsed="1" w:qFormat="1"/>
+    <w:lsdException w:name="heading 7" w:semiHidden="1" w:uiPriority="9" w:unhideWhenUsed="1" w:qFormat="1"/>
+    <w:lsdException w:name="heading 8" w:semiHidden="1" w:uiPriority="9" w:unhideWhenUsed="1" w:qFormat="1"/>
+    <w:lsdException w:name="heading 9" w:semiHidden="1" w:uiPriority="9" w:unhideWhenUsed="1" w:qFormat="1"/>
+    <w:lsdException w:name="index 1" w:semiHidden="1" w:unhideWhenUsed="1"/>
+    <w:lsdException w:name="index 2" w:semiHidden="1" w:unhideWhenUsed="1"/>
+    <w:lsdException w:name="index 3" w:semiHidden="1" w:unhideWhenUsed="1"/>
+    <w:lsdException w:name="index 4" w:semiHidden="1" w:unhideWhenUsed="1"/>
+    <w:lsdException w:name="index 5" w:semiHidden="1" w:unhideWhenUsed="1"/>
+    <w:lsdException w:name="index 6" w:semiHidden="1" w:unhideWhenUsed="1"/>
+    <w:lsdException w:name="index 7" w:semiHidden="1" w:unhideWhenUsed="1"/>
+    <w:lsdException w:name="index 8" w:semiHidden="1" w:unhideWhenUsed="1"/>
+    <w:lsdException w:name="index 9" w:semiHidden="1" w:unhideWhenUsed="1"/>
+    <w:lsdException w:name="toc 1" w:semiHidden="1" w:uiPriority="39" w:unhideWhenUsed="1"/>
+    <w:lsdException w:name="toc 2" w:semiHidden="1" w:uiPriority="39" w:unhideWhenUsed="1"/>
+    <w:lsdException w:name="toc 3" w:semiHidden="1" w:uiPriority="39" w:unhideWhenUsed="1"/>
+    <w:lsdException w:name="toc 4" w:semiHidden="1" w:uiPriority="39" w:unhideWhenUsed="1"/>
+    <w:lsdException w:name="toc 5" w:semiHidden="1" w:uiPriority="39" w:unhideWhenUsed="1"/>
+    <w:lsdException w:name="toc 6" w:semiHidden="1" w:uiPriority="39" w:unhideWhenUsed="1"/>
+    <w:lsdException w:name="toc 7" w:semiHidden="1" w:uiPriority="39" w:unhideWhenUsed="1"/>
+    <w:lsdException w:name="toc 8" w:semiHidden="1" w:uiPriority="39" w:unhideWhenUsed="1"/>
+    <w:lsdException w:name="toc 9" w:semiHidden="1" w:uiPriority="39" w:unhideWhenUsed="1"/>
+    <w:lsdException w:name="Normal Indent" w:semiHidden="1" w:unhideWhenUsed="1"/>
+    <w:lsdException w:name="footnote text" w:semiHidden="1" w:unhideWhenUsed="1"/>
+    <w:lsdException w:name="annotation text" w:semiHidden="1" w:unhideWhenUsed="1"/>
+    <w:lsdException w:name="header" w:semiHidden="1" w:unhideWhenUsed="1"/>
+    <w:lsdException w:name="footer" w:semiHidden="1" w:unhideWhenUsed="1"/>
+    <w:lsdException w:name="index heading" w:semiHidden="1" w:unhideWhenUsed="1"/>
+    <w:lsdException w:name="caption" w:semiHidden="1" w:uiPriority="35" w:unhideWhenUsed="1" w:qFormat="1"/>
+    <w:lsdException w:name="table of figures" w:semiHidden="1" w:unhideWhenUsed="1"/>
+    <w:lsdException w:name="envelope address" w:semiHidden="1" w:unhideWhenUsed="1"/>
+    <w:lsdException w:name="envelope return" w:semiHidden="1" w:unhideWhenUsed="1"/>
+    <w:lsdException w:name="footnote reference" w:semiHidden="1" w:unhideWhenUsed="1"/>
+    <w:lsdException w:name="annotation reference" w:semiHidden="1" w:unhideWhenUsed="1"/>
+    <w:lsdException w:name="line number" w:semiHidden="1" w:unhideWhenUsed="1"/>
+    <w:lsdException w:name="page number" w:semiHidden="1" w:unhideWhenUsed="1"/>
+    <w:lsdException w:name="endnote reference" w:semiHidden="1" w:unhideWhenUsed="1"/>
+    <w:lsdException w:name="endnote text" w:semiHidden="1" w:unhideWhenUsed="1"/>
+    <w:lsdException w:name="table of authorities" w:semiHidden="1" w:unhideWhenUsed="1"/>
+    <w:lsdException w:name="macro" w:semiHidden="1" w:unhideWhenUsed="1"/>
+    <w:lsdException w:name="toa heading" w:semiHidden="1" w:unhideWhenUsed="1"/>
+    <w:lsdException w:name="List" w:semiHidden="1" w:unhideWhenUsed="1"/>
+    <w:lsdException w:name="List Bullet" w:semiHidden="1" w:unhideWhenUsed="1"/>
+    <w:lsdException w:name="List Number" w:semiHidden="1" w:unhideWhenUsed="1"/>
+    <w:lsdException w:name="List 2" w:semiHidden="1" w:unhideWhenUsed="1"/>
+    <w:lsdException w:name="List 3" w:semiHidden="1" w:unhideWhenUsed="1"/>
+    <w:lsdException w:name="List 4" w:semiHidden="1" w:unhideWhenUsed="1"/>
+    <w:lsdException w:name="List 5" w:semiHidden="1" w:unhideWhenUsed="1"/>
+    <w:lsdException w:name="List Bullet 2" w:semiHidden="1" w:unhideWhenUsed="1"/>
+    <w:lsdException w:name="List Bullet 3" w:semiHidden="1" w:unhideWhenUsed="1"/>
+    <w:lsdException w:name="List Bullet 4" w:semiHidden="1" w:unhideWhenUsed="1"/>
+    <w:lsdException w:name="List Bullet 5" w:semiHidden="1" w:unhideWhenUsed="1"/>
+    <w:lsdException w:name="List Number 2" w:semiHidden="1" w:unhideWhenUsed="1"/>
+    <w:lsdException w:name="List Number 3" w:semiHidden="1" w:unhideWhenUsed="1"/>
+    <w:lsdException w:name="List Number 4" w:semiHidden="1" w:unhideWhenUsed="1"/>
+    <w:lsdException w:name="List Number 5" w:semiHidden="1" w:unhideWhenUsed="1"/>
+    <w:lsdException w:name="Title" w:uiPriority="10" w:qFormat="1"/>
+    <w:lsdException w:name="Closing" w:semiHidden="1" w:unhideWhenUsed="1"/>
+    <w:lsdException w:name="Signature" w:semiHidden="1" w:unhideWhenUsed="1"/>
+    <w:lsdException w:name="Default Paragraph Font" w:semiHidden="1" w:uiPriority="1" w:unhideWhenUsed="1"/>
+    <w:lsdException w:name="Body Text" w:semiHidden="1" w:unhideWhenUsed="1"/>
+    <w:lsdException w:name="Body Text Indent" w:semiHidden="1" w:unhideWhenUsed="1"/>
+    <w:lsdException w:name="List Continue" w:semiHidden="1" w:unhideWhenUsed="1"/>
+    <w:lsdException w:name="List Continue 2" w:semiHidden="1" w:unhideWhenUsed="1"/>
+    <w:lsdException w:name="List Continue 3" w:semiHidden="1" w:unhideWhenUsed="1"/>
+    <w:lsdException w:name="List Continue 4" w:semiHidden="1" w:unhideWhenUsed="1"/>
+    <w:lsdException w:name="List Continue 5" w:semiHidden="1" w:unhideWhenUsed="1"/>
+    <w:lsdException w:name="Message Header" w:semiHidden="1" w:unhideWhenUsed="1"/>
+    <w:lsdException w:name="Subtitle" w:uiPriority="11" w:qFormat="1"/>
+    <w:lsdException w:name="Salutation" w:semiHidden="1" w:unhideWhenUsed="1"/>
+    <w:lsdException w:name="Date" w:semiHidden="1" w:unhideWhenUsed="1"/>
+    <w:lsdException w:name="Body Text First Indent" w:semiHidden="1" w:unhideWhenUsed="1"/>
+    <w:lsdException w:name="Body Text First Indent 2" w:semiHidden="1" w:unhideWhenUsed="1"/>
+    <w:lsdException w:name="Note Heading" w:semiHidden="1" w:unhideWhenUsed="1"/>
+    <w:lsdException w:name="Body Text 2" w:semiHidden="1" w:unhideWhenUsed="1"/>
+    <w:lsdException w:name="Body Text 3" w:semiHidden="1" w:unhideWhenUsed="1"/>
+    <w:lsdException w:name="Body Text Indent 2" w:semiHidden="1" w:unhideWhenUsed="1"/>
+    <w:lsdException w:name="Body Text Indent 3" w:semiHidden="1" w:unhideWhenUsed="1"/>
+    <w:lsdException w:name="Block Text" w:semiHidden="1" w:unhideWhenUsed="1"/>
+    <w:lsdException w:name="Hyperlink" w:semiHidden="1" w:unhideWhenUsed="1"/>
+    <w:lsdException w:name="FollowedHyperlink" w:semiHidden="1" w:unhideWhenUsed="1"/>
+    <w:lsdException w:name="Strong" w:uiPriority="22" w:qFormat="1"/>
+    <w:lsdException w:name="Emphasis" w:uiPriority="20" w:qFormat="1"/>
+    <w:lsdException w:name="Document Map" w:semiHidden="1" w:unhideWhenUsed="1"/>
+    <w:lsdException w:name="Plain Text" w:semiHidden="1" w:unhideWhenUsed="1"/>
+    <w:lsdException w:name="E-mail Signature" w:semiHidden="1" w:unhideWhenUsed="1"/>
+    <w:lsdException w:name="HTML Top of Form" w:semiHidden="1" w:unhideWhenUsed="1"/>
+    <w:lsdException w:name="HTML Bottom of Form" w:semiHidden="1" w:unhideWhenUsed="1"/>
+    <w:lsdException w:name="Normal (Web)" w:semiHidden="1" w:unhideWhenUsed="1"/>
+    <w:lsdException w:name="HTML Acronym" w:semiHidden="1" w:unhideWhenUsed="1"/>
+    <w:lsdException w:name="HTML Address" w:semiHidden="1" w:unhideWhenUsed="1"/>
+    <w:lsdException w:name="HTML Cite" w:semiHidden="1" w:unhideWhenUsed="1"/>
+    <w:lsdException w:name="HTML Code" w:semiHidden="1" w:unhideWhenUsed="1"/>
+    <w:lsdException w:name="HTML Definition" w:semiHidden="1" w:unhideWhenUsed="1"/>
+    <w:lsdException w:name="HTML Keyboard" w:semiHidden="1" w:unhideWhenUsed="1"/>
+    <w:lsdException w:name="HTML Preformatted" w:semiHidden="1" w:unhideWhenUsed="1"/>
+    <w:lsdException w:name="HTML Sample" w:semiHidden="1" w:unhideWhenUsed="1"/>
+    <w:lsdException w:name="HTML Typewriter" w:semiHidden="1" w:unhideWhenUsed="1"/>
+    <w:lsdException w:name="HTML Variable" w:semiHidden="1" w:unhideWhenUsed="1"/>
+    <w:lsdException w:name="Normal Table" w:semiHidden="1" w:unhideWhenUsed="1"/>
+    <w:lsdException w:name="annotation subject" w:semiHidden="1" w:unhideWhenUsed="1"/>
+    <w:lsdException w:name="No List" w:semiHidden="1" w:unhideWhenUsed="1"/>
+    <w:lsdException w:name="Outline List 1" w:semiHidden="1" w:unhideWhenUsed="1"/>
+    <w:lsdException w:name="Outline List 2" w:semiHidden="1" w:unhideWhenUsed="1"/>
+    <w:lsdException w:name="Outline List 3" w:semiHidden="1" w:unhideWhenUsed="1"/>
+    <w:lsdException w:name="Table Simple 1" w:semiHidden="1" w:unhideWhenUsed="1"/>
+    <w:lsdException w:name="Table Simple 2" w:semiHidden="1" w:unhideWhenUsed="1"/>
+    <w:lsdException w:name="Table Simple 3" w:semiHidden="1" w:unhideWhenUsed="1"/>
+    <w:lsdException w:name="Table Classic 1" w:semiHidden="1" w:unhideWhenUsed="1"/>
+    <w:lsdException w:name="Table Classic 2" w:semiHidden="1" w:unhideWhenUsed="1"/>
+    <w:lsdException w:name="Table Classic 3" w:semiHidden="1" w:unhideWhenUsed="1"/>
+    <w:lsdException w:name="Table Classic 4" w:semiHidden="1" w:unhideWhenUsed="1"/>
+    <w:lsdException w:name="Table Colorful 1" w:semiHidden="1" w:unhideWhenUsed="1"/>
+    <w:lsdException w:name="Table Colorful 2" w:semiHidden="1" w:unhideWhenUsed="1"/>
+    <w:lsdException w:name="Table Colorful 3" w:semiHidden="1" w:unhideWhenUsed="1"/>
+    <w:lsdException w:name="Table Columns 1" w:semiHidden="1" w:unhideWhenUsed="1"/>
+    <w:lsdException w:name="Table Columns 2" w:semiHidden="1" w:unhideWhenUsed="1"/>
+    <w:lsdException w:name="Table Columns 3" w:semiHidden="1" w:unhideWhenUsed="1"/>
+    <w:lsdException w:name="Table Columns 4" w:semiHidden="1" w:unhideWhenUsed="1"/>
+    <w:lsdException w:name="Table Columns 5" w:semiHidden="1" w:unhideWhenUsed="1"/>
+    <w:lsdException w:name="Table Grid 1" w:semiHidden="1" w:unhideWhenUsed="1"/>
+    <w:lsdException w:name="Table Grid 2" w:semiHidden="1" w:unhideWhenUsed="1"/>
+    <w:lsdException w:name="Table Grid 3" w:semiHidden="1" w:unhideWhenUsed="1"/>
+    <w:lsdException w:name="Table Grid 4" w:semiHidden="1" w:unhideWhenUsed="1"/>
+    <w:lsdException w:name="Table Grid 5" w:semiHidden="1" w:unhideWhenUsed="1"/>
+    <w:lsdException w:name="Table Grid 6" w:semiHidden="1" w:unhideWhenUsed="1"/>
+    <w:lsdException w:name="Table Grid 7" w:semiHidden="1" w:unhideWhenUsed="1"/>
+    <w:lsdException w:name="Table Grid 8" w:semiHidden="1" w:unhideWhenUsed="1"/>
+    <w:lsdException w:name="Table List 1" w:semiHidden="1" w:unhideWhenUsed="1"/>
+    <w:lsdException w:name="Table List 2" w:semiHidden="1" w:unhideWhenUsed="1"/>
+    <w:lsdException w:name="Table List 3" w:semiHidden="1" w:unhideWhenUsed="1"/>
+    <w:lsdException w:name="Table List 4" w:semiHidden="1" w:unhideWhenUsed="1"/>
+    <w:lsdException w:name="Table List 5" w:semiHidden="1" w:unhideWhenUsed="1"/>
+    <w:lsdException w:name="Table List 6" w:semiHidden="1" w:unhideWhenUsed="1"/>
+    <w:lsdException w:name="Table List 7" w:semiHidden="1" w:unhideWhenUsed="1"/>
+    <w:lsdException w:name="Table List 8" w:semiHidden="1" w:unhideWhenUsed="1"/>
+    <w:lsdException w:name="Table 3D effects 1" w:semiHidden="1" w:unhideWhenUsed="1"/>
+    <w:lsdException w:name="Table 3D effects 2" w:semiHidden="1" w:unhideWhenUsed="1"/>
+    <w:lsdException w:name="Table 3D effects 3" w:semiHidden="1" w:unhideWhenUsed="1"/>
+    <w:lsdException w:name="Table Contemporary" w:semiHidden="1" w:unhideWhenUsed="1"/>
+    <w:lsdException w:name="Table Elegant" w:semiHidden="1" w:unhideWhenUsed="1"/>
+    <w:lsdException w:name="Table Professional" w:semiHidden="1" w:unhideWhenUsed="1"/>
+    <w:lsdException w:name="Table Subtle 1" w:semiHidden="1" w:unhideWhenUsed="1"/>
+    <w:lsdException w:name="Table Subtle 2" w:semiHidden="1" w:unhideWhenUsed="1"/>
+    <w:lsdException w:name="Table Web 1" w:semiHidden="1" w:unhideWhenUsed="1"/>
+    <w:lsdException w:name="Table Web 2" w:semiHidden="1" w:unhideWhenUsed="1"/>
+    <w:lsdException w:name="Table Web 3" w:semiHidden="1" w:unhideWhenUsed="1"/>
+    <w:lsdException w:name="Balloon Text" w:semiHidden="1" w:unhideWhenUsed="1"/>
+    <w:lsdException w:name="Table Grid" w:uiPriority="59"/>
+    <w:lsdException w:name="Table Theme" w:semiHidden="1" w:unhideWhenUsed="1"/>
+    <w:lsdException w:name="Placeholder Text" w:semiHidden="1"/>
+    <w:lsdException w:name="No Spacing" w:uiPriority="1" w:qFormat="1"/>
+    <w:lsdException w:name="Light Shading" w:uiPriority="60"/>
+    <w:lsdException w:name="Light List" w:uiPriority="61"/>
+    <w:lsdException w:name="Light Grid" w:uiPriority="62"/>
+    <w:lsdException w:name="Medium Shading 1" w:uiPriority="63"/>
+    <w:lsdException w:name="Medium Shading 2" w:uiPriority="64"/>
+    <w:lsdException w:name="Medium List 1" w:uiPriority="65"/>
+    <w:lsdException w:name="Medium List 2" w:uiPriority="66"/>
+    <w:lsdException w:name="Medium Grid 1" w:uiPriority="67"/>
+    <w:lsdException w:name="Medium Grid 2" w:uiPriority="68"/>
+    <w:lsdException w:name="Medium Grid 3" w:uiPriority="69"/>
+    <w:lsdException w:name="Dark List" w:uiPriority="70"/>
+    <w:lsdException w:name="Colorful Shading" w:uiPriority="71"/>
+    <w:lsdException w:name="Colorful List" w:uiPriority="72"/>
+    <w:lsdException w:name="Colorful Grid" w:uiPriority="73"/>
+    <w:lsdException w:name="Light Shading Accent 1" w:uiPriority="60"/>
+    <w:lsdException w:name="Light List Accent 1" w:uiPriority="61"/>
+    <w:lsdException w:name="Light Grid Accent 1" w:uiPriority="62"/>
+    <w:lsdException w:name="Medium Shading 1 Accent 1" w:uiPriority="63"/>
+    <w:lsdException w:name="Medium Shading 2 Accent 1" w:uiPriority="64"/>
+    <w:lsdException w:name="Medium List 1 Accent 1" w:uiPriority="65"/>
+    <w:lsdException w:name="Revision" w:semiHidden="1"/>
+    <w:lsdException w:name="List Paragraph" w:uiPriority="34" w:qFormat="1"/>
+    <w:lsdException w:name="Quote" w:uiPriority="29" w:qFormat="1"/>
+    <w:lsdException w:name="Intense Quote" w:uiPriority="30" w:qFormat="1"/>
+    <w:lsdException w:name="Medium List 2 Accent 1" w:uiPriority="66"/>
+    <w:lsdException w:name="Medium Grid 1 Accent 1" w:uiPriority="67"/>
+    <w:lsdException w:name="Medium Grid 2 Accent 1" w:uiPriority="68"/>
+    <w:lsdException w:name="Medium Grid 3 Accent 1" w:uiPriority="69"/>
+    <w:lsdException w:name="Dark List Accent 1" w:uiPriority="70"/>
+    <w:lsdException w:name="Colorful Shading Accent 1" w:uiPriority="71"/>
+    <w:lsdException w:name="Colorful List Accent 1" w:uiPriority="72"/>
+    <w:lsdException w:name="Colorful Grid Accent 1" w:uiPriority="73"/>
+    <w:lsdException w:name="Light Shading Accent 2" w:uiPriority="60"/>
+    <w:lsdException w:name="Light List Accent 2" w:uiPriority="61"/>
+    <w:lsdException w:name="Light Grid Accent 2" w:uiPriority="62"/>
+    <w:lsdException w:name="Medium Shading 1 Accent 2" w:uiPriority="63"/>
+    <w:lsdException w:name="Medium Shading 2 Accent 2" w:uiPriority="64"/>
+    <w:lsdException w:name="Medium List 1 Accent 2" w:uiPriority="65"/>
+    <w:lsdException w:name="Medium List 2 Accent 2" w:uiPriority="66"/>
+    <w:lsdException w:name="Medium Grid 1 Accent 2" w:uiPriority="67"/>
+    <w:lsdException w:name="Medium Grid 2 Accent 2" w:uiPriority="68"/>
+    <w:lsdException w:name="Medium Grid 3 Accent 2" w:uiPriority="69"/>
+    <w:lsdException w:name="Dark List Accent 2" w:uiPriority="70"/>
+    <w:lsdException w:name="Colorful Shading Accent 2" w:uiPriority="71"/>
+    <w:lsdException w:name="Colorful List Accent 2" w:uiPriority="72"/>
+    <w:lsdException w:name="Colorful Grid Accent 2" w:uiPriority="73"/>
+    <w:lsdException w:name="Light Shading Accent 3" w:uiPriority="60"/>
+    <w:lsdException w:name="Light List Accent 3" w:uiPriority="61"/>
+    <w:lsdException w:name="Light Grid Accent 3" w:uiPriority="62"/>
+    <w:lsdException w:name="Medium Shading 1 Accent 3" w:uiPriority="63"/>
+    <w:lsdException w:name="Medium Shading 2 Accent 3" w:uiPriority="64"/>
+    <w:lsdException w:name="Medium List 1 Accent 3" w:uiPriority="65"/>
+    <w:lsdException w:name="Medium List 2 Accent 3" w:uiPriority="66"/>
+    <w:lsdException w:name="Medium Grid 1 Accent 3" w:uiPriority="67"/>
+    <w:lsdException w:name="Medium Grid 2 Accent 3" w:uiPriority="68"/>
+    <w:lsdException w:name="Medium Grid 3 Accent 3" w:uiPriority="69"/>
+    <w:lsdException w:name="Dark List Accent 3" w:uiPriority="70"/>
+    <w:lsdException w:name="Colorful Shading Accent 3" w:uiPriority="71"/>
+    <w:lsdException w:name="Colorful List Accent 3" w:uiPriority="72"/>
+    <w:lsdException w:name="Colorful Grid Accent 3" w:uiPriority="73"/>
+    <w:lsdException w:name="Light Shading Accent 4" w:uiPriority="60"/>
+    <w:lsdException w:name="Light List Accent 4" w:uiPriority="61"/>
+    <w:lsdException w:name="Light Grid Accent 4" w:uiPriority="62"/>
+    <w:lsdException w:name="Medium Shading 1 Accent 4" w:uiPriority="63"/>
+    <w:lsdException w:name="Medium Shading 2 Accent 4" w:uiPriority="64"/>
+    <w:lsdException w:name="Medium List 1 Accent 4" w:uiPriority="65"/>
+    <w:lsdException w:name="Medium List 2 Accent 4" w:uiPriority="66"/>
+    <w:lsdException w:name="Medium Grid 1 Accent 4" w:uiPriority="67"/>
+    <w:lsdException w:name="Medium Grid 2 Accent 4" w:uiPriority="68"/>
+    <w:lsdException w:name="Medium Grid 3 Accent 4" w:uiPriority="69"/>
+    <w:lsdException w:name="Dark List Accent 4" w:uiPriority="70"/>
+    <w:lsdException w:name="Colorful Shading Accent 4" w:uiPriority="71"/>
+    <w:lsdException w:name="Colorful List Accent 4" w:uiPriority="72"/>
+    <w:lsdException w:name="Colorful Grid Accent 4" w:uiPriority="73"/>
+    <w:lsdException w:name="Light Shading Accent 5" w:uiPriority="60"/>
+    <w:lsdException w:name="Light List Accent 5" w:uiPriority="61"/>
+    <w:lsdException w:name="Light Grid Accent 5" w:uiPriority="62"/>
+    <w:lsdException w:name="Medium Shading 1 Accent 5" w:uiPriority="63"/>
+    <w:lsdException w:name="Medium Shading 2 Accent 5" w:uiPriority="64"/>
+    <w:lsdException w:name="Medium List 1 Accent 5" w:uiPriority="65"/>
+    <w:lsdException w:name="Medium List 2 Accent 5" w:uiPriority="66"/>
+    <w:lsdException w:name="Medium Grid 1 Accent 5" w:uiPriority="67"/>
+    <w:lsdException w:name="Medium Grid 2 Accent 5" w:uiPriority="68"/>
+    <w:lsdException w:name="Medium Grid 3 Accent 5" w:uiPriority="69"/>
+    <w:lsdException w:name="Dark List Accent 5" w:uiPriority="70"/>
+    <w:lsdException w:name="Colorful Shading Accent 5" w:uiPriority="71"/>
+    <w:lsdException w:name="Colorful List Accent 5" w:uiPriority="72"/>
+    <w:lsdException w:name="Colorful Grid Accent 5" w:uiPriority="73"/>
+    <w:lsdException w:name="Light Shading Accent 6" w:uiPriority="60"/>
+    <w:lsdException w:name="Light List Accent 6" w:uiPriority="61"/>
+    <w:lsdException w:name="Light Grid Accent 6" w:uiPriority="62"/>
+    <w:lsdException w:name="Medium Shading 1 Accent 6" w:uiPriority="63"/>
+    <w:lsdException w:name="Medium Shading 2 Accent 6" w:uiPriority="64"/>
+    <w:lsdException w:name="Medium List 1 Accent 6" w:uiPriority="65"/>
+    <w:lsdException w:name="Medium List 2 Accent 6" w:uiPriority="66"/>
+    <w:lsdException w:name="Medium Grid 1 Accent 6" w:uiPriority="67"/>
+    <w:lsdException w:name="Medium Grid 2 Accent 6" w:uiPriority="68"/>
+    <w:lsdException w:name="Medium Grid 3 Accent 6" w:uiPriority="69"/>
+    <w:lsdException w:name="Dark List Accent 6" w:uiPriority="70"/>
+    <w:lsdException w:name="Colorful Shading Accent 6" w:uiPriority="71"/>
+    <w:lsdException w:name="Colorful List Accent 6" w:uiPriority="72"/>
+    <w:lsdException w:name="Colorful Grid Accent 6" w:uiPriority="73"/>
+    <w:lsdException w:name="Subtle Emphasis" w:uiPriority="19" w:qFormat="1"/>
+    <w:lsdException w:name="Intense Emphasis" w:uiPriority="21" w:qFormat="1"/>
+    <w:lsdException w:name="Subtle Reference" w:uiPriority="31" w:qFormat="1"/>
+    <w:lsdException w:name="Intense Reference" w:uiPriority="32" w:qFormat="1"/>
+    <w:lsdException w:name="Book Title" w:uiPriority="33" w:qFormat="1"/>
+    <w:lsdException w:name="Bibliography" w:semiHidden="1" w:uiPriority="37" w:unhideWhenUsed="1"/>
+    <w:lsdException w:name="TOC Heading" w:semiHidden="1" w:uiPriority="39" w:unhideWhenUsed="1" w:qFormat="1"/>
+    <w:lsdException w:name="Plain Table 1" w:uiPriority="41"/>
+    <w:lsdException w:name="Plain Table 2" w:uiPriority="42"/>
+    <w:lsdException w:name="Plain Table 3" w:uiPriority="43"/>
+    <w:lsdException w:name="Plain Table 4" w:uiPriority="44"/>
+    <w:lsdException w:name="Plain Table 5" w:uiPriority="45"/>
+    <w:lsdException w:name="Grid Table Light" w:uiPriority="40"/>
+    <w:lsdException w:name="Grid Table 1 Light" w:uiPriority="46"/>
+    <w:lsdException w:name="Grid Table 2" w:uiPriority="47"/>
+    <w:lsdException w:name="Grid Table 3" w:uiPriority="48"/>
+    <w:lsdException w:name="Grid Table 4" w:uiPriority="49"/>
+    <w:lsdException w:name="Grid Table 5 Dark" w:uiPriority="50"/>
+    <w:lsdException w:name="Grid Table 6 Colorful" w:uiPriority="51"/>
+    <w:lsdException w:name="Grid Table 7 Colorful" w:uiPriority="52"/>
+    <w:lsdException w:name="Grid Table 1 Light Accent 1" w:uiPriority="46"/>
+    <w:lsdException w:name="Grid Table 2 Accent 1" w:uiPriority="47"/>
+    <w:lsdException w:name="Grid Table 3 Accent 1" w:uiPriority="48"/>
+    <w:lsdException w:name="Grid Table 4 Accent 1" w:uiPriority="49"/>
+    <w:lsdException w:name="Grid Table 5 Dark Accent 1" w:uiPriority="50"/>
+    <w:lsdException w:name="Grid Table 6 Colorful Accent 1" w:uiPriority="51"/>
+    <w:lsdException w:name="Grid Table 7 Colorful Accent 1" w:uiPriority="52"/>
+    <w:lsdException w:name="Grid Table 1 Light Accent 2" w:uiPriority="46"/>
+    <w:lsdException w:name="Grid Table 2 Accent 2" w:uiPriority="47"/>
+    <w:lsdException w:name="Grid Table 3 Accent 2" w:uiPriority="48"/>
+    <w:lsdException w:name="Grid Table 4 Accent 2" w:uiPriority="49"/>
+    <w:lsdException w:name="Grid Table 5 Dark Accent 2" w:uiPriority="50"/>
+    <w:lsdException w:name="Grid Table 6 Colorful Accent 2" w:uiPriority="51"/>
+    <w:lsdException w:name="Grid Table 7 Colorful Accent 2" w:uiPriority="52"/>
+    <w:lsdException w:name="Grid Table 1 Light Accent 3" w:uiPriority="46"/>
+    <w:lsdException w:name="Grid Table 2 Accent 3" w:uiPriority="47"/>
+    <w:lsdException w:name="Grid Table 3 Accent 3" w:uiPriority="48"/>
+    <w:lsdException w:name="Grid Table 4 Accent 3" w:uiPriority="49"/>
+    <w:lsdException w:name="Grid Table 5 Dark Accent 3" w:uiPriority="50"/>
+    <w:lsdException w:name="Grid Table 6 Colorful Accent 3" w:uiPriority="51"/>
+    <w:lsdException w:name="Grid Table 7 Colorful Accent 3" w:uiPriority="52"/>
+    <w:lsdException w:name="Grid Table 1 Light Accent 4" w:uiPriority="46"/>
+    <w:lsdException w:name="Grid Table 2 Accent 4" w:uiPriority="47"/>
+    <w:lsdException w:name="Grid Table 3 Accent 4" w:uiPriority="48"/>
+    <w:lsdException w:name="Grid Table 4 Accent 4" w:uiPriority="49"/>
+    <w:lsdException w:name="Grid Table 5 Dark Accent 4" w:uiPriority="50"/>
+    <w:lsdException w:name="Grid Table 6 Colorful Accent 4" w:uiPriority="51"/>
+    <w:lsdException w:name="Grid Table 7 Colorful Accent 4" w:uiPriority="52"/>
+    <w:lsdException w:name="Grid Table 1 Light Accent 5" w:uiPriority="46"/>
+    <w:lsdException w:name="Grid Table 2 Accent 5" w:uiPriority="47"/>
+    <w:lsdException w:name="Grid Table 3 Accent 5" w:uiPriority="48"/>
+    <w:lsdException w:name="Grid Table 4 Accent 5" w:uiPriority="49"/>
+    <w:lsdException w:name="Grid Table 5 Dark Accent 5" w:uiPriority="50"/>
+    <w:lsdException w:name="Grid Table 6 Colorful Accent 5" w:uiPriority="51"/>
+    <w:lsdException w:name="Grid Table 7 Colorful Accent 5" w:uiPriority="52"/>
+    <w:lsdException w:name="Grid Table 1 Light Accent 6" w:uiPriority="46"/>
+    <w:lsdException w:name="Grid Table 2 Accent 6" w:uiPriority="47"/>
+    <w:lsdException w:name="Grid Table 3 Accent 6" w:uiPriority="48"/>
+    <w:lsdException w:name="Grid Table 4 Accent 6" w:uiPriority="49"/>
+    <w:lsdException w:name="Grid Table 5 Dark Accent 6" w:uiPriority="50"/>
+    <w:lsdException w:name="Grid Table 6 Colorful Accent 6" w:uiPriority="51"/>
+    <w:lsdException w:name="Grid Table 7 Colorful Accent 6" w:uiPriority="52"/>
+    <w:lsdException w:name="List Table 1 Light" w:uiPriority="46"/>
+    <w:lsdException w:name="List Table 2" w:uiPriority="47"/>
+    <w:lsdException w:name="List Table 3" w:uiPriority="48"/>
+    <w:lsdException w:name="List Table 4" w:uiPriority="49"/>
+    <w:lsdException w:name="List Table 5 Dark" w:uiPriority="50"/>
+    <w:lsdException w:name="List Table 6 Colorful" w:uiPriority="51"/>
+    <w:lsdException w:name="List Table 7 Colorful" w:uiPriority="52"/>
+    <w:lsdException w:name="List Table 1 Light Accent 1" w:uiPriority="46"/>
+    <w:lsdException w:name="List Table 2 Accent 1" w:uiPriority="47"/>
+    <w:lsdException w:name="List Table 3 Accent 1" w:uiPriority="48"/>
+    <w:lsdException w:name="List Table 4 Accent 1" w:uiPriority="49"/>
+    <w:lsdException w:name="List Table 5 Dark Accent 1" w:uiPriority="50"/>
+    <w:lsdException w:name="List Table 6 Colorful Accent 1" w:uiPriority="51"/>
+    <w:lsdException w:name="List Table 7 Colorful Accent 1" w:uiPriority="52"/>
+    <w:lsdException w:name="List Table 1 Light Accent 2" w:uiPriority="46"/>
+    <w:lsdException w:name="List Table 2 Accent 2" w:uiPriority="47"/>
+    <w:lsdException w:name="List Table 3 Accent 2" w:uiPriority="48"/>
+    <w:lsdException w:name="List Table 4 Accent 2" w:uiPriority="49"/>
+    <w:lsdException w:name="List Table 5 Dark Accent 2" w:uiPriority="50"/>
+    <w:lsdException w:name="List Table 6 Colorful Accent 2" w:uiPriority="51"/>
+    <w:lsdException w:name="List Table 7 Colorful Accent 2" w:uiPriority="52"/>
+    <w:lsdException w:name="List Table 1 Light Accent 3" w:uiPriority="46"/>
+    <w:lsdException w:name="List Table 2 Accent 3" w:uiPriority="47"/>
+    <w:lsdException w:name="List Table 3 Accent 3" w:uiPriority="48"/>
+    <w:lsdException w:name="List Table 4 Accent 3" w:uiPriority="49"/>
+    <w:lsdException w:name="List Table 5 Dark Accent 3" w:uiPriority="50"/>
+    <w:lsdException w:name="List Table 6 Colorful Accent 3" w:uiPriority="51"/>
+    <w:lsdException w:name="List Table 7 Colorful Accent 3" w:uiPriority="52"/>
+    <w:lsdException w:name="List Table 1 Light Accent 4" w:uiPriority="46"/>
+    <w:lsdException w:name="List Table 2 Accent 4" w:uiPriority="47"/>
+    <w:lsdException w:name="List Table 3 Accent 4" w:uiPriority="48"/>
+    <w:lsdException w:name="List Table 4 Accent 4" w:uiPriority="49"/>
+    <w:lsdException w:name="List Table 5 Dark Accent 4" w:uiPriority="50"/>
+    <w:lsdException w:name="List Table 6 Colorful Accent 4" w:uiPriority="51"/>
+    <w:lsdException w:name="List Table 7 Colorful Accent 4" w:uiPriority="52"/>
+    <w:lsdException w:name="List Table 1 Light Accent 5" w:uiPriority="46"/>
+    <w:lsdException w:name="List Table 2 Accent 5" w:uiPriority="47"/>
+    <w:lsdException w:name="List Table 3 Accent 5" w:uiPriority="48"/>
+    <w:lsdException w:name="List Table 4 Accent 5" w:uiPriority="49"/>
+    <w:lsdException w:name="List Table 5 Dark Accent 5" w:uiPriority="50"/>
+    <w:lsdException w:name="List Table 6 Colorful Accent 5" w:uiPriority="51"/>
+    <w:lsdException w:name="List Table 7 Colorful Accent 5" w:uiPriority="52"/>
+    <w:lsdException w:name="List Table 1 Light Accent 6" w:uiPriority="46"/>
+    <w:lsdException w:name="List Table 2 Accent 6" w:uiPriority="47"/>
+    <w:lsdException w:name="List Table 3 Accent 6" w:uiPriority="48"/>
+    <w:lsdException w:name="List Table 4 Accent 6" w:uiPriority="49"/>
+    <w:lsdException w:name="List Table 5 Dark Accent 6" w:uiPriority="50"/>
+    <w:lsdException w:name="List Table 6 Colorful Accent 6" w:uiPriority="51"/>
+    <w:lsdException w:name="List Table 7 Colorful Accent 6" w:uiPriority="52"/>
   </w:latentStyles>
   <w:style w:type="paragraph" w:default="1" w:styleId="Normal">
     <w:name w:val="Normal"/>
@@ -8518,7 +8576,7 @@
       <w:rFonts w:ascii="Arial" w:hAnsi="Arial"/>
     </w:rPr>
   </w:style>
-  <w:style w:type="paragraph" w:styleId="Heading1">
+  <w:style w:type="paragraph" w:styleId="Titre1">
     <w:name w:val="heading 1"/>
     <w:basedOn w:val="Normal"/>
     <w:uiPriority w:val="1"/>
@@ -8536,11 +8594,11 @@
       <w:szCs w:val="31"/>
     </w:rPr>
   </w:style>
-  <w:style w:type="paragraph" w:styleId="Heading2">
+  <w:style w:type="paragraph" w:styleId="Titre2">
     <w:name w:val="heading 2"/>
     <w:basedOn w:val="Normal"/>
     <w:next w:val="Normal"/>
-    <w:link w:val="Heading2Char"/>
+    <w:link w:val="Titre2Car"/>
     <w:uiPriority w:val="9"/>
     <w:unhideWhenUsed/>
     <w:qFormat/>
@@ -8560,11 +8618,11 @@
       <w:szCs w:val="26"/>
     </w:rPr>
   </w:style>
-  <w:style w:type="paragraph" w:styleId="Heading3">
+  <w:style w:type="paragraph" w:styleId="Titre3">
     <w:name w:val="heading 3"/>
     <w:basedOn w:val="Normal"/>
     <w:next w:val="Normal"/>
-    <w:link w:val="Heading3Char"/>
+    <w:link w:val="Titre3Car"/>
     <w:uiPriority w:val="9"/>
     <w:unhideWhenUsed/>
     <w:qFormat/>
@@ -8582,13 +8640,13 @@
       <w:color w:val="4F81BD" w:themeColor="accent1"/>
     </w:rPr>
   </w:style>
-  <w:style w:type="character" w:default="1" w:styleId="DefaultParagraphFont">
+  <w:style w:type="character" w:default="1" w:styleId="Policepardfaut">
     <w:name w:val="Default Paragraph Font"/>
     <w:uiPriority w:val="1"/>
     <w:semiHidden/>
     <w:unhideWhenUsed/>
   </w:style>
-  <w:style w:type="table" w:default="1" w:styleId="TableNormal">
+  <w:style w:type="table" w:default="1" w:styleId="TableauNormal">
     <w:name w:val="Normal Table"/>
     <w:uiPriority w:val="99"/>
     <w:semiHidden/>
@@ -8603,13 +8661,13 @@
       </w:tblCellMar>
     </w:tblPr>
   </w:style>
-  <w:style w:type="numbering" w:default="1" w:styleId="NoList">
+  <w:style w:type="numbering" w:default="1" w:styleId="Aucuneliste">
     <w:name w:val="No List"/>
     <w:uiPriority w:val="99"/>
     <w:semiHidden/>
     <w:unhideWhenUsed/>
   </w:style>
-  <w:style w:type="paragraph" w:styleId="BodyText">
+  <w:style w:type="paragraph" w:styleId="Corpsdetexte">
     <w:name w:val="Body Text"/>
     <w:basedOn w:val="Normal"/>
     <w:uiPriority w:val="1"/>
@@ -8625,7 +8683,7 @@
       <w:szCs w:val="28"/>
     </w:rPr>
   </w:style>
-  <w:style w:type="paragraph" w:styleId="ListParagraph">
+  <w:style w:type="paragraph" w:styleId="Paragraphedeliste">
     <w:name w:val="List Paragraph"/>
     <w:basedOn w:val="Normal"/>
     <w:uiPriority w:val="1"/>
@@ -8637,10 +8695,10 @@
     <w:uiPriority w:val="1"/>
     <w:qFormat/>
   </w:style>
-  <w:style w:type="paragraph" w:styleId="BalloonText">
+  <w:style w:type="paragraph" w:styleId="Textedebulles">
     <w:name w:val="Balloon Text"/>
     <w:basedOn w:val="Normal"/>
-    <w:link w:val="BalloonTextChar"/>
+    <w:link w:val="TextedebullesCar"/>
     <w:uiPriority w:val="99"/>
     <w:semiHidden/>
     <w:unhideWhenUsed/>
@@ -8651,10 +8709,10 @@
       <w:szCs w:val="16"/>
     </w:rPr>
   </w:style>
-  <w:style w:type="character" w:customStyle="1" w:styleId="BalloonTextChar">
-    <w:name w:val="Balloon Text Char"/>
-    <w:basedOn w:val="DefaultParagraphFont"/>
-    <w:link w:val="BalloonText"/>
+  <w:style w:type="character" w:customStyle="1" w:styleId="TextedebullesCar">
+    <w:name w:val="Texte de bulles Car"/>
+    <w:basedOn w:val="Policepardfaut"/>
+    <w:link w:val="Textedebulles"/>
     <w:uiPriority w:val="99"/>
     <w:semiHidden/>
     <w:rsid w:val="00620D06"/>
@@ -8664,10 +8722,10 @@
       <w:szCs w:val="16"/>
     </w:rPr>
   </w:style>
-  <w:style w:type="character" w:customStyle="1" w:styleId="Heading2Char">
-    <w:name w:val="Heading 2 Char"/>
-    <w:basedOn w:val="DefaultParagraphFont"/>
-    <w:link w:val="Heading2"/>
+  <w:style w:type="character" w:customStyle="1" w:styleId="Titre2Car">
+    <w:name w:val="Titre 2 Car"/>
+    <w:basedOn w:val="Policepardfaut"/>
+    <w:link w:val="Titre2"/>
     <w:uiPriority w:val="9"/>
     <w:rsid w:val="008921FC"/>
     <w:rPr>
@@ -8679,10 +8737,10 @@
       <w:szCs w:val="26"/>
     </w:rPr>
   </w:style>
-  <w:style w:type="paragraph" w:styleId="Header">
+  <w:style w:type="paragraph" w:styleId="En-tte">
     <w:name w:val="header"/>
     <w:basedOn w:val="Normal"/>
-    <w:link w:val="HeaderChar"/>
+    <w:link w:val="En-tteCar"/>
     <w:uiPriority w:val="99"/>
     <w:unhideWhenUsed/>
     <w:rsid w:val="008921FC"/>
@@ -8693,20 +8751,20 @@
       </w:tabs>
     </w:pPr>
   </w:style>
-  <w:style w:type="character" w:customStyle="1" w:styleId="HeaderChar">
-    <w:name w:val="Header Char"/>
-    <w:basedOn w:val="DefaultParagraphFont"/>
-    <w:link w:val="Header"/>
+  <w:style w:type="character" w:customStyle="1" w:styleId="En-tteCar">
+    <w:name w:val="En-tête Car"/>
+    <w:basedOn w:val="Policepardfaut"/>
+    <w:link w:val="En-tte"/>
     <w:uiPriority w:val="99"/>
     <w:rsid w:val="008921FC"/>
     <w:rPr>
       <w:rFonts w:ascii="Arial" w:hAnsi="Arial"/>
     </w:rPr>
   </w:style>
-  <w:style w:type="paragraph" w:styleId="Footer">
+  <w:style w:type="paragraph" w:styleId="Pieddepage">
     <w:name w:val="footer"/>
     <w:basedOn w:val="Normal"/>
-    <w:link w:val="FooterChar"/>
+    <w:link w:val="PieddepageCar"/>
     <w:uiPriority w:val="99"/>
     <w:unhideWhenUsed/>
     <w:rsid w:val="008921FC"/>
@@ -8717,19 +8775,19 @@
       </w:tabs>
     </w:pPr>
   </w:style>
-  <w:style w:type="character" w:customStyle="1" w:styleId="FooterChar">
-    <w:name w:val="Footer Char"/>
-    <w:basedOn w:val="DefaultParagraphFont"/>
-    <w:link w:val="Footer"/>
+  <w:style w:type="character" w:customStyle="1" w:styleId="PieddepageCar">
+    <w:name w:val="Pied de page Car"/>
+    <w:basedOn w:val="Policepardfaut"/>
+    <w:link w:val="Pieddepage"/>
     <w:uiPriority w:val="99"/>
     <w:rsid w:val="008921FC"/>
     <w:rPr>
       <w:rFonts w:ascii="Arial" w:hAnsi="Arial"/>
     </w:rPr>
   </w:style>
-  <w:style w:type="paragraph" w:styleId="TOCHeading">
+  <w:style w:type="paragraph" w:styleId="En-ttedetabledesmatires">
     <w:name w:val="TOC Heading"/>
-    <w:basedOn w:val="Heading1"/>
+    <w:basedOn w:val="Titre1"/>
     <w:next w:val="Normal"/>
     <w:uiPriority w:val="39"/>
     <w:semiHidden/>
@@ -8753,7 +8811,7 @@
       <w:lang w:eastAsia="ja-JP"/>
     </w:rPr>
   </w:style>
-  <w:style w:type="paragraph" w:styleId="TOC1">
+  <w:style w:type="paragraph" w:styleId="TM1">
     <w:name w:val="toc 1"/>
     <w:basedOn w:val="Normal"/>
     <w:next w:val="Normal"/>
@@ -8765,9 +8823,9 @@
       <w:spacing w:after="100"/>
     </w:pPr>
   </w:style>
-  <w:style w:type="character" w:styleId="Hyperlink">
+  <w:style w:type="character" w:styleId="Lienhypertexte">
     <w:name w:val="Hyperlink"/>
-    <w:basedOn w:val="DefaultParagraphFont"/>
+    <w:basedOn w:val="Policepardfaut"/>
     <w:uiPriority w:val="99"/>
     <w:unhideWhenUsed/>
     <w:rsid w:val="00201CDF"/>
@@ -8776,7 +8834,7 @@
       <w:u w:val="single"/>
     </w:rPr>
   </w:style>
-  <w:style w:type="paragraph" w:styleId="Caption">
+  <w:style w:type="paragraph" w:styleId="Lgende">
     <w:name w:val="caption"/>
     <w:basedOn w:val="Normal"/>
     <w:next w:val="Normal"/>
@@ -8795,9 +8853,9 @@
       <w:szCs w:val="18"/>
     </w:rPr>
   </w:style>
-  <w:style w:type="character" w:styleId="PlaceholderText">
+  <w:style w:type="character" w:styleId="Textedelespacerserv">
     <w:name w:val="Placeholder Text"/>
-    <w:basedOn w:val="DefaultParagraphFont"/>
+    <w:basedOn w:val="Policepardfaut"/>
     <w:uiPriority w:val="99"/>
     <w:semiHidden/>
     <w:rsid w:val="00704D5E"/>
@@ -8805,7 +8863,7 @@
       <w:color w:val="808080"/>
     </w:rPr>
   </w:style>
-  <w:style w:type="paragraph" w:styleId="TOC2">
+  <w:style w:type="paragraph" w:styleId="TM2">
     <w:name w:val="toc 2"/>
     <w:basedOn w:val="Normal"/>
     <w:next w:val="Normal"/>
@@ -8818,9 +8876,9 @@
       <w:ind w:left="220"/>
     </w:pPr>
   </w:style>
-  <w:style w:type="table" w:styleId="TableGrid">
+  <w:style w:type="table" w:styleId="Grilledutableau">
     <w:name w:val="Table Grid"/>
-    <w:basedOn w:val="TableNormal"/>
+    <w:basedOn w:val="TableauNormal"/>
     <w:uiPriority w:val="59"/>
     <w:rsid w:val="003A425F"/>
     <w:tblPr>
@@ -8834,10 +8892,10 @@
       </w:tblBorders>
     </w:tblPr>
   </w:style>
-  <w:style w:type="character" w:customStyle="1" w:styleId="Heading3Char">
-    <w:name w:val="Heading 3 Char"/>
-    <w:basedOn w:val="DefaultParagraphFont"/>
-    <w:link w:val="Heading3"/>
+  <w:style w:type="character" w:customStyle="1" w:styleId="Titre3Car">
+    <w:name w:val="Titre 3 Car"/>
+    <w:basedOn w:val="Policepardfaut"/>
+    <w:link w:val="Titre3"/>
     <w:uiPriority w:val="9"/>
     <w:rsid w:val="003D32C2"/>
     <w:rPr>
@@ -8847,7 +8905,7 @@
       <w:color w:val="4F81BD" w:themeColor="accent1"/>
     </w:rPr>
   </w:style>
-  <w:style w:type="paragraph" w:styleId="TOC3">
+  <w:style w:type="paragraph" w:styleId="TM3">
     <w:name w:val="toc 3"/>
     <w:basedOn w:val="Normal"/>
     <w:next w:val="Normal"/>
@@ -8863,246 +8921,513 @@
 </w:styles>
 </file>
 
-<file path=word/stylesWithEffects.xml><?xml version="1.0" encoding="utf-8"?>
-<w:styles xmlns:wpc="http://schemas.microsoft.com/office/word/2010/wordprocessingCanvas" xmlns:mc="http://schemas.openxmlformats.org/markup-compatibility/2006" xmlns:o="urn:schemas-microsoft-com:office:office" xmlns:r="http://schemas.openxmlformats.org/officeDocument/2006/relationships" xmlns:m="http://schemas.openxmlformats.org/officeDocument/2006/math" xmlns:v="urn:schemas-microsoft-com:vml" xmlns:wp14="http://schemas.microsoft.com/office/word/2010/wordprocessingDrawing" xmlns:wp="http://schemas.openxmlformats.org/drawingml/2006/wordprocessingDrawing" xmlns:w10="urn:schemas-microsoft-com:office:word" xmlns:w="http://schemas.openxmlformats.org/wordprocessingml/2006/main" xmlns:w14="http://schemas.microsoft.com/office/word/2010/wordml" xmlns:wpg="http://schemas.microsoft.com/office/word/2010/wordprocessingGroup" xmlns:wpi="http://schemas.microsoft.com/office/word/2010/wordprocessingInk" xmlns:wne="http://schemas.microsoft.com/office/word/2006/wordml" xmlns:wps="http://schemas.microsoft.com/office/word/2010/wordprocessingShape" mc:Ignorable="w14 wp14">
+<file path=word/glossary/document.xml><?xml version="1.0" encoding="utf-8"?>
+<w:glossaryDocument xmlns:wpc="http://schemas.microsoft.com/office/word/2010/wordprocessingCanvas" xmlns:cx="http://schemas.microsoft.com/office/drawing/2014/chartex" xmlns:mc="http://schemas.openxmlformats.org/markup-compatibility/2006" xmlns:o="urn:schemas-microsoft-com:office:office" xmlns:r="http://schemas.openxmlformats.org/officeDocument/2006/relationships" xmlns:m="http://schemas.openxmlformats.org/officeDocument/2006/math" xmlns:v="urn:schemas-microsoft-com:vml" xmlns:wp14="http://schemas.microsoft.com/office/word/2010/wordprocessingDrawing" xmlns:wp="http://schemas.openxmlformats.org/drawingml/2006/wordprocessingDrawing" xmlns:w10="urn:schemas-microsoft-com:office:word" xmlns:w="http://schemas.openxmlformats.org/wordprocessingml/2006/main" xmlns:w14="http://schemas.microsoft.com/office/word/2010/wordml" xmlns:w15="http://schemas.microsoft.com/office/word/2012/wordml" xmlns:w16se="http://schemas.microsoft.com/office/word/2015/wordml/symex" xmlns:wpg="http://schemas.microsoft.com/office/word/2010/wordprocessingGroup" xmlns:wpi="http://schemas.microsoft.com/office/word/2010/wordprocessingInk" xmlns:wne="http://schemas.microsoft.com/office/word/2006/wordml" xmlns:wps="http://schemas.microsoft.com/office/word/2010/wordprocessingShape" mc:Ignorable="w14 w15 w16se wp14"/>
+</file>
+
+<file path=word/glossary/fontTable.xml><?xml version="1.0" encoding="utf-8"?>
+<w:fonts xmlns:mc="http://schemas.openxmlformats.org/markup-compatibility/2006" xmlns:r="http://schemas.openxmlformats.org/officeDocument/2006/relationships" xmlns:w="http://schemas.openxmlformats.org/wordprocessingml/2006/main" xmlns:w14="http://schemas.microsoft.com/office/word/2010/wordml" xmlns:w15="http://schemas.microsoft.com/office/word/2012/wordml" xmlns:w16se="http://schemas.microsoft.com/office/word/2015/wordml/symex" mc:Ignorable="w14 w15 w16se">
+  <w:font w:name="Times New Roman">
+    <w:panose1 w:val="02020603050405020304"/>
+    <w:charset w:val="00"/>
+    <w:family w:val="roman"/>
+    <w:pitch w:val="variable"/>
+    <w:sig w:usb0="E0002EFF" w:usb1="C000785B" w:usb2="00000009" w:usb3="00000000" w:csb0="000001FF" w:csb1="00000000"/>
+  </w:font>
+  <w:font w:name="Calibri">
+    <w:panose1 w:val="020F0502020204030204"/>
+    <w:charset w:val="00"/>
+    <w:family w:val="swiss"/>
+    <w:pitch w:val="variable"/>
+    <w:sig w:usb0="E0002AFF" w:usb1="C000247B" w:usb2="00000009" w:usb3="00000000" w:csb0="000001FF" w:csb1="00000000"/>
+  </w:font>
+  <w:font w:name="Arial">
+    <w:panose1 w:val="020B0604020202020204"/>
+    <w:charset w:val="00"/>
+    <w:family w:val="swiss"/>
+    <w:pitch w:val="variable"/>
+    <w:sig w:usb0="E0002EFF" w:usb1="C0007843" w:usb2="00000009" w:usb3="00000000" w:csb0="000001FF" w:csb1="00000000"/>
+  </w:font>
+  <w:font w:name="Cambria">
+    <w:panose1 w:val="02040503050406030204"/>
+    <w:charset w:val="00"/>
+    <w:family w:val="roman"/>
+    <w:pitch w:val="variable"/>
+    <w:sig w:usb0="E00002FF" w:usb1="400004FF" w:usb2="00000000" w:usb3="00000000" w:csb0="0000019F" w:csb1="00000000"/>
+  </w:font>
+  <w:font w:name="PMingLiU">
+    <w:altName w:val="新細明體"/>
+    <w:panose1 w:val="02010601000101010101"/>
+    <w:charset w:val="88"/>
+    <w:family w:val="auto"/>
+    <w:notTrueType/>
+    <w:pitch w:val="variable"/>
+    <w:sig w:usb0="00000001" w:usb1="08080000" w:usb2="00000010" w:usb3="00000000" w:csb0="00100000" w:csb1="00000000"/>
+  </w:font>
+  <w:font w:name="Tahoma">
+    <w:panose1 w:val="020B0604030504040204"/>
+    <w:charset w:val="00"/>
+    <w:family w:val="swiss"/>
+    <w:pitch w:val="variable"/>
+    <w:sig w:usb0="E1002EFF" w:usb1="C000605B" w:usb2="00000029" w:usb3="00000000" w:csb0="000101FF" w:csb1="00000000"/>
+  </w:font>
+  <w:font w:name="Cambria Math">
+    <w:panose1 w:val="02040503050406030204"/>
+    <w:charset w:val="00"/>
+    <w:family w:val="roman"/>
+    <w:pitch w:val="variable"/>
+    <w:sig w:usb0="E00002FF" w:usb1="420024FF" w:usb2="00000000" w:usb3="00000000" w:csb0="0000019F" w:csb1="00000000"/>
+  </w:font>
+  <w:font w:name="Calibri Light">
+    <w:panose1 w:val="020F0302020204030204"/>
+    <w:charset w:val="00"/>
+    <w:family w:val="swiss"/>
+    <w:pitch w:val="variable"/>
+    <w:sig w:usb0="E0002AFF" w:usb1="C000247B" w:usb2="00000009" w:usb3="00000000" w:csb0="000001FF" w:csb1="00000000"/>
+  </w:font>
+</w:fonts>
+</file>
+
+<file path=word/glossary/settings.xml><?xml version="1.0" encoding="utf-8"?>
+<w:settings xmlns:mc="http://schemas.openxmlformats.org/markup-compatibility/2006" xmlns:o="urn:schemas-microsoft-com:office:office" xmlns:r="http://schemas.openxmlformats.org/officeDocument/2006/relationships" xmlns:m="http://schemas.openxmlformats.org/officeDocument/2006/math" xmlns:v="urn:schemas-microsoft-com:vml" xmlns:w10="urn:schemas-microsoft-com:office:word" xmlns:w="http://schemas.openxmlformats.org/wordprocessingml/2006/main" xmlns:w14="http://schemas.microsoft.com/office/word/2010/wordml" xmlns:w15="http://schemas.microsoft.com/office/word/2012/wordml" xmlns:w16se="http://schemas.microsoft.com/office/word/2015/wordml/symex" xmlns:sl="http://schemas.openxmlformats.org/schemaLibrary/2006/main" mc:Ignorable="w14 w15 w16se">
+  <w:view w:val="normal"/>
+  <w:defaultTabStop w:val="708"/>
+  <w:hyphenationZone w:val="425"/>
+  <w:characterSpacingControl w:val="doNotCompress"/>
+  <w:compat>
+    <w:useFELayout/>
+    <w:compatSetting w:name="compatibilityMode" w:uri="http://schemas.microsoft.com/office/word" w:val="15"/>
+    <w:compatSetting w:name="overrideTableStyleFontSizeAndJustification" w:uri="http://schemas.microsoft.com/office/word" w:val="1"/>
+    <w:compatSetting w:name="enableOpenTypeFeatures" w:uri="http://schemas.microsoft.com/office/word" w:val="1"/>
+    <w:compatSetting w:name="doNotFlipMirrorIndents" w:uri="http://schemas.microsoft.com/office/word" w:val="1"/>
+    <w:compatSetting w:name="differentiateMultirowTableHeaders" w:uri="http://schemas.microsoft.com/office/word" w:val="1"/>
+  </w:compat>
+  <w:rsids>
+    <w:rsidRoot w:val="00FF7BF2"/>
+    <w:rsid w:val="00FF7BF2"/>
+  </w:rsids>
+  <m:mathPr>
+    <m:mathFont m:val="Cambria Math"/>
+    <m:brkBin m:val="before"/>
+    <m:brkBinSub m:val="--"/>
+    <m:smallFrac m:val="0"/>
+    <m:dispDef/>
+    <m:lMargin m:val="0"/>
+    <m:rMargin m:val="0"/>
+    <m:defJc m:val="centerGroup"/>
+    <m:wrapIndent m:val="1440"/>
+    <m:intLim m:val="subSup"/>
+    <m:naryLim m:val="undOvr"/>
+  </m:mathPr>
+  <w:themeFontLang w:val="fr-CA"/>
+  <w:clrSchemeMapping w:bg1="light1" w:t1="dark1" w:bg2="light2" w:t2="dark2" w:accent1="accent1" w:accent2="accent2" w:accent3="accent3" w:accent4="accent4" w:accent5="accent5" w:accent6="accent6" w:hyperlink="hyperlink" w:followedHyperlink="followedHyperlink"/>
+  <w:decimalSymbol w:val=","/>
+  <w:listSeparator w:val=";"/>
+  <w15:chartTrackingRefBased/>
+</w:settings>
+</file>
+
+<file path=word/glossary/styles.xml><?xml version="1.0" encoding="utf-8"?>
+<w:styles xmlns:mc="http://schemas.openxmlformats.org/markup-compatibility/2006" xmlns:r="http://schemas.openxmlformats.org/officeDocument/2006/relationships" xmlns:w="http://schemas.openxmlformats.org/wordprocessingml/2006/main" xmlns:w14="http://schemas.microsoft.com/office/word/2010/wordml" xmlns:w15="http://schemas.microsoft.com/office/word/2012/wordml" xmlns:w16se="http://schemas.microsoft.com/office/word/2015/wordml/symex" mc:Ignorable="w14 w15 w16se">
   <w:docDefaults>
     <w:rPrDefault>
       <w:rPr>
-        <w:rFonts w:asciiTheme="minorHAnsi" w:eastAsiaTheme="minorHAnsi" w:hAnsiTheme="minorHAnsi" w:cstheme="minorBidi"/>
+        <w:rFonts w:asciiTheme="minorHAnsi" w:eastAsiaTheme="minorEastAsia" w:hAnsiTheme="minorHAnsi" w:cstheme="minorBidi"/>
         <w:sz w:val="22"/>
         <w:szCs w:val="22"/>
-        <w:lang w:val="en-US" w:eastAsia="en-US" w:bidi="ar-SA"/>
+        <w:lang w:val="fr-CA" w:eastAsia="fr-CA" w:bidi="ar-SA"/>
       </w:rPr>
     </w:rPrDefault>
     <w:pPrDefault>
       <w:pPr>
-        <w:widowControl w:val="0"/>
+        <w:spacing w:after="160" w:line="259" w:lineRule="auto"/>
       </w:pPr>
     </w:pPrDefault>
   </w:docDefaults>
-  <w:latentStyles w:defLockedState="0" w:defUIPriority="99" w:defSemiHidden="1" w:defUnhideWhenUsed="1" w:defQFormat="0" w:count="267">
-    <w:lsdException w:name="Normal" w:semiHidden="0" w:uiPriority="0" w:unhideWhenUsed="0" w:qFormat="1"/>
-    <w:lsdException w:name="heading 1" w:semiHidden="0" w:uiPriority="9" w:unhideWhenUsed="0" w:qFormat="1"/>
-    <w:lsdException w:name="heading 2" w:uiPriority="9" w:qFormat="1"/>
-    <w:lsdException w:name="heading 3" w:uiPriority="9" w:qFormat="1"/>
-    <w:lsdException w:name="heading 4" w:uiPriority="9" w:qFormat="1"/>
-    <w:lsdException w:name="heading 5" w:uiPriority="9" w:qFormat="1"/>
-    <w:lsdException w:name="heading 6" w:uiPriority="9" w:qFormat="1"/>
-    <w:lsdException w:name="heading 7" w:uiPriority="9" w:qFormat="1"/>
-    <w:lsdException w:name="heading 8" w:uiPriority="9" w:qFormat="1"/>
-    <w:lsdException w:name="heading 9" w:uiPriority="9" w:qFormat="1"/>
-    <w:lsdException w:name="toc 1" w:uiPriority="39"/>
-    <w:lsdException w:name="toc 2" w:uiPriority="39"/>
-    <w:lsdException w:name="toc 3" w:uiPriority="39"/>
-    <w:lsdException w:name="toc 4" w:uiPriority="39"/>
-    <w:lsdException w:name="toc 5" w:uiPriority="39"/>
-    <w:lsdException w:name="toc 6" w:uiPriority="39"/>
-    <w:lsdException w:name="toc 7" w:uiPriority="39"/>
-    <w:lsdException w:name="toc 8" w:uiPriority="39"/>
-    <w:lsdException w:name="toc 9" w:uiPriority="39"/>
-    <w:lsdException w:name="caption" w:uiPriority="35" w:qFormat="1"/>
-    <w:lsdException w:name="Title" w:semiHidden="0" w:uiPriority="10" w:unhideWhenUsed="0" w:qFormat="1"/>
-    <w:lsdException w:name="Default Paragraph Font" w:uiPriority="1"/>
-    <w:lsdException w:name="Subtitle" w:semiHidden="0" w:uiPriority="11" w:unhideWhenUsed="0" w:qFormat="1"/>
-    <w:lsdException w:name="Strong" w:semiHidden="0" w:uiPriority="22" w:unhideWhenUsed="0" w:qFormat="1"/>
-    <w:lsdException w:name="Emphasis" w:semiHidden="0" w:uiPriority="20" w:unhideWhenUsed="0" w:qFormat="1"/>
-    <w:lsdException w:name="Table Grid" w:semiHidden="0" w:uiPriority="59" w:unhideWhenUsed="0"/>
-    <w:lsdException w:name="Placeholder Text" w:unhideWhenUsed="0"/>
-    <w:lsdException w:name="No Spacing" w:semiHidden="0" w:uiPriority="1" w:unhideWhenUsed="0" w:qFormat="1"/>
-    <w:lsdException w:name="Light Shading" w:semiHidden="0" w:uiPriority="60" w:unhideWhenUsed="0"/>
-    <w:lsdException w:name="Light List" w:semiHidden="0" w:uiPriority="61" w:unhideWhenUsed="0"/>
-    <w:lsdException w:name="Light Grid" w:semiHidden="0" w:uiPriority="62" w:unhideWhenUsed="0"/>
-    <w:lsdException w:name="Medium Shading 1" w:semiHidden="0" w:uiPriority="63" w:unhideWhenUsed="0"/>
-    <w:lsdException w:name="Medium Shading 2" w:semiHidden="0" w:uiPriority="64" w:unhideWhenUsed="0"/>
-    <w:lsdException w:name="Medium List 1" w:semiHidden="0" w:uiPriority="65" w:unhideWhenUsed="0"/>
-    <w:lsdException w:name="Medium List 2" w:semiHidden="0" w:uiPriority="66" w:unhideWhenUsed="0"/>
-    <w:lsdException w:name="Medium Grid 1" w:semiHidden="0" w:uiPriority="67" w:unhideWhenUsed="0"/>
-    <w:lsdException w:name="Medium Grid 2" w:semiHidden="0" w:uiPriority="68" w:unhideWhenUsed="0"/>
-    <w:lsdException w:name="Medium Grid 3" w:semiHidden="0" w:uiPriority="69" w:unhideWhenUsed="0"/>
-    <w:lsdException w:name="Dark List" w:semiHidden="0" w:uiPriority="70" w:unhideWhenUsed="0"/>
-    <w:lsdException w:name="Colorful Shading" w:semiHidden="0" w:uiPriority="71" w:unhideWhenUsed="0"/>
-    <w:lsdException w:name="Colorful List" w:semiHidden="0" w:uiPriority="72" w:unhideWhenUsed="0"/>
-    <w:lsdException w:name="Colorful Grid" w:semiHidden="0" w:uiPriority="73" w:unhideWhenUsed="0"/>
-    <w:lsdException w:name="Light Shading Accent 1" w:semiHidden="0" w:uiPriority="60" w:unhideWhenUsed="0"/>
-    <w:lsdException w:name="Light List Accent 1" w:semiHidden="0" w:uiPriority="61" w:unhideWhenUsed="0"/>
-    <w:lsdException w:name="Light Grid Accent 1" w:semiHidden="0" w:uiPriority="62" w:unhideWhenUsed="0"/>
-    <w:lsdException w:name="Medium Shading 1 Accent 1" w:semiHidden="0" w:uiPriority="63" w:unhideWhenUsed="0"/>
-    <w:lsdException w:name="Medium Shading 2 Accent 1" w:semiHidden="0" w:uiPriority="64" w:unhideWhenUsed="0"/>
-    <w:lsdException w:name="Medium List 1 Accent 1" w:semiHidden="0" w:uiPriority="65" w:unhideWhenUsed="0"/>
-    <w:lsdException w:name="Revision" w:unhideWhenUsed="0"/>
-    <w:lsdException w:name="List Paragraph" w:semiHidden="0" w:uiPriority="34" w:unhideWhenUsed="0" w:qFormat="1"/>
-    <w:lsdException w:name="Quote" w:semiHidden="0" w:uiPriority="29" w:unhideWhenUsed="0" w:qFormat="1"/>
-    <w:lsdException w:name="Intense Quote" w:semiHidden="0" w:uiPriority="30" w:unhideWhenUsed="0" w:qFormat="1"/>
-    <w:lsdException w:name="Medium List 2 Accent 1" w:semiHidden="0" w:uiPriority="66" w:unhideWhenUsed="0"/>
-    <w:lsdException w:name="Medium Grid 1 Accent 1" w:semiHidden="0" w:uiPriority="67" w:unhideWhenUsed="0"/>
-    <w:lsdException w:name="Medium Grid 2 Accent 1" w:semiHidden="0" w:uiPriority="68" w:unhideWhenUsed="0"/>
-    <w:lsdException w:name="Medium Grid 3 Accent 1" w:semiHidden="0" w:uiPriority="69" w:unhideWhenUsed="0"/>
-    <w:lsdException w:name="Dark List Accent 1" w:semiHidden="0" w:uiPriority="70" w:unhideWhenUsed="0"/>
-    <w:lsdException w:name="Colorful Shading Accent 1" w:semiHidden="0" w:uiPriority="71" w:unhideWhenUsed="0"/>
-    <w:lsdException w:name="Colorful List Accent 1" w:semiHidden="0" w:uiPriority="72" w:unhideWhenUsed="0"/>
-    <w:lsdException w:name="Colorful Grid Accent 1" w:semiHidden="0" w:uiPriority="73" w:unhideWhenUsed="0"/>
-    <w:lsdException w:name="Light Shading Accent 2" w:semiHidden="0" w:uiPriority="60" w:unhideWhenUsed="0"/>
-    <w:lsdException w:name="Light List Accent 2" w:semiHidden="0" w:uiPriority="61" w:unhideWhenUsed="0"/>
-    <w:lsdException w:name="Light Grid Accent 2" w:semiHidden="0" w:uiPriority="62" w:unhideWhenUsed="0"/>
-    <w:lsdException w:name="Medium Shading 1 Accent 2" w:semiHidden="0" w:uiPriority="63" w:unhideWhenUsed="0"/>
-    <w:lsdException w:name="Medium Shading 2 Accent 2" w:semiHidden="0" w:uiPriority="64" w:unhideWhenUsed="0"/>
-    <w:lsdException w:name="Medium List 1 Accent 2" w:semiHidden="0" w:uiPriority="65" w:unhideWhenUsed="0"/>
-    <w:lsdException w:name="Medium List 2 Accent 2" w:semiHidden="0" w:uiPriority="66" w:unhideWhenUsed="0"/>
-    <w:lsdException w:name="Medium Grid 1 Accent 2" w:semiHidden="0" w:uiPriority="67" w:unhideWhenUsed="0"/>
-    <w:lsdException w:name="Medium Grid 2 Accent 2" w:semiHidden="0" w:uiPriority="68" w:unhideWhenUsed="0"/>
-    <w:lsdException w:name="Medium Grid 3 Accent 2" w:semiHidden="0" w:uiPriority="69" w:unhideWhenUsed="0"/>
-    <w:lsdException w:name="Dark List Accent 2" w:semiHidden="0" w:uiPriority="70" w:unhideWhenUsed="0"/>
-    <w:lsdException w:name="Colorful Shading Accent 2" w:semiHidden="0" w:uiPriority="71" w:unhideWhenUsed="0"/>
-    <w:lsdException w:name="Colorful List Accent 2" w:semiHidden="0" w:uiPriority="72" w:unhideWhenUsed="0"/>
-    <w:lsdException w:name="Colorful Grid Accent 2" w:semiHidden="0" w:uiPriority="73" w:unhideWhenUsed="0"/>
-    <w:lsdException w:name="Light Shading Accent 3" w:semiHidden="0" w:uiPriority="60" w:unhideWhenUsed="0"/>
-    <w:lsdException w:name="Light List Accent 3" w:semiHidden="0" w:uiPriority="61" w:unhideWhenUsed="0"/>
-    <w:lsdException w:name="Light Grid Accent 3" w:semiHidden="0" w:uiPriority="62" w:unhideWhenUsed="0"/>
-    <w:lsdException w:name="Medium Shading 1 Accent 3" w:semiHidden="0" w:uiPriority="63" w:unhideWhenUsed="0"/>
-    <w:lsdException w:name="Medium Shading 2 Accent 3" w:semiHidden="0" w:uiPriority="64" w:unhideWhenUsed="0"/>
-    <w:lsdException w:name="Medium List 1 Accent 3" w:semiHidden="0" w:uiPriority="65" w:unhideWhenUsed="0"/>
-    <w:lsdException w:name="Medium List 2 Accent 3" w:semiHidden="0" w:uiPriority="66" w:unhideWhenUsed="0"/>
-    <w:lsdException w:name="Medium Grid 1 Accent 3" w:semiHidden="0" w:uiPriority="67" w:unhideWhenUsed="0"/>
-    <w:lsdException w:name="Medium Grid 2 Accent 3" w:semiHidden="0" w:uiPriority="68" w:unhideWhenUsed="0"/>
-    <w:lsdException w:name="Medium Grid 3 Accent 3" w:semiHidden="0" w:uiPriority="69" w:unhideWhenUsed="0"/>
-    <w:lsdException w:name="Dark List Accent 3" w:semiHidden="0" w:uiPriority="70" w:unhideWhenUsed="0"/>
-    <w:lsdException w:name="Colorful Shading Accent 3" w:semiHidden="0" w:uiPriority="71" w:unhideWhenUsed="0"/>
-    <w:lsdException w:name="Colorful List Accent 3" w:semiHidden="0" w:uiPriority="72" w:unhideWhenUsed="0"/>
-    <w:lsdException w:name="Colorful Grid Accent 3" w:semiHidden="0" w:uiPriority="73" w:unhideWhenUsed="0"/>
-    <w:lsdException w:name="Light Shading Accent 4" w:semiHidden="0" w:uiPriority="60" w:unhideWhenUsed="0"/>
-    <w:lsdException w:name="Light List Accent 4" w:semiHidden="0" w:uiPriority="61" w:unhideWhenUsed="0"/>
-    <w:lsdException w:name="Light Grid Accent 4" w:semiHidden="0" w:uiPriority="62" w:unhideWhenUsed="0"/>
-    <w:lsdException w:name="Medium Shading 1 Accent 4" w:semiHidden="0" w:uiPriority="63" w:unhideWhenUsed="0"/>
-    <w:lsdException w:name="Medium Shading 2 Accent 4" w:semiHidden="0" w:uiPriority="64" w:unhideWhenUsed="0"/>
-    <w:lsdException w:name="Medium List 1 Accent 4" w:semiHidden="0" w:uiPriority="65" w:unhideWhenUsed="0"/>
-    <w:lsdException w:name="Medium List 2 Accent 4" w:semiHidden="0" w:uiPriority="66" w:unhideWhenUsed="0"/>
-    <w:lsdException w:name="Medium Grid 1 Accent 4" w:semiHidden="0" w:uiPriority="67" w:unhideWhenUsed="0"/>
-    <w:lsdException w:name="Medium Grid 2 Accent 4" w:semiHidden="0" w:uiPriority="68" w:unhideWhenUsed="0"/>
-    <w:lsdException w:name="Medium Grid 3 Accent 4" w:semiHidden="0" w:uiPriority="69" w:unhideWhenUsed="0"/>
-    <w:lsdException w:name="Dark List Accent 4" w:semiHidden="0" w:uiPriority="70" w:unhideWhenUsed="0"/>
-    <w:lsdException w:name="Colorful Shading Accent 4" w:semiHidden="0" w:uiPriority="71" w:unhideWhenUsed="0"/>
-    <w:lsdException w:name="Colorful List Accent 4" w:semiHidden="0" w:uiPriority="72" w:unhideWhenUsed="0"/>
-    <w:lsdException w:name="Colorful Grid Accent 4" w:semiHidden="0" w:uiPriority="73" w:unhideWhenUsed="0"/>
-    <w:lsdException w:name="Light Shading Accent 5" w:semiHidden="0" w:uiPriority="60" w:unhideWhenUsed="0"/>
-    <w:lsdException w:name="Light List Accent 5" w:semiHidden="0" w:uiPriority="61" w:unhideWhenUsed="0"/>
-    <w:lsdException w:name="Light Grid Accent 5" w:semiHidden="0" w:uiPriority="62" w:unhideWhenUsed="0"/>
-    <w:lsdException w:name="Medium Shading 1 Accent 5" w:semiHidden="0" w:uiPriority="63" w:unhideWhenUsed="0"/>
-    <w:lsdException w:name="Medium Shading 2 Accent 5" w:semiHidden="0" w:uiPriority="64" w:unhideWhenUsed="0"/>
-    <w:lsdException w:name="Medium List 1 Accent 5" w:semiHidden="0" w:uiPriority="65" w:unhideWhenUsed="0"/>
-    <w:lsdException w:name="Medium List 2 Accent 5" w:semiHidden="0" w:uiPriority="66" w:unhideWhenUsed="0"/>
-    <w:lsdException w:name="Medium Grid 1 Accent 5" w:semiHidden="0" w:uiPriority="67" w:unhideWhenUsed="0"/>
-    <w:lsdException w:name="Medium Grid 2 Accent 5" w:semiHidden="0" w:uiPriority="68" w:unhideWhenUsed="0"/>
-    <w:lsdException w:name="Medium Grid 3 Accent 5" w:semiHidden="0" w:uiPriority="69" w:unhideWhenUsed="0"/>
-    <w:lsdException w:name="Dark List Accent 5" w:semiHidden="0" w:uiPriority="70" w:unhideWhenUsed="0"/>
-    <w:lsdException w:name="Colorful Shading Accent 5" w:semiHidden="0" w:uiPriority="71" w:unhideWhenUsed="0"/>
-    <w:lsdException w:name="Colorful List Accent 5" w:semiHidden="0" w:uiPriority="72" w:unhideWhenUsed="0"/>
-    <w:lsdException w:name="Colorful Grid Accent 5" w:semiHidden="0" w:uiPriority="73" w:unhideWhenUsed="0"/>
-    <w:lsdException w:name="Light Shading Accent 6" w:semiHidden="0" w:uiPriority="60" w:unhideWhenUsed="0"/>
-    <w:lsdException w:name="Light List Accent 6" w:semiHidden="0" w:uiPriority="61" w:unhideWhenUsed="0"/>
-    <w:lsdException w:name="Light Grid Accent 6" w:semiHidden="0" w:uiPriority="62" w:unhideWhenUsed="0"/>
-    <w:lsdException w:name="Medium Shading 1 Accent 6" w:semiHidden="0" w:uiPriority="63" w:unhideWhenUsed="0"/>
-    <w:lsdException w:name="Medium Shading 2 Accent 6" w:semiHidden="0" w:uiPriority="64" w:unhideWhenUsed="0"/>
-    <w:lsdException w:name="Medium List 1 Accent 6" w:semiHidden="0" w:uiPriority="65" w:unhideWhenUsed="0"/>
-    <w:lsdException w:name="Medium List 2 Accent 6" w:semiHidden="0" w:uiPriority="66" w:unhideWhenUsed="0"/>
-    <w:lsdException w:name="Medium Grid 1 Accent 6" w:semiHidden="0" w:uiPriority="67" w:unhideWhenUsed="0"/>
-    <w:lsdException w:name="Medium Grid 2 Accent 6" w:semiHidden="0" w:uiPriority="68" w:unhideWhenUsed="0"/>
-    <w:lsdException w:name="Medium Grid 3 Accent 6" w:semiHidden="0" w:uiPriority="69" w:unhideWhenUsed="0"/>
-    <w:lsdException w:name="Dark List Accent 6" w:semiHidden="0" w:uiPriority="70" w:unhideWhenUsed="0"/>
-    <w:lsdException w:name="Colorful Shading Accent 6" w:semiHidden="0" w:uiPriority="71" w:unhideWhenUsed="0"/>
-    <w:lsdException w:name="Colorful List Accent 6" w:semiHidden="0" w:uiPriority="72" w:unhideWhenUsed="0"/>
-    <w:lsdException w:name="Colorful Grid Accent 6" w:semiHidden="0" w:uiPriority="73" w:unhideWhenUsed="0"/>
-    <w:lsdException w:name="Subtle Emphasis" w:semiHidden="0" w:uiPriority="19" w:unhideWhenUsed="0" w:qFormat="1"/>
-    <w:lsdException w:name="Intense Emphasis" w:semiHidden="0" w:uiPriority="21" w:unhideWhenUsed="0" w:qFormat="1"/>
-    <w:lsdException w:name="Subtle Reference" w:semiHidden="0" w:uiPriority="31" w:unhideWhenUsed="0" w:qFormat="1"/>
-    <w:lsdException w:name="Intense Reference" w:semiHidden="0" w:uiPriority="32" w:unhideWhenUsed="0" w:qFormat="1"/>
-    <w:lsdException w:name="Book Title" w:semiHidden="0" w:uiPriority="33" w:unhideWhenUsed="0" w:qFormat="1"/>
-    <w:lsdException w:name="Bibliography" w:uiPriority="37"/>
-    <w:lsdException w:name="TOC Heading" w:uiPriority="39" w:qFormat="1"/>
+  <w:latentStyles w:defLockedState="0" w:defUIPriority="99" w:defSemiHidden="0" w:defUnhideWhenUsed="0" w:defQFormat="0" w:count="371">
+    <w:lsdException w:name="Normal" w:uiPriority="0" w:qFormat="1"/>
+    <w:lsdException w:name="heading 1" w:uiPriority="9" w:qFormat="1"/>
+    <w:lsdException w:name="heading 2" w:semiHidden="1" w:uiPriority="9" w:unhideWhenUsed="1" w:qFormat="1"/>
+    <w:lsdException w:name="heading 3" w:semiHidden="1" w:uiPriority="9" w:unhideWhenUsed="1" w:qFormat="1"/>
+    <w:lsdException w:name="heading 4" w:semiHidden="1" w:uiPriority="9" w:unhideWhenUsed="1" w:qFormat="1"/>
+    <w:lsdException w:name="heading 5" w:semiHidden="1" w:uiPriority="9" w:unhideWhenUsed="1" w:qFormat="1"/>
+    <w:lsdException w:name="heading 6" w:semiHidden="1" w:uiPriority="9" w:unhideWhenUsed="1" w:qFormat="1"/>
+    <w:lsdException w:name="heading 7" w:semiHidden="1" w:uiPriority="9" w:unhideWhenUsed="1" w:qFormat="1"/>
+    <w:lsdException w:name="heading 8" w:semiHidden="1" w:uiPriority="9" w:unhideWhenUsed="1" w:qFormat="1"/>
+    <w:lsdException w:name="heading 9" w:semiHidden="1" w:uiPriority="9" w:unhideWhenUsed="1" w:qFormat="1"/>
+    <w:lsdException w:name="index 1" w:semiHidden="1" w:unhideWhenUsed="1"/>
+    <w:lsdException w:name="index 2" w:semiHidden="1" w:unhideWhenUsed="1"/>
+    <w:lsdException w:name="index 3" w:semiHidden="1" w:unhideWhenUsed="1"/>
+    <w:lsdException w:name="index 4" w:semiHidden="1" w:unhideWhenUsed="1"/>
+    <w:lsdException w:name="index 5" w:semiHidden="1" w:unhideWhenUsed="1"/>
+    <w:lsdException w:name="index 6" w:semiHidden="1" w:unhideWhenUsed="1"/>
+    <w:lsdException w:name="index 7" w:semiHidden="1" w:unhideWhenUsed="1"/>
+    <w:lsdException w:name="index 8" w:semiHidden="1" w:unhideWhenUsed="1"/>
+    <w:lsdException w:name="index 9" w:semiHidden="1" w:unhideWhenUsed="1"/>
+    <w:lsdException w:name="toc 1" w:semiHidden="1" w:uiPriority="39" w:unhideWhenUsed="1"/>
+    <w:lsdException w:name="toc 2" w:semiHidden="1" w:uiPriority="39" w:unhideWhenUsed="1"/>
+    <w:lsdException w:name="toc 3" w:semiHidden="1" w:uiPriority="39" w:unhideWhenUsed="1"/>
+    <w:lsdException w:name="toc 4" w:semiHidden="1" w:uiPriority="39" w:unhideWhenUsed="1"/>
+    <w:lsdException w:name="toc 5" w:semiHidden="1" w:uiPriority="39" w:unhideWhenUsed="1"/>
+    <w:lsdException w:name="toc 6" w:semiHidden="1" w:uiPriority="39" w:unhideWhenUsed="1"/>
+    <w:lsdException w:name="toc 7" w:semiHidden="1" w:uiPriority="39" w:unhideWhenUsed="1"/>
+    <w:lsdException w:name="toc 8" w:semiHidden="1" w:uiPriority="39" w:unhideWhenUsed="1"/>
+    <w:lsdException w:name="toc 9" w:semiHidden="1" w:uiPriority="39" w:unhideWhenUsed="1"/>
+    <w:lsdException w:name="Normal Indent" w:semiHidden="1" w:unhideWhenUsed="1"/>
+    <w:lsdException w:name="footnote text" w:semiHidden="1" w:unhideWhenUsed="1"/>
+    <w:lsdException w:name="annotation text" w:semiHidden="1" w:unhideWhenUsed="1"/>
+    <w:lsdException w:name="header" w:semiHidden="1" w:unhideWhenUsed="1"/>
+    <w:lsdException w:name="footer" w:semiHidden="1" w:unhideWhenUsed="1"/>
+    <w:lsdException w:name="index heading" w:semiHidden="1" w:unhideWhenUsed="1"/>
+    <w:lsdException w:name="caption" w:semiHidden="1" w:uiPriority="35" w:unhideWhenUsed="1" w:qFormat="1"/>
+    <w:lsdException w:name="table of figures" w:semiHidden="1" w:unhideWhenUsed="1"/>
+    <w:lsdException w:name="envelope address" w:semiHidden="1" w:unhideWhenUsed="1"/>
+    <w:lsdException w:name="envelope return" w:semiHidden="1" w:unhideWhenUsed="1"/>
+    <w:lsdException w:name="footnote reference" w:semiHidden="1" w:unhideWhenUsed="1"/>
+    <w:lsdException w:name="annotation reference" w:semiHidden="1" w:unhideWhenUsed="1"/>
+    <w:lsdException w:name="line number" w:semiHidden="1" w:unhideWhenUsed="1"/>
+    <w:lsdException w:name="page number" w:semiHidden="1" w:unhideWhenUsed="1"/>
+    <w:lsdException w:name="endnote reference" w:semiHidden="1" w:unhideWhenUsed="1"/>
+    <w:lsdException w:name="endnote text" w:semiHidden="1" w:unhideWhenUsed="1"/>
+    <w:lsdException w:name="table of authorities" w:semiHidden="1" w:unhideWhenUsed="1"/>
+    <w:lsdException w:name="macro" w:semiHidden="1" w:unhideWhenUsed="1"/>
+    <w:lsdException w:name="toa heading" w:semiHidden="1" w:unhideWhenUsed="1"/>
+    <w:lsdException w:name="List" w:semiHidden="1" w:unhideWhenUsed="1"/>
+    <w:lsdException w:name="List Bullet" w:semiHidden="1" w:unhideWhenUsed="1"/>
+    <w:lsdException w:name="List Number" w:semiHidden="1" w:unhideWhenUsed="1"/>
+    <w:lsdException w:name="List 2" w:semiHidden="1" w:unhideWhenUsed="1"/>
+    <w:lsdException w:name="List 3" w:semiHidden="1" w:unhideWhenUsed="1"/>
+    <w:lsdException w:name="List 4" w:semiHidden="1" w:unhideWhenUsed="1"/>
+    <w:lsdException w:name="List 5" w:semiHidden="1" w:unhideWhenUsed="1"/>
+    <w:lsdException w:name="List Bullet 2" w:semiHidden="1" w:unhideWhenUsed="1"/>
+    <w:lsdException w:name="List Bullet 3" w:semiHidden="1" w:unhideWhenUsed="1"/>
+    <w:lsdException w:name="List Bullet 4" w:semiHidden="1" w:unhideWhenUsed="1"/>
+    <w:lsdException w:name="List Bullet 5" w:semiHidden="1" w:unhideWhenUsed="1"/>
+    <w:lsdException w:name="List Number 2" w:semiHidden="1" w:unhideWhenUsed="1"/>
+    <w:lsdException w:name="List Number 3" w:semiHidden="1" w:unhideWhenUsed="1"/>
+    <w:lsdException w:name="List Number 4" w:semiHidden="1" w:unhideWhenUsed="1"/>
+    <w:lsdException w:name="List Number 5" w:semiHidden="1" w:unhideWhenUsed="1"/>
+    <w:lsdException w:name="Title" w:uiPriority="10" w:qFormat="1"/>
+    <w:lsdException w:name="Closing" w:semiHidden="1" w:unhideWhenUsed="1"/>
+    <w:lsdException w:name="Signature" w:semiHidden="1" w:unhideWhenUsed="1"/>
+    <w:lsdException w:name="Default Paragraph Font" w:semiHidden="1" w:uiPriority="1" w:unhideWhenUsed="1"/>
+    <w:lsdException w:name="Body Text" w:semiHidden="1" w:unhideWhenUsed="1"/>
+    <w:lsdException w:name="Body Text Indent" w:semiHidden="1" w:unhideWhenUsed="1"/>
+    <w:lsdException w:name="List Continue" w:semiHidden="1" w:unhideWhenUsed="1"/>
+    <w:lsdException w:name="List Continue 2" w:semiHidden="1" w:unhideWhenUsed="1"/>
+    <w:lsdException w:name="List Continue 3" w:semiHidden="1" w:unhideWhenUsed="1"/>
+    <w:lsdException w:name="List Continue 4" w:semiHidden="1" w:unhideWhenUsed="1"/>
+    <w:lsdException w:name="List Continue 5" w:semiHidden="1" w:unhideWhenUsed="1"/>
+    <w:lsdException w:name="Message Header" w:semiHidden="1" w:unhideWhenUsed="1"/>
+    <w:lsdException w:name="Subtitle" w:uiPriority="11" w:qFormat="1"/>
+    <w:lsdException w:name="Salutation" w:semiHidden="1" w:unhideWhenUsed="1"/>
+    <w:lsdException w:name="Date" w:semiHidden="1" w:unhideWhenUsed="1"/>
+    <w:lsdException w:name="Body Text First Indent" w:semiHidden="1" w:unhideWhenUsed="1"/>
+    <w:lsdException w:name="Body Text First Indent 2" w:semiHidden="1" w:unhideWhenUsed="1"/>
+    <w:lsdException w:name="Note Heading" w:semiHidden="1" w:unhideWhenUsed="1"/>
+    <w:lsdException w:name="Body Text 2" w:semiHidden="1" w:unhideWhenUsed="1"/>
+    <w:lsdException w:name="Body Text 3" w:semiHidden="1" w:unhideWhenUsed="1"/>
+    <w:lsdException w:name="Body Text Indent 2" w:semiHidden="1" w:unhideWhenUsed="1"/>
+    <w:lsdException w:name="Body Text Indent 3" w:semiHidden="1" w:unhideWhenUsed="1"/>
+    <w:lsdException w:name="Block Text" w:semiHidden="1" w:unhideWhenUsed="1"/>
+    <w:lsdException w:name="Hyperlink" w:semiHidden="1" w:unhideWhenUsed="1"/>
+    <w:lsdException w:name="FollowedHyperlink" w:semiHidden="1" w:unhideWhenUsed="1"/>
+    <w:lsdException w:name="Strong" w:uiPriority="22" w:qFormat="1"/>
+    <w:lsdException w:name="Emphasis" w:uiPriority="20" w:qFormat="1"/>
+    <w:lsdException w:name="Document Map" w:semiHidden="1" w:unhideWhenUsed="1"/>
+    <w:lsdException w:name="Plain Text" w:semiHidden="1" w:unhideWhenUsed="1"/>
+    <w:lsdException w:name="E-mail Signature" w:semiHidden="1" w:unhideWhenUsed="1"/>
+    <w:lsdException w:name="HTML Top of Form" w:semiHidden="1" w:unhideWhenUsed="1"/>
+    <w:lsdException w:name="HTML Bottom of Form" w:semiHidden="1" w:unhideWhenUsed="1"/>
+    <w:lsdException w:name="Normal (Web)" w:semiHidden="1" w:unhideWhenUsed="1"/>
+    <w:lsdException w:name="HTML Acronym" w:semiHidden="1" w:unhideWhenUsed="1"/>
+    <w:lsdException w:name="HTML Address" w:semiHidden="1" w:unhideWhenUsed="1"/>
+    <w:lsdException w:name="HTML Cite" w:semiHidden="1" w:unhideWhenUsed="1"/>
+    <w:lsdException w:name="HTML Code" w:semiHidden="1" w:unhideWhenUsed="1"/>
+    <w:lsdException w:name="HTML Definition" w:semiHidden="1" w:unhideWhenUsed="1"/>
+    <w:lsdException w:name="HTML Keyboard" w:semiHidden="1" w:unhideWhenUsed="1"/>
+    <w:lsdException w:name="HTML Preformatted" w:semiHidden="1" w:unhideWhenUsed="1"/>
+    <w:lsdException w:name="HTML Sample" w:semiHidden="1" w:unhideWhenUsed="1"/>
+    <w:lsdException w:name="HTML Typewriter" w:semiHidden="1" w:unhideWhenUsed="1"/>
+    <w:lsdException w:name="HTML Variable" w:semiHidden="1" w:unhideWhenUsed="1"/>
+    <w:lsdException w:name="Normal Table" w:semiHidden="1" w:unhideWhenUsed="1"/>
+    <w:lsdException w:name="annotation subject" w:semiHidden="1" w:unhideWhenUsed="1"/>
+    <w:lsdException w:name="No List" w:semiHidden="1" w:unhideWhenUsed="1"/>
+    <w:lsdException w:name="Outline List 1" w:semiHidden="1" w:unhideWhenUsed="1"/>
+    <w:lsdException w:name="Outline List 2" w:semiHidden="1" w:unhideWhenUsed="1"/>
+    <w:lsdException w:name="Outline List 3" w:semiHidden="1" w:unhideWhenUsed="1"/>
+    <w:lsdException w:name="Table Simple 1" w:semiHidden="1" w:unhideWhenUsed="1"/>
+    <w:lsdException w:name="Table Simple 2" w:semiHidden="1" w:unhideWhenUsed="1"/>
+    <w:lsdException w:name="Table Simple 3" w:semiHidden="1" w:unhideWhenUsed="1"/>
+    <w:lsdException w:name="Table Classic 1" w:semiHidden="1" w:unhideWhenUsed="1"/>
+    <w:lsdException w:name="Table Classic 2" w:semiHidden="1" w:unhideWhenUsed="1"/>
+    <w:lsdException w:name="Table Classic 3" w:semiHidden="1" w:unhideWhenUsed="1"/>
+    <w:lsdException w:name="Table Classic 4" w:semiHidden="1" w:unhideWhenUsed="1"/>
+    <w:lsdException w:name="Table Colorful 1" w:semiHidden="1" w:unhideWhenUsed="1"/>
+    <w:lsdException w:name="Table Colorful 2" w:semiHidden="1" w:unhideWhenUsed="1"/>
+    <w:lsdException w:name="Table Colorful 3" w:semiHidden="1" w:unhideWhenUsed="1"/>
+    <w:lsdException w:name="Table Columns 1" w:semiHidden="1" w:unhideWhenUsed="1"/>
+    <w:lsdException w:name="Table Columns 2" w:semiHidden="1" w:unhideWhenUsed="1"/>
+    <w:lsdException w:name="Table Columns 3" w:semiHidden="1" w:unhideWhenUsed="1"/>
+    <w:lsdException w:name="Table Columns 4" w:semiHidden="1" w:unhideWhenUsed="1"/>
+    <w:lsdException w:name="Table Columns 5" w:semiHidden="1" w:unhideWhenUsed="1"/>
+    <w:lsdException w:name="Table Grid 1" w:semiHidden="1" w:unhideWhenUsed="1"/>
+    <w:lsdException w:name="Table Grid 2" w:semiHidden="1" w:unhideWhenUsed="1"/>
+    <w:lsdException w:name="Table Grid 3" w:semiHidden="1" w:unhideWhenUsed="1"/>
+    <w:lsdException w:name="Table Grid 4" w:semiHidden="1" w:unhideWhenUsed="1"/>
+    <w:lsdException w:name="Table Grid 5" w:semiHidden="1" w:unhideWhenUsed="1"/>
+    <w:lsdException w:name="Table Grid 6" w:semiHidden="1" w:unhideWhenUsed="1"/>
+    <w:lsdException w:name="Table Grid 7" w:semiHidden="1" w:unhideWhenUsed="1"/>
+    <w:lsdException w:name="Table Grid 8" w:semiHidden="1" w:unhideWhenUsed="1"/>
+    <w:lsdException w:name="Table List 1" w:semiHidden="1" w:unhideWhenUsed="1"/>
+    <w:lsdException w:name="Table List 2" w:semiHidden="1" w:unhideWhenUsed="1"/>
+    <w:lsdException w:name="Table List 3" w:semiHidden="1" w:unhideWhenUsed="1"/>
+    <w:lsdException w:name="Table List 4" w:semiHidden="1" w:unhideWhenUsed="1"/>
+    <w:lsdException w:name="Table List 5" w:semiHidden="1" w:unhideWhenUsed="1"/>
+    <w:lsdException w:name="Table List 6" w:semiHidden="1" w:unhideWhenUsed="1"/>
+    <w:lsdException w:name="Table List 7" w:semiHidden="1" w:unhideWhenUsed="1"/>
+    <w:lsdException w:name="Table List 8" w:semiHidden="1" w:unhideWhenUsed="1"/>
+    <w:lsdException w:name="Table 3D effects 1" w:semiHidden="1" w:unhideWhenUsed="1"/>
+    <w:lsdException w:name="Table 3D effects 2" w:semiHidden="1" w:unhideWhenUsed="1"/>
+    <w:lsdException w:name="Table 3D effects 3" w:semiHidden="1" w:unhideWhenUsed="1"/>
+    <w:lsdException w:name="Table Contemporary" w:semiHidden="1" w:unhideWhenUsed="1"/>
+    <w:lsdException w:name="Table Elegant" w:semiHidden="1" w:unhideWhenUsed="1"/>
+    <w:lsdException w:name="Table Professional" w:semiHidden="1" w:unhideWhenUsed="1"/>
+    <w:lsdException w:name="Table Subtle 1" w:semiHidden="1" w:unhideWhenUsed="1"/>
+    <w:lsdException w:name="Table Subtle 2" w:semiHidden="1" w:unhideWhenUsed="1"/>
+    <w:lsdException w:name="Table Web 1" w:semiHidden="1" w:unhideWhenUsed="1"/>
+    <w:lsdException w:name="Table Web 2" w:semiHidden="1" w:unhideWhenUsed="1"/>
+    <w:lsdException w:name="Table Web 3" w:semiHidden="1" w:unhideWhenUsed="1"/>
+    <w:lsdException w:name="Balloon Text" w:semiHidden="1" w:unhideWhenUsed="1"/>
+    <w:lsdException w:name="Table Grid" w:uiPriority="39"/>
+    <w:lsdException w:name="Table Theme" w:semiHidden="1" w:unhideWhenUsed="1"/>
+    <w:lsdException w:name="Placeholder Text" w:semiHidden="1"/>
+    <w:lsdException w:name="No Spacing" w:uiPriority="1" w:qFormat="1"/>
+    <w:lsdException w:name="Light Shading" w:uiPriority="60"/>
+    <w:lsdException w:name="Light List" w:uiPriority="61"/>
+    <w:lsdException w:name="Light Grid" w:uiPriority="62"/>
+    <w:lsdException w:name="Medium Shading 1" w:uiPriority="63"/>
+    <w:lsdException w:name="Medium Shading 2" w:uiPriority="64"/>
+    <w:lsdException w:name="Medium List 1" w:uiPriority="65"/>
+    <w:lsdException w:name="Medium List 2" w:uiPriority="66"/>
+    <w:lsdException w:name="Medium Grid 1" w:uiPriority="67"/>
+    <w:lsdException w:name="Medium Grid 2" w:uiPriority="68"/>
+    <w:lsdException w:name="Medium Grid 3" w:uiPriority="69"/>
+    <w:lsdException w:name="Dark List" w:uiPriority="70"/>
+    <w:lsdException w:name="Colorful Shading" w:uiPriority="71"/>
+    <w:lsdException w:name="Colorful List" w:uiPriority="72"/>
+    <w:lsdException w:name="Colorful Grid" w:uiPriority="73"/>
+    <w:lsdException w:name="Light Shading Accent 1" w:uiPriority="60"/>
+    <w:lsdException w:name="Light List Accent 1" w:uiPriority="61"/>
+    <w:lsdException w:name="Light Grid Accent 1" w:uiPriority="62"/>
+    <w:lsdException w:name="Medium Shading 1 Accent 1" w:uiPriority="63"/>
+    <w:lsdException w:name="Medium Shading 2 Accent 1" w:uiPriority="64"/>
+    <w:lsdException w:name="Medium List 1 Accent 1" w:uiPriority="65"/>
+    <w:lsdException w:name="Revision" w:semiHidden="1"/>
+    <w:lsdException w:name="List Paragraph" w:uiPriority="34" w:qFormat="1"/>
+    <w:lsdException w:name="Quote" w:uiPriority="29" w:qFormat="1"/>
+    <w:lsdException w:name="Intense Quote" w:uiPriority="30" w:qFormat="1"/>
+    <w:lsdException w:name="Medium List 2 Accent 1" w:uiPriority="66"/>
+    <w:lsdException w:name="Medium Grid 1 Accent 1" w:uiPriority="67"/>
+    <w:lsdException w:name="Medium Grid 2 Accent 1" w:uiPriority="68"/>
+    <w:lsdException w:name="Medium Grid 3 Accent 1" w:uiPriority="69"/>
+    <w:lsdException w:name="Dark List Accent 1" w:uiPriority="70"/>
+    <w:lsdException w:name="Colorful Shading Accent 1" w:uiPriority="71"/>
+    <w:lsdException w:name="Colorful List Accent 1" w:uiPriority="72"/>
+    <w:lsdException w:name="Colorful Grid Accent 1" w:uiPriority="73"/>
+    <w:lsdException w:name="Light Shading Accent 2" w:uiPriority="60"/>
+    <w:lsdException w:name="Light List Accent 2" w:uiPriority="61"/>
+    <w:lsdException w:name="Light Grid Accent 2" w:uiPriority="62"/>
+    <w:lsdException w:name="Medium Shading 1 Accent 2" w:uiPriority="63"/>
+    <w:lsdException w:name="Medium Shading 2 Accent 2" w:uiPriority="64"/>
+    <w:lsdException w:name="Medium List 1 Accent 2" w:uiPriority="65"/>
+    <w:lsdException w:name="Medium List 2 Accent 2" w:uiPriority="66"/>
+    <w:lsdException w:name="Medium Grid 1 Accent 2" w:uiPriority="67"/>
+    <w:lsdException w:name="Medium Grid 2 Accent 2" w:uiPriority="68"/>
+    <w:lsdException w:name="Medium Grid 3 Accent 2" w:uiPriority="69"/>
+    <w:lsdException w:name="Dark List Accent 2" w:uiPriority="70"/>
+    <w:lsdException w:name="Colorful Shading Accent 2" w:uiPriority="71"/>
+    <w:lsdException w:name="Colorful List Accent 2" w:uiPriority="72"/>
+    <w:lsdException w:name="Colorful Grid Accent 2" w:uiPriority="73"/>
+    <w:lsdException w:name="Light Shading Accent 3" w:uiPriority="60"/>
+    <w:lsdException w:name="Light List Accent 3" w:uiPriority="61"/>
+    <w:lsdException w:name="Light Grid Accent 3" w:uiPriority="62"/>
+    <w:lsdException w:name="Medium Shading 1 Accent 3" w:uiPriority="63"/>
+    <w:lsdException w:name="Medium Shading 2 Accent 3" w:uiPriority="64"/>
+    <w:lsdException w:name="Medium List 1 Accent 3" w:uiPriority="65"/>
+    <w:lsdException w:name="Medium List 2 Accent 3" w:uiPriority="66"/>
+    <w:lsdException w:name="Medium Grid 1 Accent 3" w:uiPriority="67"/>
+    <w:lsdException w:name="Medium Grid 2 Accent 3" w:uiPriority="68"/>
+    <w:lsdException w:name="Medium Grid 3 Accent 3" w:uiPriority="69"/>
+    <w:lsdException w:name="Dark List Accent 3" w:uiPriority="70"/>
+    <w:lsdException w:name="Colorful Shading Accent 3" w:uiPriority="71"/>
+    <w:lsdException w:name="Colorful List Accent 3" w:uiPriority="72"/>
+    <w:lsdException w:name="Colorful Grid Accent 3" w:uiPriority="73"/>
+    <w:lsdException w:name="Light Shading Accent 4" w:uiPriority="60"/>
+    <w:lsdException w:name="Light List Accent 4" w:uiPriority="61"/>
+    <w:lsdException w:name="Light Grid Accent 4" w:uiPriority="62"/>
+    <w:lsdException w:name="Medium Shading 1 Accent 4" w:uiPriority="63"/>
+    <w:lsdException w:name="Medium Shading 2 Accent 4" w:uiPriority="64"/>
+    <w:lsdException w:name="Medium List 1 Accent 4" w:uiPriority="65"/>
+    <w:lsdException w:name="Medium List 2 Accent 4" w:uiPriority="66"/>
+    <w:lsdException w:name="Medium Grid 1 Accent 4" w:uiPriority="67"/>
+    <w:lsdException w:name="Medium Grid 2 Accent 4" w:uiPriority="68"/>
+    <w:lsdException w:name="Medium Grid 3 Accent 4" w:uiPriority="69"/>
+    <w:lsdException w:name="Dark List Accent 4" w:uiPriority="70"/>
+    <w:lsdException w:name="Colorful Shading Accent 4" w:uiPriority="71"/>
+    <w:lsdException w:name="Colorful List Accent 4" w:uiPriority="72"/>
+    <w:lsdException w:name="Colorful Grid Accent 4" w:uiPriority="73"/>
+    <w:lsdException w:name="Light Shading Accent 5" w:uiPriority="60"/>
+    <w:lsdException w:name="Light List Accent 5" w:uiPriority="61"/>
+    <w:lsdException w:name="Light Grid Accent 5" w:uiPriority="62"/>
+    <w:lsdException w:name="Medium Shading 1 Accent 5" w:uiPriority="63"/>
+    <w:lsdException w:name="Medium Shading 2 Accent 5" w:uiPriority="64"/>
+    <w:lsdException w:name="Medium List 1 Accent 5" w:uiPriority="65"/>
+    <w:lsdException w:name="Medium List 2 Accent 5" w:uiPriority="66"/>
+    <w:lsdException w:name="Medium Grid 1 Accent 5" w:uiPriority="67"/>
+    <w:lsdException w:name="Medium Grid 2 Accent 5" w:uiPriority="68"/>
+    <w:lsdException w:name="Medium Grid 3 Accent 5" w:uiPriority="69"/>
+    <w:lsdException w:name="Dark List Accent 5" w:uiPriority="70"/>
+    <w:lsdException w:name="Colorful Shading Accent 5" w:uiPriority="71"/>
+    <w:lsdException w:name="Colorful List Accent 5" w:uiPriority="72"/>
+    <w:lsdException w:name="Colorful Grid Accent 5" w:uiPriority="73"/>
+    <w:lsdException w:name="Light Shading Accent 6" w:uiPriority="60"/>
+    <w:lsdException w:name="Light List Accent 6" w:uiPriority="61"/>
+    <w:lsdException w:name="Light Grid Accent 6" w:uiPriority="62"/>
+    <w:lsdException w:name="Medium Shading 1 Accent 6" w:uiPriority="63"/>
+    <w:lsdException w:name="Medium Shading 2 Accent 6" w:uiPriority="64"/>
+    <w:lsdException w:name="Medium List 1 Accent 6" w:uiPriority="65"/>
+    <w:lsdException w:name="Medium List 2 Accent 6" w:uiPriority="66"/>
+    <w:lsdException w:name="Medium Grid 1 Accent 6" w:uiPriority="67"/>
+    <w:lsdException w:name="Medium Grid 2 Accent 6" w:uiPriority="68"/>
+    <w:lsdException w:name="Medium Grid 3 Accent 6" w:uiPriority="69"/>
+    <w:lsdException w:name="Dark List Accent 6" w:uiPriority="70"/>
+    <w:lsdException w:name="Colorful Shading Accent 6" w:uiPriority="71"/>
+    <w:lsdException w:name="Colorful List Accent 6" w:uiPriority="72"/>
+    <w:lsdException w:name="Colorful Grid Accent 6" w:uiPriority="73"/>
+    <w:lsdException w:name="Subtle Emphasis" w:uiPriority="19" w:qFormat="1"/>
+    <w:lsdException w:name="Intense Emphasis" w:uiPriority="21" w:qFormat="1"/>
+    <w:lsdException w:name="Subtle Reference" w:uiPriority="31" w:qFormat="1"/>
+    <w:lsdException w:name="Intense Reference" w:uiPriority="32" w:qFormat="1"/>
+    <w:lsdException w:name="Book Title" w:uiPriority="33" w:qFormat="1"/>
+    <w:lsdException w:name="Bibliography" w:semiHidden="1" w:uiPriority="37" w:unhideWhenUsed="1"/>
+    <w:lsdException w:name="TOC Heading" w:semiHidden="1" w:uiPriority="39" w:unhideWhenUsed="1" w:qFormat="1"/>
+    <w:lsdException w:name="Plain Table 1" w:uiPriority="41"/>
+    <w:lsdException w:name="Plain Table 2" w:uiPriority="42"/>
+    <w:lsdException w:name="Plain Table 3" w:uiPriority="43"/>
+    <w:lsdException w:name="Plain Table 4" w:uiPriority="44"/>
+    <w:lsdException w:name="Plain Table 5" w:uiPriority="45"/>
+    <w:lsdException w:name="Grid Table Light" w:uiPriority="40"/>
+    <w:lsdException w:name="Grid Table 1 Light" w:uiPriority="46"/>
+    <w:lsdException w:name="Grid Table 2" w:uiPriority="47"/>
+    <w:lsdException w:name="Grid Table 3" w:uiPriority="48"/>
+    <w:lsdException w:name="Grid Table 4" w:uiPriority="49"/>
+    <w:lsdException w:name="Grid Table 5 Dark" w:uiPriority="50"/>
+    <w:lsdException w:name="Grid Table 6 Colorful" w:uiPriority="51"/>
+    <w:lsdException w:name="Grid Table 7 Colorful" w:uiPriority="52"/>
+    <w:lsdException w:name="Grid Table 1 Light Accent 1" w:uiPriority="46"/>
+    <w:lsdException w:name="Grid Table 2 Accent 1" w:uiPriority="47"/>
+    <w:lsdException w:name="Grid Table 3 Accent 1" w:uiPriority="48"/>
+    <w:lsdException w:name="Grid Table 4 Accent 1" w:uiPriority="49"/>
+    <w:lsdException w:name="Grid Table 5 Dark Accent 1" w:uiPriority="50"/>
+    <w:lsdException w:name="Grid Table 6 Colorful Accent 1" w:uiPriority="51"/>
+    <w:lsdException w:name="Grid Table 7 Colorful Accent 1" w:uiPriority="52"/>
+    <w:lsdException w:name="Grid Table 1 Light Accent 2" w:uiPriority="46"/>
+    <w:lsdException w:name="Grid Table 2 Accent 2" w:uiPriority="47"/>
+    <w:lsdException w:name="Grid Table 3 Accent 2" w:uiPriority="48"/>
+    <w:lsdException w:name="Grid Table 4 Accent 2" w:uiPriority="49"/>
+    <w:lsdException w:name="Grid Table 5 Dark Accent 2" w:uiPriority="50"/>
+    <w:lsdException w:name="Grid Table 6 Colorful Accent 2" w:uiPriority="51"/>
+    <w:lsdException w:name="Grid Table 7 Colorful Accent 2" w:uiPriority="52"/>
+    <w:lsdException w:name="Grid Table 1 Light Accent 3" w:uiPriority="46"/>
+    <w:lsdException w:name="Grid Table 2 Accent 3" w:uiPriority="47"/>
+    <w:lsdException w:name="Grid Table 3 Accent 3" w:uiPriority="48"/>
+    <w:lsdException w:name="Grid Table 4 Accent 3" w:uiPriority="49"/>
+    <w:lsdException w:name="Grid Table 5 Dark Accent 3" w:uiPriority="50"/>
+    <w:lsdException w:name="Grid Table 6 Colorful Accent 3" w:uiPriority="51"/>
+    <w:lsdException w:name="Grid Table 7 Colorful Accent 3" w:uiPriority="52"/>
+    <w:lsdException w:name="Grid Table 1 Light Accent 4" w:uiPriority="46"/>
+    <w:lsdException w:name="Grid Table 2 Accent 4" w:uiPriority="47"/>
+    <w:lsdException w:name="Grid Table 3 Accent 4" w:uiPriority="48"/>
+    <w:lsdException w:name="Grid Table 4 Accent 4" w:uiPriority="49"/>
+    <w:lsdException w:name="Grid Table 5 Dark Accent 4" w:uiPriority="50"/>
+    <w:lsdException w:name="Grid Table 6 Colorful Accent 4" w:uiPriority="51"/>
+    <w:lsdException w:name="Grid Table 7 Colorful Accent 4" w:uiPriority="52"/>
+    <w:lsdException w:name="Grid Table 1 Light Accent 5" w:uiPriority="46"/>
+    <w:lsdException w:name="Grid Table 2 Accent 5" w:uiPriority="47"/>
+    <w:lsdException w:name="Grid Table 3 Accent 5" w:uiPriority="48"/>
+    <w:lsdException w:name="Grid Table 4 Accent 5" w:uiPriority="49"/>
+    <w:lsdException w:name="Grid Table 5 Dark Accent 5" w:uiPriority="50"/>
+    <w:lsdException w:name="Grid Table 6 Colorful Accent 5" w:uiPriority="51"/>
+    <w:lsdException w:name="Grid Table 7 Colorful Accent 5" w:uiPriority="52"/>
+    <w:lsdException w:name="Grid Table 1 Light Accent 6" w:uiPriority="46"/>
+    <w:lsdException w:name="Grid Table 2 Accent 6" w:uiPriority="47"/>
+    <w:lsdException w:name="Grid Table 3 Accent 6" w:uiPriority="48"/>
+    <w:lsdException w:name="Grid Table 4 Accent 6" w:uiPriority="49"/>
+    <w:lsdException w:name="Grid Table 5 Dark Accent 6" w:uiPriority="50"/>
+    <w:lsdException w:name="Grid Table 6 Colorful Accent 6" w:uiPriority="51"/>
+    <w:lsdException w:name="Grid Table 7 Colorful Accent 6" w:uiPriority="52"/>
+    <w:lsdException w:name="List Table 1 Light" w:uiPriority="46"/>
+    <w:lsdException w:name="List Table 2" w:uiPriority="47"/>
+    <w:lsdException w:name="List Table 3" w:uiPriority="48"/>
+    <w:lsdException w:name="List Table 4" w:uiPriority="49"/>
+    <w:lsdException w:name="List Table 5 Dark" w:uiPriority="50"/>
+    <w:lsdException w:name="List Table 6 Colorful" w:uiPriority="51"/>
+    <w:lsdException w:name="List Table 7 Colorful" w:uiPriority="52"/>
+    <w:lsdException w:name="List Table 1 Light Accent 1" w:uiPriority="46"/>
+    <w:lsdException w:name="List Table 2 Accent 1" w:uiPriority="47"/>
+    <w:lsdException w:name="List Table 3 Accent 1" w:uiPriority="48"/>
+    <w:lsdException w:name="List Table 4 Accent 1" w:uiPriority="49"/>
+    <w:lsdException w:name="List Table 5 Dark Accent 1" w:uiPriority="50"/>
+    <w:lsdException w:name="List Table 6 Colorful Accent 1" w:uiPriority="51"/>
+    <w:lsdException w:name="List Table 7 Colorful Accent 1" w:uiPriority="52"/>
+    <w:lsdException w:name="List Table 1 Light Accent 2" w:uiPriority="46"/>
+    <w:lsdException w:name="List Table 2 Accent 2" w:uiPriority="47"/>
+    <w:lsdException w:name="List Table 3 Accent 2" w:uiPriority="48"/>
+    <w:lsdException w:name="List Table 4 Accent 2" w:uiPriority="49"/>
+    <w:lsdException w:name="List Table 5 Dark Accent 2" w:uiPriority="50"/>
+    <w:lsdException w:name="List Table 6 Colorful Accent 2" w:uiPriority="51"/>
+    <w:lsdException w:name="List Table 7 Colorful Accent 2" w:uiPriority="52"/>
+    <w:lsdException w:name="List Table 1 Light Accent 3" w:uiPriority="46"/>
+    <w:lsdException w:name="List Table 2 Accent 3" w:uiPriority="47"/>
+    <w:lsdException w:name="List Table 3 Accent 3" w:uiPriority="48"/>
+    <w:lsdException w:name="List Table 4 Accent 3" w:uiPriority="49"/>
+    <w:lsdException w:name="List Table 5 Dark Accent 3" w:uiPriority="50"/>
+    <w:lsdException w:name="List Table 6 Colorful Accent 3" w:uiPriority="51"/>
+    <w:lsdException w:name="List Table 7 Colorful Accent 3" w:uiPriority="52"/>
+    <w:lsdException w:name="List Table 1 Light Accent 4" w:uiPriority="46"/>
+    <w:lsdException w:name="List Table 2 Accent 4" w:uiPriority="47"/>
+    <w:lsdException w:name="List Table 3 Accent 4" w:uiPriority="48"/>
+    <w:lsdException w:name="List Table 4 Accent 4" w:uiPriority="49"/>
+    <w:lsdException w:name="List Table 5 Dark Accent 4" w:uiPriority="50"/>
+    <w:lsdException w:name="List Table 6 Colorful Accent 4" w:uiPriority="51"/>
+    <w:lsdException w:name="List Table 7 Colorful Accent 4" w:uiPriority="52"/>
+    <w:lsdException w:name="List Table 1 Light Accent 5" w:uiPriority="46"/>
+    <w:lsdException w:name="List Table 2 Accent 5" w:uiPriority="47"/>
+    <w:lsdException w:name="List Table 3 Accent 5" w:uiPriority="48"/>
+    <w:lsdException w:name="List Table 4 Accent 5" w:uiPriority="49"/>
+    <w:lsdException w:name="List Table 5 Dark Accent 5" w:uiPriority="50"/>
+    <w:lsdException w:name="List Table 6 Colorful Accent 5" w:uiPriority="51"/>
+    <w:lsdException w:name="List Table 7 Colorful Accent 5" w:uiPriority="52"/>
+    <w:lsdException w:name="List Table 1 Light Accent 6" w:uiPriority="46"/>
+    <w:lsdException w:name="List Table 2 Accent 6" w:uiPriority="47"/>
+    <w:lsdException w:name="List Table 3 Accent 6" w:uiPriority="48"/>
+    <w:lsdException w:name="List Table 4 Accent 6" w:uiPriority="49"/>
+    <w:lsdException w:name="List Table 5 Dark Accent 6" w:uiPriority="50"/>
+    <w:lsdException w:name="List Table 6 Colorful Accent 6" w:uiPriority="51"/>
+    <w:lsdException w:name="List Table 7 Colorful Accent 6" w:uiPriority="52"/>
   </w:latentStyles>
   <w:style w:type="paragraph" w:default="1" w:styleId="Normal">
     <w:name w:val="Normal"/>
-    <w:uiPriority w:val="1"/>
     <w:qFormat/>
-    <w:rsid w:val="00E773EA"/>
-    <w:pPr>
-      <w:spacing w:line="360" w:lineRule="auto"/>
-      <w:jc w:val="both"/>
-    </w:pPr>
-    <w:rPr>
-      <w:rFonts w:ascii="Arial" w:hAnsi="Arial"/>
-    </w:rPr>
   </w:style>
-  <w:style w:type="paragraph" w:styleId="Heading1">
-    <w:name w:val="heading 1"/>
-    <w:basedOn w:val="Normal"/>
-    <w:uiPriority w:val="1"/>
-    <w:qFormat/>
-    <w:pPr>
-      <w:spacing w:before="15"/>
-      <w:ind w:left="650"/>
-      <w:outlineLvl w:val="0"/>
-    </w:pPr>
-    <w:rPr>
-      <w:rFonts w:ascii="Cambria" w:eastAsia="Cambria" w:hAnsi="Cambria"/>
-      <w:b/>
-      <w:bCs/>
-      <w:sz w:val="31"/>
-      <w:szCs w:val="31"/>
-    </w:rPr>
-  </w:style>
-  <w:style w:type="paragraph" w:styleId="Heading2">
-    <w:name w:val="heading 2"/>
-    <w:basedOn w:val="Normal"/>
-    <w:next w:val="Normal"/>
-    <w:link w:val="Heading2Char"/>
-    <w:uiPriority w:val="9"/>
-    <w:unhideWhenUsed/>
-    <w:qFormat/>
-    <w:rsid w:val="008921FC"/>
-    <w:pPr>
-      <w:keepNext/>
-      <w:keepLines/>
-      <w:spacing w:before="200"/>
-      <w:outlineLvl w:val="1"/>
-    </w:pPr>
-    <w:rPr>
-      <w:rFonts w:asciiTheme="majorHAnsi" w:eastAsiaTheme="majorEastAsia" w:hAnsiTheme="majorHAnsi" w:cstheme="majorBidi"/>
-      <w:b/>
-      <w:bCs/>
-      <w:color w:val="4F81BD" w:themeColor="accent1"/>
-      <w:sz w:val="26"/>
-      <w:szCs w:val="26"/>
-    </w:rPr>
-  </w:style>
-  <w:style w:type="paragraph" w:styleId="Heading3">
-    <w:name w:val="heading 3"/>
-    <w:basedOn w:val="Normal"/>
-    <w:next w:val="Normal"/>
-    <w:link w:val="Heading3Char"/>
-    <w:uiPriority w:val="9"/>
-    <w:unhideWhenUsed/>
-    <w:qFormat/>
-    <w:rsid w:val="003D32C2"/>
-    <w:pPr>
-      <w:keepNext/>
-      <w:keepLines/>
-      <w:spacing w:before="200"/>
-      <w:outlineLvl w:val="2"/>
-    </w:pPr>
-    <w:rPr>
-      <w:rFonts w:asciiTheme="majorHAnsi" w:eastAsiaTheme="majorEastAsia" w:hAnsiTheme="majorHAnsi" w:cstheme="majorBidi"/>
-      <w:b/>
-      <w:bCs/>
-      <w:color w:val="4F81BD" w:themeColor="accent1"/>
-    </w:rPr>
-  </w:style>
-  <w:style w:type="character" w:default="1" w:styleId="DefaultParagraphFont">
+  <w:style w:type="character" w:default="1" w:styleId="Policepardfaut">
     <w:name w:val="Default Paragraph Font"/>
     <w:uiPriority w:val="1"/>
     <w:semiHidden/>
     <w:unhideWhenUsed/>
   </w:style>
-  <w:style w:type="table" w:default="1" w:styleId="TableNormal">
+  <w:style w:type="table" w:default="1" w:styleId="TableauNormal">
     <w:name w:val="Normal Table"/>
     <w:uiPriority w:val="99"/>
     <w:semiHidden/>
@@ -9117,264 +9442,30 @@
       </w:tblCellMar>
     </w:tblPr>
   </w:style>
-  <w:style w:type="numbering" w:default="1" w:styleId="NoList">
+  <w:style w:type="numbering" w:default="1" w:styleId="Aucuneliste">
     <w:name w:val="No List"/>
     <w:uiPriority w:val="99"/>
     <w:semiHidden/>
     <w:unhideWhenUsed/>
   </w:style>
-  <w:style w:type="paragraph" w:styleId="BodyText">
-    <w:name w:val="Body Text"/>
-    <w:basedOn w:val="Normal"/>
-    <w:uiPriority w:val="1"/>
-    <w:qFormat/>
-    <w:pPr>
-      <w:ind w:left="216"/>
-    </w:pPr>
-    <w:rPr>
-      <w:rFonts w:ascii="Cambria" w:eastAsia="Cambria" w:hAnsi="Cambria"/>
-      <w:b/>
-      <w:bCs/>
-      <w:sz w:val="28"/>
-      <w:szCs w:val="28"/>
-    </w:rPr>
-  </w:style>
-  <w:style w:type="paragraph" w:styleId="ListParagraph">
-    <w:name w:val="List Paragraph"/>
-    <w:basedOn w:val="Normal"/>
-    <w:uiPriority w:val="1"/>
-    <w:qFormat/>
-  </w:style>
-  <w:style w:type="paragraph" w:customStyle="1" w:styleId="TableParagraph">
-    <w:name w:val="Table Paragraph"/>
-    <w:basedOn w:val="Normal"/>
-    <w:uiPriority w:val="1"/>
-    <w:qFormat/>
-  </w:style>
-  <w:style w:type="paragraph" w:styleId="BalloonText">
-    <w:name w:val="Balloon Text"/>
-    <w:basedOn w:val="Normal"/>
-    <w:link w:val="BalloonTextChar"/>
+  <w:style w:type="character" w:styleId="Textedelespacerserv">
+    <w:name w:val="Placeholder Text"/>
+    <w:basedOn w:val="Policepardfaut"/>
     <w:uiPriority w:val="99"/>
     <w:semiHidden/>
-    <w:unhideWhenUsed/>
-    <w:rsid w:val="00620D06"/>
-    <w:rPr>
-      <w:rFonts w:ascii="Tahoma" w:hAnsi="Tahoma" w:cs="Tahoma"/>
-      <w:sz w:val="16"/>
-      <w:szCs w:val="16"/>
-    </w:rPr>
-  </w:style>
-  <w:style w:type="character" w:customStyle="1" w:styleId="BalloonTextChar">
-    <w:name w:val="Balloon Text Char"/>
-    <w:basedOn w:val="DefaultParagraphFont"/>
-    <w:link w:val="BalloonText"/>
-    <w:uiPriority w:val="99"/>
-    <w:semiHidden/>
-    <w:rsid w:val="00620D06"/>
-    <w:rPr>
-      <w:rFonts w:ascii="Tahoma" w:hAnsi="Tahoma" w:cs="Tahoma"/>
-      <w:sz w:val="16"/>
-      <w:szCs w:val="16"/>
-    </w:rPr>
-  </w:style>
-  <w:style w:type="character" w:customStyle="1" w:styleId="Heading2Char">
-    <w:name w:val="Heading 2 Char"/>
-    <w:basedOn w:val="DefaultParagraphFont"/>
-    <w:link w:val="Heading2"/>
-    <w:uiPriority w:val="9"/>
-    <w:rsid w:val="008921FC"/>
-    <w:rPr>
-      <w:rFonts w:asciiTheme="majorHAnsi" w:eastAsiaTheme="majorEastAsia" w:hAnsiTheme="majorHAnsi" w:cstheme="majorBidi"/>
-      <w:b/>
-      <w:bCs/>
-      <w:color w:val="4F81BD" w:themeColor="accent1"/>
-      <w:sz w:val="26"/>
-      <w:szCs w:val="26"/>
-    </w:rPr>
-  </w:style>
-  <w:style w:type="paragraph" w:styleId="Header">
-    <w:name w:val="header"/>
-    <w:basedOn w:val="Normal"/>
-    <w:link w:val="HeaderChar"/>
-    <w:uiPriority w:val="99"/>
-    <w:unhideWhenUsed/>
-    <w:rsid w:val="008921FC"/>
-    <w:pPr>
-      <w:tabs>
-        <w:tab w:val="center" w:pos="4680"/>
-        <w:tab w:val="right" w:pos="9360"/>
-      </w:tabs>
-    </w:pPr>
-  </w:style>
-  <w:style w:type="character" w:customStyle="1" w:styleId="HeaderChar">
-    <w:name w:val="Header Char"/>
-    <w:basedOn w:val="DefaultParagraphFont"/>
-    <w:link w:val="Header"/>
-    <w:uiPriority w:val="99"/>
-    <w:rsid w:val="008921FC"/>
-    <w:rPr>
-      <w:rFonts w:ascii="Arial" w:hAnsi="Arial"/>
-    </w:rPr>
-  </w:style>
-  <w:style w:type="paragraph" w:styleId="Footer">
-    <w:name w:val="footer"/>
-    <w:basedOn w:val="Normal"/>
-    <w:link w:val="FooterChar"/>
-    <w:uiPriority w:val="99"/>
-    <w:unhideWhenUsed/>
-    <w:rsid w:val="008921FC"/>
-    <w:pPr>
-      <w:tabs>
-        <w:tab w:val="center" w:pos="4680"/>
-        <w:tab w:val="right" w:pos="9360"/>
-      </w:tabs>
-    </w:pPr>
-  </w:style>
-  <w:style w:type="character" w:customStyle="1" w:styleId="FooterChar">
-    <w:name w:val="Footer Char"/>
-    <w:basedOn w:val="DefaultParagraphFont"/>
-    <w:link w:val="Footer"/>
-    <w:uiPriority w:val="99"/>
-    <w:rsid w:val="008921FC"/>
-    <w:rPr>
-      <w:rFonts w:ascii="Arial" w:hAnsi="Arial"/>
-    </w:rPr>
-  </w:style>
-  <w:style w:type="paragraph" w:styleId="TOCHeading">
-    <w:name w:val="TOC Heading"/>
-    <w:basedOn w:val="Heading1"/>
-    <w:next w:val="Normal"/>
-    <w:uiPriority w:val="39"/>
-    <w:semiHidden/>
-    <w:unhideWhenUsed/>
-    <w:qFormat/>
-    <w:rsid w:val="00201CDF"/>
-    <w:pPr>
-      <w:keepNext/>
-      <w:keepLines/>
-      <w:widowControl/>
-      <w:spacing w:before="480" w:line="276" w:lineRule="auto"/>
-      <w:ind w:left="0"/>
-      <w:jc w:val="left"/>
-      <w:outlineLvl w:val="9"/>
-    </w:pPr>
-    <w:rPr>
-      <w:rFonts w:asciiTheme="majorHAnsi" w:eastAsiaTheme="majorEastAsia" w:hAnsiTheme="majorHAnsi" w:cstheme="majorBidi"/>
-      <w:color w:val="365F91" w:themeColor="accent1" w:themeShade="BF"/>
-      <w:sz w:val="28"/>
-      <w:szCs w:val="28"/>
-      <w:lang w:eastAsia="ja-JP"/>
-    </w:rPr>
-  </w:style>
-  <w:style w:type="paragraph" w:styleId="TOC1">
-    <w:name w:val="toc 1"/>
-    <w:basedOn w:val="Normal"/>
-    <w:next w:val="Normal"/>
-    <w:autoRedefine/>
-    <w:uiPriority w:val="39"/>
-    <w:unhideWhenUsed/>
-    <w:rsid w:val="00201CDF"/>
-    <w:pPr>
-      <w:spacing w:after="100"/>
-    </w:pPr>
-  </w:style>
-  <w:style w:type="character" w:styleId="Hyperlink">
-    <w:name w:val="Hyperlink"/>
-    <w:basedOn w:val="DefaultParagraphFont"/>
-    <w:uiPriority w:val="99"/>
-    <w:unhideWhenUsed/>
-    <w:rsid w:val="00201CDF"/>
-    <w:rPr>
-      <w:color w:val="0000FF" w:themeColor="hyperlink"/>
-      <w:u w:val="single"/>
-    </w:rPr>
-  </w:style>
-  <w:style w:type="paragraph" w:styleId="Caption">
-    <w:name w:val="caption"/>
-    <w:basedOn w:val="Normal"/>
-    <w:next w:val="Normal"/>
-    <w:uiPriority w:val="35"/>
-    <w:unhideWhenUsed/>
-    <w:qFormat/>
-    <w:rsid w:val="00B06758"/>
-    <w:pPr>
-      <w:spacing w:after="200" w:line="240" w:lineRule="auto"/>
-    </w:pPr>
-    <w:rPr>
-      <w:i/>
-      <w:iCs/>
-      <w:color w:val="1F497D" w:themeColor="text2"/>
-      <w:sz w:val="18"/>
-      <w:szCs w:val="18"/>
-    </w:rPr>
-  </w:style>
-  <w:style w:type="character" w:styleId="PlaceholderText">
-    <w:name w:val="Placeholder Text"/>
-    <w:basedOn w:val="DefaultParagraphFont"/>
-    <w:uiPriority w:val="99"/>
-    <w:semiHidden/>
-    <w:rsid w:val="00704D5E"/>
+    <w:rsid w:val="00FF7BF2"/>
     <w:rPr>
       <w:color w:val="808080"/>
     </w:rPr>
   </w:style>
-  <w:style w:type="paragraph" w:styleId="TOC2">
-    <w:name w:val="toc 2"/>
-    <w:basedOn w:val="Normal"/>
-    <w:next w:val="Normal"/>
-    <w:autoRedefine/>
-    <w:uiPriority w:val="39"/>
-    <w:unhideWhenUsed/>
-    <w:rsid w:val="002A483C"/>
-    <w:pPr>
-      <w:spacing w:after="100"/>
-      <w:ind w:left="220"/>
-    </w:pPr>
-  </w:style>
-  <w:style w:type="table" w:styleId="TableGrid">
-    <w:name w:val="Table Grid"/>
-    <w:basedOn w:val="TableNormal"/>
-    <w:uiPriority w:val="59"/>
-    <w:rsid w:val="003A425F"/>
-    <w:tblPr>
-      <w:tblBorders>
-        <w:top w:val="single" w:sz="4" w:space="0" w:color="auto"/>
-        <w:left w:val="single" w:sz="4" w:space="0" w:color="auto"/>
-        <w:bottom w:val="single" w:sz="4" w:space="0" w:color="auto"/>
-        <w:right w:val="single" w:sz="4" w:space="0" w:color="auto"/>
-        <w:insideH w:val="single" w:sz="4" w:space="0" w:color="auto"/>
-        <w:insideV w:val="single" w:sz="4" w:space="0" w:color="auto"/>
-      </w:tblBorders>
-    </w:tblPr>
-  </w:style>
-  <w:style w:type="character" w:customStyle="1" w:styleId="Heading3Char">
-    <w:name w:val="Heading 3 Char"/>
-    <w:basedOn w:val="DefaultParagraphFont"/>
-    <w:link w:val="Heading3"/>
-    <w:uiPriority w:val="9"/>
-    <w:rsid w:val="003D32C2"/>
-    <w:rPr>
-      <w:rFonts w:asciiTheme="majorHAnsi" w:eastAsiaTheme="majorEastAsia" w:hAnsiTheme="majorHAnsi" w:cstheme="majorBidi"/>
-      <w:b/>
-      <w:bCs/>
-      <w:color w:val="4F81BD" w:themeColor="accent1"/>
-    </w:rPr>
-  </w:style>
-  <w:style w:type="paragraph" w:styleId="TOC3">
-    <w:name w:val="toc 3"/>
-    <w:basedOn w:val="Normal"/>
-    <w:next w:val="Normal"/>
-    <w:autoRedefine/>
-    <w:uiPriority w:val="39"/>
-    <w:unhideWhenUsed/>
-    <w:rsid w:val="008A7FD7"/>
-    <w:pPr>
-      <w:spacing w:after="100"/>
-      <w:ind w:left="440"/>
-    </w:pPr>
-  </w:style>
 </w:styles>
+</file>
+
+<file path=word/glossary/webSettings.xml><?xml version="1.0" encoding="utf-8"?>
+<w:webSettings xmlns:mc="http://schemas.openxmlformats.org/markup-compatibility/2006" xmlns:r="http://schemas.openxmlformats.org/officeDocument/2006/relationships" xmlns:w="http://schemas.openxmlformats.org/wordprocessingml/2006/main" xmlns:w14="http://schemas.microsoft.com/office/word/2010/wordml" xmlns:w15="http://schemas.microsoft.com/office/word/2012/wordml" xmlns:w16se="http://schemas.microsoft.com/office/word/2015/wordml/symex" mc:Ignorable="w14 w15 w16se">
+  <w:optimizeForBrowser/>
+  <w:allowPNG/>
+</w:webSettings>
 </file>
 
 <file path=word/theme/theme1.xml><?xml version="1.0" encoding="utf-8"?>
@@ -9665,7 +9756,7 @@
 </file>
 
 <file path=customXml/itemProps1.xml><?xml version="1.0" encoding="utf-8"?>
-<ds:datastoreItem xmlns:ds="http://schemas.openxmlformats.org/officeDocument/2006/customXml" ds:itemID="{5158F9DD-458D-498B-A42B-F9DEC92549A7}">
+<ds:datastoreItem xmlns:ds="http://schemas.openxmlformats.org/officeDocument/2006/customXml" ds:itemID="{48786994-01D1-4483-929B-10426DF037F5}">
   <ds:schemaRefs>
     <ds:schemaRef ds:uri="http://schemas.openxmlformats.org/officeDocument/2006/bibliography"/>
   </ds:schemaRefs>

</xml_diff>

<commit_message>
Ajout d'une conclusion, ajout de la section Verification
</commit_message>
<xml_diff>
--- a/TP3/Rapport/phs4700_devoir3_rapport.docx
+++ b/TP3/Rapport/phs4700_devoir3_rapport.docx
@@ -4474,7 +4474,7 @@
               </wp:anchor>
             </w:drawing>
           </mc:Choice>
-          <mc:Fallback xmlns:cx="http://schemas.microsoft.com/office/drawing/2014/chartex" xmlns:cx1="http://schemas.microsoft.com/office/drawing/2015/9/8/chartex" xmlns:cx2="http://schemas.microsoft.com/office/drawing/2015/10/21/chartex" xmlns:cx3="http://schemas.microsoft.com/office/drawing/2016/5/9/chartex" xmlns:cx4="http://schemas.microsoft.com/office/drawing/2016/5/10/chartex" xmlns:cx5="http://schemas.microsoft.com/office/drawing/2016/5/11/chartex" xmlns:cx6="http://schemas.microsoft.com/office/drawing/2016/5/12/chartex" xmlns:cx7="http://schemas.microsoft.com/office/drawing/2016/5/13/chartex" xmlns:cx8="http://schemas.microsoft.com/office/drawing/2016/5/14/chartex" xmlns:aink="http://schemas.microsoft.com/office/drawing/2016/ink" xmlns:am3d="http://schemas.microsoft.com/office/drawing/2017/model3d" xmlns:w15="http://schemas.microsoft.com/office/word/2012/wordml" xmlns:w16se="http://schemas.microsoft.com/office/word/2015/wordml/symex">
+          <mc:Fallback xmlns:w16se="http://schemas.microsoft.com/office/word/2015/wordml/symex" xmlns:w15="http://schemas.microsoft.com/office/word/2012/wordml" xmlns:am3d="http://schemas.microsoft.com/office/drawing/2017/model3d" xmlns:aink="http://schemas.microsoft.com/office/drawing/2016/ink" xmlns:cx8="http://schemas.microsoft.com/office/drawing/2016/5/14/chartex" xmlns:cx7="http://schemas.microsoft.com/office/drawing/2016/5/13/chartex" xmlns:cx6="http://schemas.microsoft.com/office/drawing/2016/5/12/chartex" xmlns:cx5="http://schemas.microsoft.com/office/drawing/2016/5/11/chartex" xmlns:cx4="http://schemas.microsoft.com/office/drawing/2016/5/10/chartex" xmlns:cx3="http://schemas.microsoft.com/office/drawing/2016/5/9/chartex" xmlns:cx2="http://schemas.microsoft.com/office/drawing/2015/10/21/chartex" xmlns:cx1="http://schemas.microsoft.com/office/drawing/2015/9/8/chartex" xmlns:cx="http://schemas.microsoft.com/office/drawing/2014/chartex">
             <w:pict>
               <v:shapetype w14:anchorId="7DD52840" id="_x0000_t202" coordsize="21600,21600" o:spt="202" path="m,l,21600r21600,l21600,xe">
                 <v:stroke joinstyle="miter"/>
@@ -4959,7 +4959,7 @@
               </wp:anchor>
             </w:drawing>
           </mc:Choice>
-          <mc:Fallback xmlns:cx="http://schemas.microsoft.com/office/drawing/2014/chartex" xmlns:cx1="http://schemas.microsoft.com/office/drawing/2015/9/8/chartex" xmlns:cx2="http://schemas.microsoft.com/office/drawing/2015/10/21/chartex" xmlns:cx3="http://schemas.microsoft.com/office/drawing/2016/5/9/chartex" xmlns:cx4="http://schemas.microsoft.com/office/drawing/2016/5/10/chartex" xmlns:cx5="http://schemas.microsoft.com/office/drawing/2016/5/11/chartex" xmlns:cx6="http://schemas.microsoft.com/office/drawing/2016/5/12/chartex" xmlns:cx7="http://schemas.microsoft.com/office/drawing/2016/5/13/chartex" xmlns:cx8="http://schemas.microsoft.com/office/drawing/2016/5/14/chartex" xmlns:aink="http://schemas.microsoft.com/office/drawing/2016/ink" xmlns:am3d="http://schemas.microsoft.com/office/drawing/2017/model3d" xmlns:w15="http://schemas.microsoft.com/office/word/2012/wordml" xmlns:w16se="http://schemas.microsoft.com/office/word/2015/wordml/symex">
+          <mc:Fallback xmlns:w16se="http://schemas.microsoft.com/office/word/2015/wordml/symex" xmlns:w15="http://schemas.microsoft.com/office/word/2012/wordml" xmlns:am3d="http://schemas.microsoft.com/office/drawing/2017/model3d" xmlns:aink="http://schemas.microsoft.com/office/drawing/2016/ink" xmlns:cx8="http://schemas.microsoft.com/office/drawing/2016/5/14/chartex" xmlns:cx7="http://schemas.microsoft.com/office/drawing/2016/5/13/chartex" xmlns:cx6="http://schemas.microsoft.com/office/drawing/2016/5/12/chartex" xmlns:cx5="http://schemas.microsoft.com/office/drawing/2016/5/11/chartex" xmlns:cx4="http://schemas.microsoft.com/office/drawing/2016/5/10/chartex" xmlns:cx3="http://schemas.microsoft.com/office/drawing/2016/5/9/chartex" xmlns:cx2="http://schemas.microsoft.com/office/drawing/2015/10/21/chartex" xmlns:cx1="http://schemas.microsoft.com/office/drawing/2015/9/8/chartex" xmlns:cx="http://schemas.microsoft.com/office/drawing/2014/chartex">
             <w:pict>
               <v:shape w14:anchorId="7203A3FA" id="Zone de texte 18" o:spid="_x0000_s1027" type="#_x0000_t202" style="position:absolute;left:0;text-align:left;margin-left:108pt;margin-top:85.8pt;width:252pt;height:.05pt;z-index:251662336;visibility:visible;mso-wrap-style:square;mso-wrap-distance-left:9pt;mso-wrap-distance-top:0;mso-wrap-distance-right:9pt;mso-wrap-distance-bottom:0;mso-position-horizontal:absolute;mso-position-horizontal-relative:text;mso-position-vertical:absolute;mso-position-vertical-relative:text;v-text-anchor:top" o:gfxdata="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" stroked="f">
                 <v:textbox style="mso-fit-shape-to-text:t" inset="0,0,0,0">
@@ -5426,7 +5426,7 @@
               </wp:anchor>
             </w:drawing>
           </mc:Choice>
-          <mc:Fallback xmlns:cx="http://schemas.microsoft.com/office/drawing/2014/chartex" xmlns:cx1="http://schemas.microsoft.com/office/drawing/2015/9/8/chartex" xmlns:cx2="http://schemas.microsoft.com/office/drawing/2015/10/21/chartex" xmlns:cx3="http://schemas.microsoft.com/office/drawing/2016/5/9/chartex" xmlns:cx4="http://schemas.microsoft.com/office/drawing/2016/5/10/chartex" xmlns:cx5="http://schemas.microsoft.com/office/drawing/2016/5/11/chartex" xmlns:cx6="http://schemas.microsoft.com/office/drawing/2016/5/12/chartex" xmlns:cx7="http://schemas.microsoft.com/office/drawing/2016/5/13/chartex" xmlns:cx8="http://schemas.microsoft.com/office/drawing/2016/5/14/chartex" xmlns:aink="http://schemas.microsoft.com/office/drawing/2016/ink" xmlns:am3d="http://schemas.microsoft.com/office/drawing/2017/model3d" xmlns:w15="http://schemas.microsoft.com/office/word/2012/wordml" xmlns:w16se="http://schemas.microsoft.com/office/word/2015/wordml/symex">
+          <mc:Fallback xmlns:w16se="http://schemas.microsoft.com/office/word/2015/wordml/symex" xmlns:w15="http://schemas.microsoft.com/office/word/2012/wordml" xmlns:am3d="http://schemas.microsoft.com/office/drawing/2017/model3d" xmlns:aink="http://schemas.microsoft.com/office/drawing/2016/ink" xmlns:cx8="http://schemas.microsoft.com/office/drawing/2016/5/14/chartex" xmlns:cx7="http://schemas.microsoft.com/office/drawing/2016/5/13/chartex" xmlns:cx6="http://schemas.microsoft.com/office/drawing/2016/5/12/chartex" xmlns:cx5="http://schemas.microsoft.com/office/drawing/2016/5/11/chartex" xmlns:cx4="http://schemas.microsoft.com/office/drawing/2016/5/10/chartex" xmlns:cx3="http://schemas.microsoft.com/office/drawing/2016/5/9/chartex" xmlns:cx2="http://schemas.microsoft.com/office/drawing/2015/10/21/chartex" xmlns:cx1="http://schemas.microsoft.com/office/drawing/2015/9/8/chartex" xmlns:cx="http://schemas.microsoft.com/office/drawing/2014/chartex">
             <w:pict>
               <v:shape w14:anchorId="135B6434" id="Zone de texte 20" o:spid="_x0000_s1028" type="#_x0000_t202" style="position:absolute;margin-left:131.25pt;margin-top:26.6pt;width:205.5pt;height:.05pt;z-index:251672064;visibility:visible;mso-wrap-style:square;mso-wrap-distance-left:9pt;mso-wrap-distance-top:0;mso-wrap-distance-right:9pt;mso-wrap-distance-bottom:0;mso-position-horizontal:absolute;mso-position-horizontal-relative:text;mso-position-vertical:absolute;mso-position-vertical-relative:text;v-text-anchor:top" o:gfxdata="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" stroked="f">
                 <v:textbox style="mso-fit-shape-to-text:t" inset="0,0,0,0">
@@ -10363,6 +10363,7 @@
       <w:r>
         <w:rPr>
           <w:noProof/>
+          <w:lang w:val="en-CA" w:eastAsia="en-CA"/>
         </w:rPr>
         <w:lastRenderedPageBreak/>
         <mc:AlternateContent>
@@ -10669,184 +10670,102 @@
     </w:p>
     <w:p>
       <w:pPr>
-        <w:ind w:firstLine="650"/>
+        <w:ind w:firstLine="720"/>
+        <w:rPr>
+          <w:lang w:val="fr-CA"/>
+        </w:rPr>
+      </w:pPr>
+      <w:r>
+        <w:rPr>
+          <w:lang w:val="fr-CA"/>
+        </w:rPr>
+        <w:t xml:space="preserve">Comme mentionné précédemment, nous avons choisi de réduire le pas dynamiquement lorsque les positions respectives des deux autos étaient proches l’une de l’autre (les chances d’avoir une collision y sont plus élevées). Cela nous permettait d’être </w:t>
+      </w:r>
+      <w:proofErr w:type="gramStart"/>
+      <w:r>
+        <w:rPr>
+          <w:lang w:val="fr-CA"/>
+        </w:rPr>
+        <w:t>certain</w:t>
+      </w:r>
+      <w:proofErr w:type="gramEnd"/>
+      <w:r>
+        <w:rPr>
+          <w:lang w:val="fr-CA"/>
+        </w:rPr>
+        <w:t xml:space="preserve"> de bien détecter une collision.</w:t>
+      </w:r>
+      <w:bookmarkStart w:id="11" w:name="_GoBack"/>
+      <w:bookmarkEnd w:id="11"/>
+    </w:p>
+    <w:p>
+      <w:pPr>
+        <w:ind w:firstLine="720"/>
+        <w:rPr>
+          <w:lang w:val="fr-CA"/>
+        </w:rPr>
+      </w:pPr>
+      <w:r>
+        <w:rPr>
+          <w:lang w:val="fr-CA"/>
+        </w:rPr>
+        <w:t>Pour nos simulations où il n’</w:t>
+      </w:r>
+      <w:r>
+        <w:rPr>
+          <w:lang w:val="fr-CA"/>
+        </w:rPr>
+        <w:t>y avait pas de collision, les vitesses angulaires</w:t>
+      </w:r>
+      <w:r>
+        <w:rPr>
+          <w:lang w:val="fr-CA"/>
+        </w:rPr>
+        <w:t xml:space="preserve"> devaient demeurer constantes</w:t>
+      </w:r>
+      <w:r>
+        <w:rPr>
+          <w:lang w:val="fr-CA"/>
+        </w:rPr>
+        <w:t xml:space="preserve"> puisque la force de frottement entre la glace et le véhicule ne les influençaient pas</w:t>
+      </w:r>
+      <w:r>
+        <w:rPr>
+          <w:lang w:val="fr-CA"/>
+        </w:rPr>
+        <w:t xml:space="preserve">. De plus, </w:t>
+      </w:r>
+      <w:r>
+        <w:rPr>
+          <w:lang w:val="fr-CA"/>
+        </w:rPr>
+        <w:t>les vitesses finales en x et en y devaient toujours être inférieures aux vitesses initiales en x et en y. En effet, seule la force de frottement agissait sur les deux véhicules de nos simulations : cela veut dire que nos véhicules finiront par s’immobiliser s’il n’y a pas de collision.</w:t>
+      </w:r>
+    </w:p>
+    <w:p>
+      <w:pPr>
+        <w:rPr>
+          <w:lang w:val="fr-CA"/>
+        </w:rPr>
+      </w:pPr>
+      <w:r>
+        <w:rPr>
+          <w:lang w:val="fr-CA"/>
+        </w:rPr>
+        <w:tab/>
+      </w:r>
+      <w:r>
         <w:rPr>
           <w:highlight w:val="yellow"/>
           <w:lang w:val="fr-CA"/>
         </w:rPr>
-      </w:pPr>
-      <w:r>
-        <w:rPr>
-          <w:highlight w:val="yellow"/>
-          <w:lang w:val="fr-CA"/>
-        </w:rPr>
-        <w:t>Pour l’option 1, la plus simple, nous avons effectué les calculs à la main pour comparer avec le résultat obtenu par la simulation. Puisque les résultats étaient concluants, nous avons gardé les mêmes conditions (i.e. intervalle de temps) pour les autres options.</w:t>
-      </w:r>
-      <w:r>
-        <w:rPr>
-          <w:highlight w:val="yellow"/>
+        <w:t>Pour les simulations avec collision,</w:t>
+      </w:r>
+      <w:r>
+        <w:rPr>
           <w:lang w:val="fr-CA"/>
         </w:rPr>
         <w:t xml:space="preserve"> </w:t>
-      </w:r>
-      <w:r>
-        <w:rPr>
-          <w:highlight w:val="yellow"/>
-          <w:lang w:val="fr-CA"/>
-        </w:rPr>
-        <w:t xml:space="preserve">Nous avons aussi vérifié que le point de départ de chacune des courbes </w:t>
-      </w:r>
-      <w:r>
-        <w:rPr>
-          <w:highlight w:val="yellow"/>
-          <w:lang w:val="fr-CA"/>
-        </w:rPr>
-        <w:t>correspondait</w:t>
-      </w:r>
-      <w:r>
-        <w:rPr>
-          <w:highlight w:val="yellow"/>
-          <w:lang w:val="fr-CA"/>
-        </w:rPr>
-        <w:t xml:space="preserve"> aux conditions initiales de chacun des essais (</w:t>
-      </w:r>
-      <w:r>
-        <w:rPr>
-          <w:b/>
-          <w:highlight w:val="yellow"/>
-          <w:lang w:val="fr-CA"/>
-        </w:rPr>
-        <w:t>Tableau 1</w:t>
-      </w:r>
-      <w:r>
-        <w:rPr>
-          <w:highlight w:val="yellow"/>
-          <w:lang w:val="fr-CA"/>
-        </w:rPr>
-        <w:t xml:space="preserve">). </w:t>
-      </w:r>
-      <w:r>
-        <w:rPr>
-          <w:highlight w:val="yellow"/>
-          <w:lang w:val="fr-CA"/>
-        </w:rPr>
-        <w:t xml:space="preserve">Nous avons aussi vérifié visuellement les collisions : cela nous a permis de valider la fiabilité de notre algorithme de détection de collision. </w:t>
-      </w:r>
-    </w:p>
-    <w:p>
-      <w:pPr>
-        <w:ind w:firstLine="650"/>
-        <w:rPr>
-          <w:highlight w:val="yellow"/>
-          <w:lang w:val="fr-CA"/>
-        </w:rPr>
-      </w:pPr>
-      <w:r>
-        <w:rPr>
-          <w:highlight w:val="yellow"/>
-          <w:lang w:val="fr-CA"/>
-        </w:rPr>
-        <w:t xml:space="preserve">De plus, nous avons fait des hypothèses à l’aide des données brutes pour l’ajout de la force de Magnus : nous avons estimé qu’un </w:t>
-      </w:r>
-      <w:proofErr w:type="spellStart"/>
-      <w:r>
-        <w:rPr>
-          <w:i/>
-          <w:highlight w:val="yellow"/>
-          <w:lang w:val="fr-CA"/>
-        </w:rPr>
-        <w:t>backspin</w:t>
-      </w:r>
-      <w:proofErr w:type="spellEnd"/>
-      <w:r>
-        <w:rPr>
-          <w:highlight w:val="yellow"/>
-          <w:lang w:val="fr-CA"/>
-        </w:rPr>
-        <w:t xml:space="preserve"> allait permettre à l’option 3 (Magnus) d’avoir une position finale plus loin que les autres. C’est ce qui arrive dans l’essai #3.</w:t>
-      </w:r>
-      <w:r>
-        <w:rPr>
-          <w:highlight w:val="yellow"/>
-          <w:lang w:val="fr-CA"/>
-        </w:rPr>
-        <w:t xml:space="preserve"> </w:t>
-      </w:r>
-    </w:p>
-    <w:p>
-      <w:pPr>
-        <w:ind w:firstLine="650"/>
-        <w:rPr>
-          <w:highlight w:val="yellow"/>
-          <w:lang w:val="fr-CA"/>
-        </w:rPr>
-      </w:pPr>
-      <w:r>
-        <w:rPr>
-          <w:highlight w:val="yellow"/>
-          <w:lang w:val="fr-CA"/>
-        </w:rPr>
-        <w:t>Aussi, nous avons validé que la vitesse finale diminue, comme attendu, lorsqu’on ajoute la force visqueuse.</w:t>
-      </w:r>
-    </w:p>
-    <w:p>
-      <w:pPr>
-        <w:ind w:firstLine="650"/>
-        <w:rPr>
-          <w:lang w:val="fr-CA"/>
-        </w:rPr>
-      </w:pPr>
-      <w:r>
-        <w:rPr>
-          <w:rFonts w:eastAsiaTheme="minorEastAsia"/>
-          <w:highlight w:val="yellow"/>
-          <w:lang w:val="fr-FR"/>
-        </w:rPr>
-        <w:t xml:space="preserve">Néanmoins, nous avons remarqué un manque de précision sur les collisions. Ainsi, nous aurions dû réduire le </w:t>
-      </w:r>
-      <m:oMath>
-        <m:r>
-          <m:rPr>
-            <m:sty m:val="b"/>
-          </m:rPr>
-          <w:rPr>
-            <w:rFonts w:ascii="Cambria Math" w:hAnsi="Cambria Math"/>
-            <w:highlight w:val="yellow"/>
-            <w:lang w:val="fr-FR"/>
-          </w:rPr>
-          <m:t>Δ</m:t>
-        </m:r>
-      </m:oMath>
-      <w:r>
-        <w:rPr>
-          <w:highlight w:val="yellow"/>
-          <w:lang w:val="fr-FR"/>
-        </w:rPr>
-        <w:t>t</w:t>
-      </w:r>
-      <w:r>
-        <w:rPr>
-          <w:rFonts w:eastAsiaTheme="minorEastAsia"/>
-          <w:highlight w:val="yellow"/>
-          <w:lang w:val="fr-FR"/>
-        </w:rPr>
-        <w:t xml:space="preserve"> d’enregistrement des collisions. Cela aurait offert une meilleure </w:t>
-      </w:r>
-      <w:r>
-        <w:rPr>
-          <w:rFonts w:eastAsiaTheme="minorEastAsia"/>
-          <w:highlight w:val="yellow"/>
-          <w:lang w:val="fr-FR"/>
-        </w:rPr>
-        <w:t>e</w:t>
-      </w:r>
-      <w:r>
-        <w:rPr>
-          <w:rFonts w:eastAsiaTheme="minorEastAsia"/>
-          <w:highlight w:val="yellow"/>
-          <w:lang w:val="fr-FR"/>
-        </w:rPr>
-        <w:t>stimation de la position.</w:t>
       </w:r>
     </w:p>
     <w:p>
@@ -10861,8 +10780,6 @@
           <w:docGrid w:linePitch="299"/>
         </w:sectPr>
       </w:pPr>
-      <w:bookmarkStart w:id="11" w:name="_GoBack"/>
-      <w:bookmarkEnd w:id="11"/>
     </w:p>
     <w:p>
       <w:pPr>
@@ -10893,7 +10810,142 @@
         <w:rPr>
           <w:lang w:val="fr-CA"/>
         </w:rPr>
-        <w:t>Nous n’avons pas rencontré de difficultés</w:t>
+        <w:t>Ce cours est assez difficile à suivre pour de pauvres étudiants en génie logiciel. Alors que Runge-</w:t>
+      </w:r>
+      <w:proofErr w:type="spellStart"/>
+      <w:r>
+        <w:rPr>
+          <w:lang w:val="fr-CA"/>
+        </w:rPr>
+        <w:t>Kutta</w:t>
+      </w:r>
+      <w:proofErr w:type="spellEnd"/>
+      <w:r>
+        <w:rPr>
+          <w:lang w:val="fr-CA"/>
+        </w:rPr>
+        <w:t xml:space="preserve"> nous menaçait de ne pas nous fournir de bonnes réponses et que nos notes de cours s’amusaient à nous mêler davantage, nous avons persévéré à trouver la vérité à la fin de ce devoir.</w:t>
+      </w:r>
+    </w:p>
+    <w:p>
+      <w:pPr>
+        <w:ind w:firstLine="650"/>
+        <w:rPr>
+          <w:lang w:val="fr-CA"/>
+        </w:rPr>
+      </w:pPr>
+      <w:r>
+        <w:rPr>
+          <w:lang w:val="fr-CA"/>
+        </w:rPr>
+        <w:t>Un exemple cocasse de problème que nous avons eu, c’est que la formule des notes de cours concernant les vitesses angulaires nécessitait un vecteur à trois dimensions alors que la valeur initiale du problème n’était qu’un nombre scalaire.</w:t>
+      </w:r>
+      <w:r>
+        <w:rPr>
+          <w:lang w:val="fr-CA"/>
+        </w:rPr>
+        <w:t xml:space="preserve"> Nous avons réalisé après avoir obtenu des résultats sans queue ni tête qu’il suffisait de multiplier notre valeur scalaire par un vecteur unitaire.</w:t>
+      </w:r>
+    </w:p>
+    <w:p>
+      <w:pPr>
+        <w:ind w:firstLine="650"/>
+        <w:rPr>
+          <w:lang w:val="fr-CA"/>
+        </w:rPr>
+      </w:pPr>
+      <w:r>
+        <w:rPr>
+          <w:lang w:val="fr-CA"/>
+        </w:rPr>
+        <w:t>Réfléchir sur la vitesse angulaire finale nous a donné un véritable mal de tête : il nous était difficile d’imaginer instinctivement l’impact de la collision sur la vitesse angulaire de deux objets en rotation autour de leur centre de masse.</w:t>
+      </w:r>
+      <w:r>
+        <w:rPr>
+          <w:lang w:val="fr-CA"/>
+        </w:rPr>
+        <w:t xml:space="preserve"> À tour de rôle, nous nous sommes penchés sur la question, et finalement, nous avons réalisé</w:t>
+      </w:r>
+      <w:r>
+        <w:rPr>
+          <w:lang w:val="fr-CA"/>
+        </w:rPr>
+        <w:t xml:space="preserve"> que nous tournions autour du pot. Nous avons finalement réalisé qu’il fallait seulement s’intéresser au point de collision et, à partir de là, déterminer la vitesse angulaire créée par la collision. Celle-ci  se rajoute ensuite à la vitesse angulaire existante pour nous donner la vitesse angulaire finale.</w:t>
+      </w:r>
+    </w:p>
+    <w:p>
+      <w:pPr>
+        <w:ind w:firstLine="650"/>
+        <w:rPr>
+          <w:lang w:val="fr-CA"/>
+        </w:rPr>
+      </w:pPr>
+      <w:r>
+        <w:rPr>
+          <w:lang w:val="fr-CA"/>
+        </w:rPr>
+        <w:t xml:space="preserve">Finalement, pour la détection des collisions, il fallait déterminer quels points choisir et cela n’était point facile. Nous avons </w:t>
+      </w:r>
+      <w:r>
+        <w:rPr>
+          <w:lang w:val="fr-CA"/>
+        </w:rPr>
+        <w:t xml:space="preserve">alors choisi </w:t>
+      </w:r>
+      <w:r>
+        <w:rPr>
+          <w:highlight w:val="yellow"/>
+          <w:lang w:val="fr-CA"/>
+        </w:rPr>
+        <w:t xml:space="preserve">de </w:t>
+      </w:r>
+      <w:proofErr w:type="spellStart"/>
+      <w:r>
+        <w:rPr>
+          <w:highlight w:val="yellow"/>
+          <w:lang w:val="fr-CA"/>
+        </w:rPr>
+        <w:t>bullshitter</w:t>
+      </w:r>
+      <w:proofErr w:type="spellEnd"/>
+      <w:r>
+        <w:rPr>
+          <w:highlight w:val="yellow"/>
+          <w:lang w:val="fr-CA"/>
+        </w:rPr>
+        <w:t xml:space="preserve"> notre </w:t>
+      </w:r>
+      <w:proofErr w:type="spellStart"/>
+      <w:r>
+        <w:rPr>
+          <w:highlight w:val="yellow"/>
+          <w:lang w:val="fr-CA"/>
+        </w:rPr>
+        <w:t>way</w:t>
+      </w:r>
+      <w:proofErr w:type="spellEnd"/>
+      <w:r>
+        <w:rPr>
+          <w:highlight w:val="yellow"/>
+          <w:lang w:val="fr-CA"/>
+        </w:rPr>
+        <w:t xml:space="preserve"> </w:t>
+      </w:r>
+      <w:proofErr w:type="spellStart"/>
+      <w:r>
+        <w:rPr>
+          <w:highlight w:val="yellow"/>
+          <w:lang w:val="fr-CA"/>
+        </w:rPr>
+        <w:t>through</w:t>
+      </w:r>
+      <w:proofErr w:type="spellEnd"/>
+      <w:r>
+        <w:rPr>
+          <w:highlight w:val="yellow"/>
+          <w:lang w:val="fr-CA"/>
+        </w:rPr>
+        <w:t>.</w:t>
       </w:r>
     </w:p>
     <w:p>
@@ -12586,7 +12638,7 @@
 </file>
 
 <file path=customXml/itemProps1.xml><?xml version="1.0" encoding="utf-8"?>
-<ds:datastoreItem xmlns:ds="http://schemas.openxmlformats.org/officeDocument/2006/customXml" ds:itemID="{7E89BAD8-C84D-4502-808D-8A5504C3DFAA}">
+<ds:datastoreItem xmlns:ds="http://schemas.openxmlformats.org/officeDocument/2006/customXml" ds:itemID="{084A0DB7-776A-406F-939C-B671BA17A52C}">
   <ds:schemaRefs>
     <ds:schemaRef ds:uri="http://schemas.openxmlformats.org/officeDocument/2006/bibliography"/>
   </ds:schemaRefs>

</xml_diff>

<commit_message>
Ajout des squelettes d'analyse et finalisation de la conclusion
</commit_message>
<xml_diff>
--- a/TP3/Rapport/phs4700_devoir3_rapport.docx
+++ b/TP3/Rapport/phs4700_devoir3_rapport.docx
@@ -4474,7 +4474,7 @@
               </wp:anchor>
             </w:drawing>
           </mc:Choice>
-          <mc:Fallback xmlns:w16se="http://schemas.microsoft.com/office/word/2015/wordml/symex" xmlns:w15="http://schemas.microsoft.com/office/word/2012/wordml" xmlns:am3d="http://schemas.microsoft.com/office/drawing/2017/model3d" xmlns:aink="http://schemas.microsoft.com/office/drawing/2016/ink" xmlns:cx8="http://schemas.microsoft.com/office/drawing/2016/5/14/chartex" xmlns:cx7="http://schemas.microsoft.com/office/drawing/2016/5/13/chartex" xmlns:cx6="http://schemas.microsoft.com/office/drawing/2016/5/12/chartex" xmlns:cx5="http://schemas.microsoft.com/office/drawing/2016/5/11/chartex" xmlns:cx4="http://schemas.microsoft.com/office/drawing/2016/5/10/chartex" xmlns:cx3="http://schemas.microsoft.com/office/drawing/2016/5/9/chartex" xmlns:cx2="http://schemas.microsoft.com/office/drawing/2015/10/21/chartex" xmlns:cx1="http://schemas.microsoft.com/office/drawing/2015/9/8/chartex" xmlns:cx="http://schemas.microsoft.com/office/drawing/2014/chartex">
+          <mc:Fallback xmlns:cx="http://schemas.microsoft.com/office/drawing/2014/chartex" xmlns:cx1="http://schemas.microsoft.com/office/drawing/2015/9/8/chartex" xmlns:cx2="http://schemas.microsoft.com/office/drawing/2015/10/21/chartex" xmlns:cx3="http://schemas.microsoft.com/office/drawing/2016/5/9/chartex" xmlns:cx4="http://schemas.microsoft.com/office/drawing/2016/5/10/chartex" xmlns:cx5="http://schemas.microsoft.com/office/drawing/2016/5/11/chartex" xmlns:cx6="http://schemas.microsoft.com/office/drawing/2016/5/12/chartex" xmlns:cx7="http://schemas.microsoft.com/office/drawing/2016/5/13/chartex" xmlns:cx8="http://schemas.microsoft.com/office/drawing/2016/5/14/chartex" xmlns:aink="http://schemas.microsoft.com/office/drawing/2016/ink" xmlns:am3d="http://schemas.microsoft.com/office/drawing/2017/model3d" xmlns:w15="http://schemas.microsoft.com/office/word/2012/wordml" xmlns:w16se="http://schemas.microsoft.com/office/word/2015/wordml/symex">
             <w:pict>
               <v:shapetype w14:anchorId="7DD52840" id="_x0000_t202" coordsize="21600,21600" o:spt="202" path="m,l,21600r21600,l21600,xe">
                 <v:stroke joinstyle="miter"/>
@@ -4959,7 +4959,7 @@
               </wp:anchor>
             </w:drawing>
           </mc:Choice>
-          <mc:Fallback xmlns:w16se="http://schemas.microsoft.com/office/word/2015/wordml/symex" xmlns:w15="http://schemas.microsoft.com/office/word/2012/wordml" xmlns:am3d="http://schemas.microsoft.com/office/drawing/2017/model3d" xmlns:aink="http://schemas.microsoft.com/office/drawing/2016/ink" xmlns:cx8="http://schemas.microsoft.com/office/drawing/2016/5/14/chartex" xmlns:cx7="http://schemas.microsoft.com/office/drawing/2016/5/13/chartex" xmlns:cx6="http://schemas.microsoft.com/office/drawing/2016/5/12/chartex" xmlns:cx5="http://schemas.microsoft.com/office/drawing/2016/5/11/chartex" xmlns:cx4="http://schemas.microsoft.com/office/drawing/2016/5/10/chartex" xmlns:cx3="http://schemas.microsoft.com/office/drawing/2016/5/9/chartex" xmlns:cx2="http://schemas.microsoft.com/office/drawing/2015/10/21/chartex" xmlns:cx1="http://schemas.microsoft.com/office/drawing/2015/9/8/chartex" xmlns:cx="http://schemas.microsoft.com/office/drawing/2014/chartex">
+          <mc:Fallback xmlns:cx="http://schemas.microsoft.com/office/drawing/2014/chartex" xmlns:cx1="http://schemas.microsoft.com/office/drawing/2015/9/8/chartex" xmlns:cx2="http://schemas.microsoft.com/office/drawing/2015/10/21/chartex" xmlns:cx3="http://schemas.microsoft.com/office/drawing/2016/5/9/chartex" xmlns:cx4="http://schemas.microsoft.com/office/drawing/2016/5/10/chartex" xmlns:cx5="http://schemas.microsoft.com/office/drawing/2016/5/11/chartex" xmlns:cx6="http://schemas.microsoft.com/office/drawing/2016/5/12/chartex" xmlns:cx7="http://schemas.microsoft.com/office/drawing/2016/5/13/chartex" xmlns:cx8="http://schemas.microsoft.com/office/drawing/2016/5/14/chartex" xmlns:aink="http://schemas.microsoft.com/office/drawing/2016/ink" xmlns:am3d="http://schemas.microsoft.com/office/drawing/2017/model3d" xmlns:w15="http://schemas.microsoft.com/office/word/2012/wordml" xmlns:w16se="http://schemas.microsoft.com/office/word/2015/wordml/symex">
             <w:pict>
               <v:shape w14:anchorId="7203A3FA" id="Zone de texte 18" o:spid="_x0000_s1027" type="#_x0000_t202" style="position:absolute;left:0;text-align:left;margin-left:108pt;margin-top:85.8pt;width:252pt;height:.05pt;z-index:251662336;visibility:visible;mso-wrap-style:square;mso-wrap-distance-left:9pt;mso-wrap-distance-top:0;mso-wrap-distance-right:9pt;mso-wrap-distance-bottom:0;mso-position-horizontal:absolute;mso-position-horizontal-relative:text;mso-position-vertical:absolute;mso-position-vertical-relative:text;v-text-anchor:top" o:gfxdata="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" stroked="f">
                 <v:textbox style="mso-fit-shape-to-text:t" inset="0,0,0,0">
@@ -5426,7 +5426,7 @@
               </wp:anchor>
             </w:drawing>
           </mc:Choice>
-          <mc:Fallback xmlns:w16se="http://schemas.microsoft.com/office/word/2015/wordml/symex" xmlns:w15="http://schemas.microsoft.com/office/word/2012/wordml" xmlns:am3d="http://schemas.microsoft.com/office/drawing/2017/model3d" xmlns:aink="http://schemas.microsoft.com/office/drawing/2016/ink" xmlns:cx8="http://schemas.microsoft.com/office/drawing/2016/5/14/chartex" xmlns:cx7="http://schemas.microsoft.com/office/drawing/2016/5/13/chartex" xmlns:cx6="http://schemas.microsoft.com/office/drawing/2016/5/12/chartex" xmlns:cx5="http://schemas.microsoft.com/office/drawing/2016/5/11/chartex" xmlns:cx4="http://schemas.microsoft.com/office/drawing/2016/5/10/chartex" xmlns:cx3="http://schemas.microsoft.com/office/drawing/2016/5/9/chartex" xmlns:cx2="http://schemas.microsoft.com/office/drawing/2015/10/21/chartex" xmlns:cx1="http://schemas.microsoft.com/office/drawing/2015/9/8/chartex" xmlns:cx="http://schemas.microsoft.com/office/drawing/2014/chartex">
+          <mc:Fallback xmlns:cx="http://schemas.microsoft.com/office/drawing/2014/chartex" xmlns:cx1="http://schemas.microsoft.com/office/drawing/2015/9/8/chartex" xmlns:cx2="http://schemas.microsoft.com/office/drawing/2015/10/21/chartex" xmlns:cx3="http://schemas.microsoft.com/office/drawing/2016/5/9/chartex" xmlns:cx4="http://schemas.microsoft.com/office/drawing/2016/5/10/chartex" xmlns:cx5="http://schemas.microsoft.com/office/drawing/2016/5/11/chartex" xmlns:cx6="http://schemas.microsoft.com/office/drawing/2016/5/12/chartex" xmlns:cx7="http://schemas.microsoft.com/office/drawing/2016/5/13/chartex" xmlns:cx8="http://schemas.microsoft.com/office/drawing/2016/5/14/chartex" xmlns:aink="http://schemas.microsoft.com/office/drawing/2016/ink" xmlns:am3d="http://schemas.microsoft.com/office/drawing/2017/model3d" xmlns:w15="http://schemas.microsoft.com/office/word/2012/wordml" xmlns:w16se="http://schemas.microsoft.com/office/word/2015/wordml/symex">
             <w:pict>
               <v:shape w14:anchorId="135B6434" id="Zone de texte 20" o:spid="_x0000_s1028" type="#_x0000_t202" style="position:absolute;margin-left:131.25pt;margin-top:26.6pt;width:205.5pt;height:.05pt;z-index:251672064;visibility:visible;mso-wrap-style:square;mso-wrap-distance-left:9pt;mso-wrap-distance-top:0;mso-wrap-distance-right:9pt;mso-wrap-distance-bottom:0;mso-position-horizontal:absolute;mso-position-horizontal-relative:text;mso-position-vertical:absolute;mso-position-vertical-relative:text;v-text-anchor:top" o:gfxdata="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" stroked="f">
                 <v:textbox style="mso-fit-shape-to-text:t" inset="0,0,0,0">
@@ -10614,28 +10614,60 @@
           <w:lang w:val="fr-CA"/>
         </w:rPr>
       </w:pPr>
-      <w:bookmarkStart w:id="9" w:name="_Toc498287493"/>
       <w:r>
         <w:rPr>
           <w:lang w:val="fr-CA"/>
         </w:rPr>
         <w:lastRenderedPageBreak/>
-        <w:t>Les six cas à évaluer</w:t>
-      </w:r>
-      <w:bookmarkEnd w:id="9"/>
-    </w:p>
-    <w:p>
-      <w:pPr>
-        <w:rPr>
-          <w:lang w:val="fr-CA"/>
-        </w:rPr>
-      </w:pPr>
-      <w:r>
-        <w:rPr>
-          <w:rFonts w:eastAsiaTheme="majorEastAsia"/>
-          <w:lang w:val="fr-CA"/>
-        </w:rPr>
-        <w:tab/>
+        <w:t>Tir 1 (Collision)</w:t>
+      </w:r>
+    </w:p>
+    <w:p>
+      <w:pPr>
+        <w:ind w:firstLine="720"/>
+        <w:rPr>
+          <w:lang w:val="fr-CA"/>
+        </w:rPr>
+      </w:pPr>
+      <w:r>
+        <w:rPr>
+          <w:lang w:val="fr-CA"/>
+        </w:rPr>
+        <w:t xml:space="preserve">Dans ce cas-ci, l’auto A </w:t>
+      </w:r>
+      <w:proofErr w:type="spellStart"/>
+      <w:r>
+        <w:rPr>
+          <w:lang w:val="fr-CA"/>
+        </w:rPr>
+        <w:t>commence</w:t>
+      </w:r>
+      <w:proofErr w:type="spellEnd"/>
+      <w:r>
+        <w:rPr>
+          <w:lang w:val="fr-CA"/>
+        </w:rPr>
+        <w:t xml:space="preserve"> à la position [0 0] et l’auto B à la position [25 10]. On note que l’auto B freine dès le début </w:t>
+      </w:r>
+      <w:proofErr w:type="gramStart"/>
+      <w:r>
+        <w:rPr>
+          <w:lang w:val="fr-CA"/>
+        </w:rPr>
+        <w:t>le</w:t>
+      </w:r>
+      <w:proofErr w:type="gramEnd"/>
+      <w:r>
+        <w:rPr>
+          <w:lang w:val="fr-CA"/>
+        </w:rPr>
+        <w:t xml:space="preserve"> simulation.</w:t>
+      </w:r>
+      <w:r>
+        <w:rPr>
+          <w:lang w:val="fr-CA"/>
+        </w:rPr>
+        <w:t xml:space="preserve"> Les vitesses des deux autos sont identiques.</w:t>
       </w:r>
     </w:p>
     <w:p>
@@ -10658,15 +10690,13 @@
           <w:lang w:val="fr-CA"/>
         </w:rPr>
       </w:pPr>
-      <w:bookmarkStart w:id="10" w:name="_Toc498287494"/>
       <w:r>
         <w:rPr>
           <w:lang w:val="fr-CA"/>
         </w:rPr>
         <w:lastRenderedPageBreak/>
-        <w:t>Vérifications effectuées pour assurer la précision de nos simulations</w:t>
-      </w:r>
-      <w:bookmarkEnd w:id="10"/>
+        <w:t>Tir 2 (Collision)</w:t>
+      </w:r>
     </w:p>
     <w:p>
       <w:pPr>
@@ -10679,97 +10709,88 @@
         <w:rPr>
           <w:lang w:val="fr-CA"/>
         </w:rPr>
-        <w:t xml:space="preserve">Comme mentionné précédemment, nous avons choisi de réduire le pas dynamiquement lorsque les positions respectives des deux autos étaient proches l’une de l’autre (les chances d’avoir une collision y sont plus élevées). Cela nous permettait d’être </w:t>
-      </w:r>
-      <w:proofErr w:type="gramStart"/>
-      <w:r>
-        <w:rPr>
-          <w:lang w:val="fr-CA"/>
-        </w:rPr>
-        <w:t>certain</w:t>
-      </w:r>
-      <w:proofErr w:type="gramEnd"/>
-      <w:r>
-        <w:rPr>
-          <w:lang w:val="fr-CA"/>
-        </w:rPr>
-        <w:t xml:space="preserve"> de bien détecter une collision.</w:t>
-      </w:r>
-      <w:bookmarkStart w:id="11" w:name="_GoBack"/>
-      <w:bookmarkEnd w:id="11"/>
+        <w:t xml:space="preserve">Dans ce cas-ci, l’auto A </w:t>
+      </w:r>
+      <w:proofErr w:type="spellStart"/>
+      <w:r>
+        <w:rPr>
+          <w:lang w:val="fr-CA"/>
+        </w:rPr>
+        <w:t>commence</w:t>
+      </w:r>
+      <w:proofErr w:type="spellEnd"/>
+      <w:r>
+        <w:rPr>
+          <w:lang w:val="fr-CA"/>
+        </w:rPr>
+        <w:t xml:space="preserve"> à la position [0 0] et l’auto B à la position </w:t>
+      </w:r>
+      <w:r>
+        <w:rPr>
+          <w:lang w:val="fr-CA"/>
+        </w:rPr>
+        <w:t>[100</w:t>
+      </w:r>
+      <w:r>
+        <w:rPr>
+          <w:lang w:val="fr-CA"/>
+        </w:rPr>
+        <w:t xml:space="preserve"> </w:t>
+      </w:r>
+      <w:r>
+        <w:rPr>
+          <w:lang w:val="fr-CA"/>
+        </w:rPr>
+        <w:t>100</w:t>
+      </w:r>
+      <w:r>
+        <w:rPr>
+          <w:lang w:val="fr-CA"/>
+        </w:rPr>
+        <w:t>]. On note que l’auto B freine dès le début</w:t>
+      </w:r>
+      <w:r>
+        <w:rPr>
+          <w:lang w:val="fr-CA"/>
+        </w:rPr>
+        <w:t xml:space="preserve"> de</w:t>
+      </w:r>
+      <w:r>
+        <w:rPr>
+          <w:lang w:val="fr-CA"/>
+        </w:rPr>
+        <w:t xml:space="preserve"> l</w:t>
+      </w:r>
+      <w:r>
+        <w:rPr>
+          <w:lang w:val="fr-CA"/>
+        </w:rPr>
+        <w:t>a</w:t>
+      </w:r>
+      <w:r>
+        <w:rPr>
+          <w:lang w:val="fr-CA"/>
+        </w:rPr>
+        <w:t xml:space="preserve"> simulation.</w:t>
+      </w:r>
+      <w:r>
+        <w:rPr>
+          <w:lang w:val="fr-CA"/>
+        </w:rPr>
+        <w:t xml:space="preserve"> </w:t>
+      </w:r>
+      <w:r>
+        <w:rPr>
+          <w:lang w:val="fr-CA"/>
+        </w:rPr>
+        <w:t>Les vitesses des deux autos sont identiques.</w:t>
+      </w:r>
+      <w:bookmarkStart w:id="9" w:name="_GoBack"/>
+      <w:bookmarkEnd w:id="9"/>
     </w:p>
     <w:p>
       <w:pPr>
         <w:ind w:firstLine="720"/>
-        <w:rPr>
-          <w:lang w:val="fr-CA"/>
-        </w:rPr>
-      </w:pPr>
-      <w:r>
-        <w:rPr>
-          <w:lang w:val="fr-CA"/>
-        </w:rPr>
-        <w:t>Pour nos simulations où il n’</w:t>
-      </w:r>
-      <w:r>
-        <w:rPr>
-          <w:lang w:val="fr-CA"/>
-        </w:rPr>
-        <w:t>y avait pas de collision, les vitesses angulaires</w:t>
-      </w:r>
-      <w:r>
-        <w:rPr>
-          <w:lang w:val="fr-CA"/>
-        </w:rPr>
-        <w:t xml:space="preserve"> devaient demeurer constantes</w:t>
-      </w:r>
-      <w:r>
-        <w:rPr>
-          <w:lang w:val="fr-CA"/>
-        </w:rPr>
-        <w:t xml:space="preserve"> puisque la force de frottement entre la glace et le véhicule ne les influençaient pas</w:t>
-      </w:r>
-      <w:r>
-        <w:rPr>
-          <w:lang w:val="fr-CA"/>
-        </w:rPr>
-        <w:t xml:space="preserve">. De plus, </w:t>
-      </w:r>
-      <w:r>
-        <w:rPr>
-          <w:lang w:val="fr-CA"/>
-        </w:rPr>
-        <w:t>les vitesses finales en x et en y devaient toujours être inférieures aux vitesses initiales en x et en y. En effet, seule la force de frottement agissait sur les deux véhicules de nos simulations : cela veut dire que nos véhicules finiront par s’immobiliser s’il n’y a pas de collision.</w:t>
-      </w:r>
-    </w:p>
-    <w:p>
-      <w:pPr>
-        <w:rPr>
-          <w:lang w:val="fr-CA"/>
-        </w:rPr>
-      </w:pPr>
-      <w:r>
-        <w:rPr>
-          <w:lang w:val="fr-CA"/>
-        </w:rPr>
-        <w:tab/>
-      </w:r>
-      <w:r>
-        <w:rPr>
-          <w:highlight w:val="yellow"/>
-          <w:lang w:val="fr-CA"/>
-        </w:rPr>
-        <w:t>Pour les simulations avec collision,</w:t>
-      </w:r>
-      <w:r>
-        <w:rPr>
-          <w:lang w:val="fr-CA"/>
-        </w:rPr>
-        <w:t xml:space="preserve"> </w:t>
-      </w:r>
-    </w:p>
-    <w:p>
-      <w:pPr>
         <w:rPr>
           <w:lang w:val="fr-CA"/>
         </w:rPr>
@@ -10783,13 +10804,705 @@
     </w:p>
     <w:p>
       <w:pPr>
+        <w:pStyle w:val="Heading2"/>
+        <w:rPr>
+          <w:lang w:val="fr-CA"/>
+        </w:rPr>
+      </w:pPr>
+      <w:r>
+        <w:rPr>
+          <w:lang w:val="fr-CA"/>
+        </w:rPr>
+        <w:lastRenderedPageBreak/>
+        <w:t>Tir 3 (Collision)</w:t>
+      </w:r>
+    </w:p>
+    <w:p>
+      <w:pPr>
+        <w:ind w:firstLine="720"/>
+        <w:rPr>
+          <w:lang w:val="fr-CA"/>
+        </w:rPr>
+      </w:pPr>
+      <w:r>
+        <w:rPr>
+          <w:lang w:val="fr-CA"/>
+        </w:rPr>
+        <w:t xml:space="preserve">Dans ce cas-ci, l’auto A </w:t>
+      </w:r>
+      <w:proofErr w:type="spellStart"/>
+      <w:r>
+        <w:rPr>
+          <w:lang w:val="fr-CA"/>
+        </w:rPr>
+        <w:t>commence</w:t>
+      </w:r>
+      <w:proofErr w:type="spellEnd"/>
+      <w:r>
+        <w:rPr>
+          <w:lang w:val="fr-CA"/>
+        </w:rPr>
+        <w:t xml:space="preserve"> à la position [0 0] et l’auto B à la position </w:t>
+      </w:r>
+      <w:r>
+        <w:rPr>
+          <w:lang w:val="fr-CA"/>
+        </w:rPr>
+        <w:t>[100 50</w:t>
+      </w:r>
+      <w:r>
+        <w:rPr>
+          <w:lang w:val="fr-CA"/>
+        </w:rPr>
+        <w:t xml:space="preserve">]. On note que l’auto B freine </w:t>
+      </w:r>
+      <w:r>
+        <w:rPr>
+          <w:lang w:val="fr-CA"/>
+        </w:rPr>
+        <w:t xml:space="preserve">à partir de </w:t>
+      </w:r>
+      <w:proofErr w:type="spellStart"/>
+      <w:r>
+        <w:rPr>
+          <w:lang w:val="fr-CA"/>
+        </w:rPr>
+        <w:t>t</w:t>
+      </w:r>
+      <w:r>
+        <w:rPr>
+          <w:vertAlign w:val="subscript"/>
+          <w:lang w:val="fr-CA"/>
+        </w:rPr>
+        <w:t>b</w:t>
+      </w:r>
+      <w:proofErr w:type="spellEnd"/>
+      <w:r>
+        <w:rPr>
+          <w:lang w:val="fr-CA"/>
+        </w:rPr>
+        <w:t xml:space="preserve"> = 1.6 s</w:t>
+      </w:r>
+      <w:r>
+        <w:rPr>
+          <w:lang w:val="fr-CA"/>
+        </w:rPr>
+        <w:t>.</w:t>
+      </w:r>
+    </w:p>
+    <w:p>
+      <w:pPr>
+        <w:rPr>
+          <w:lang w:val="fr-CA"/>
+        </w:rPr>
+        <w:sectPr>
+          <w:pgSz w:w="12240" w:h="15840"/>
+          <w:pgMar w:top="1440" w:right="1440" w:bottom="1440" w:left="1440" w:header="720" w:footer="720" w:gutter="0"/>
+          <w:cols w:space="720"/>
+          <w:docGrid w:linePitch="299"/>
+        </w:sectPr>
+      </w:pPr>
+    </w:p>
+    <w:p>
+      <w:pPr>
+        <w:pStyle w:val="Heading2"/>
+        <w:rPr>
+          <w:lang w:val="fr-CA"/>
+        </w:rPr>
+      </w:pPr>
+      <w:proofErr w:type="spellStart"/>
+      <w:r>
+        <w:rPr>
+          <w:lang w:val="fr-CA"/>
+        </w:rPr>
+        <w:lastRenderedPageBreak/>
+        <w:t>Tir</w:t>
+      </w:r>
+      <w:proofErr w:type="spellEnd"/>
+      <w:r>
+        <w:rPr>
+          <w:lang w:val="fr-CA"/>
+        </w:rPr>
+        <w:t xml:space="preserve"> 4 (Pas de collision)</w:t>
+      </w:r>
+    </w:p>
+    <w:p>
+      <w:pPr>
+        <w:ind w:firstLine="720"/>
+        <w:rPr>
+          <w:lang w:val="fr-CA"/>
+        </w:rPr>
+      </w:pPr>
+      <w:r>
+        <w:rPr>
+          <w:lang w:val="fr-CA"/>
+        </w:rPr>
+        <w:t>Da</w:t>
+      </w:r>
+      <w:r>
+        <w:rPr>
+          <w:lang w:val="fr-CA"/>
+        </w:rPr>
+        <w:t xml:space="preserve">ns ce cas-ci, l’auto A </w:t>
+      </w:r>
+      <w:proofErr w:type="spellStart"/>
+      <w:r>
+        <w:rPr>
+          <w:lang w:val="fr-CA"/>
+        </w:rPr>
+        <w:t>commence</w:t>
+      </w:r>
+      <w:proofErr w:type="spellEnd"/>
+      <w:r>
+        <w:rPr>
+          <w:lang w:val="fr-CA"/>
+        </w:rPr>
+        <w:t xml:space="preserve"> à la position [0 0] et l’auto B à la position [25 10</w:t>
+      </w:r>
+      <w:r>
+        <w:rPr>
+          <w:lang w:val="fr-CA"/>
+        </w:rPr>
+        <w:t>]</w:t>
+      </w:r>
+      <w:r>
+        <w:rPr>
+          <w:lang w:val="fr-CA"/>
+        </w:rPr>
+        <w:t>.</w:t>
+      </w:r>
+      <w:r>
+        <w:rPr>
+          <w:lang w:val="fr-CA"/>
+        </w:rPr>
+        <w:t xml:space="preserve"> On note que l’auto B</w:t>
+      </w:r>
+      <w:r>
+        <w:rPr>
+          <w:lang w:val="fr-CA"/>
+        </w:rPr>
+        <w:t xml:space="preserve"> freine dès le début de la</w:t>
+      </w:r>
+      <w:r>
+        <w:rPr>
+          <w:lang w:val="fr-CA"/>
+        </w:rPr>
+        <w:t xml:space="preserve"> simulation.</w:t>
+      </w:r>
+      <w:r>
+        <w:rPr>
+          <w:lang w:val="fr-CA"/>
+        </w:rPr>
+        <w:t xml:space="preserve"> Ici, l’auto B en ligne droite vers l’axe des y à une vitesse de 10 m/s. De son côté, l’auto A </w:t>
+      </w:r>
+      <w:proofErr w:type="spellStart"/>
+      <w:r>
+        <w:rPr>
+          <w:lang w:val="fr-CA"/>
+        </w:rPr>
+        <w:t>avance</w:t>
+      </w:r>
+      <w:proofErr w:type="spellEnd"/>
+      <w:r>
+        <w:rPr>
+          <w:lang w:val="fr-CA"/>
+        </w:rPr>
+        <w:t xml:space="preserve"> en diagonale en s’éloignant autant de l’axe des x que celui des y à une vitesse de 14,14 m/s.</w:t>
+      </w:r>
+      <w:r>
+        <w:rPr>
+          <w:lang w:val="fr-CA"/>
+        </w:rPr>
+        <w:t xml:space="preserve"> Puisque l’auto B ne se déplace qu’en x, les chances qu’il y ait une collision sont nulles.</w:t>
+      </w:r>
+      <w:r>
+        <w:rPr>
+          <w:lang w:val="fr-CA"/>
+        </w:rPr>
+        <w:t xml:space="preserve"> En effet, pour qu’il y ait collision, il aurait fallu que l’auto B ait une plus grande vitesse que l’auto A</w:t>
+      </w:r>
+      <w:r>
+        <w:rPr>
+          <w:lang w:val="fr-CA"/>
+        </w:rPr>
+        <w:t> : cela lui permettrait de rejoindre la trajectoire de A tout en s’arrêtant plus loin</w:t>
+      </w:r>
+      <w:r>
+        <w:rPr>
+          <w:lang w:val="fr-CA"/>
+        </w:rPr>
+        <w:t>.</w:t>
+      </w:r>
+      <w:r>
+        <w:rPr>
+          <w:lang w:val="fr-CA"/>
+        </w:rPr>
+        <w:t xml:space="preserve"> C’est ce que l’on peut observer  en prolongeant visuellement la trajectoire de B.</w:t>
+      </w:r>
+    </w:p>
+    <w:p>
+      <w:pPr>
+        <w:pStyle w:val="Heading2"/>
+        <w:rPr>
+          <w:lang w:val="fr-CA"/>
+        </w:rPr>
+      </w:pPr>
+      <w:r>
+        <w:rPr>
+          <w:lang w:val="fr-CA"/>
+        </w:rPr>
+        <w:t xml:space="preserve">Tir 5 </w:t>
+      </w:r>
+      <w:r>
+        <w:rPr>
+          <w:lang w:val="fr-CA"/>
+        </w:rPr>
+        <w:t>(Pas de collision)</w:t>
+      </w:r>
+    </w:p>
+    <w:p>
+      <w:pPr>
+        <w:ind w:firstLine="720"/>
+        <w:rPr>
+          <w:lang w:val="fr-CA"/>
+        </w:rPr>
+      </w:pPr>
+      <w:r>
+        <w:rPr>
+          <w:lang w:val="fr-CA"/>
+        </w:rPr>
+        <w:t xml:space="preserve">Dans ce cas-ci, l’auto A </w:t>
+      </w:r>
+      <w:proofErr w:type="spellStart"/>
+      <w:r>
+        <w:rPr>
+          <w:lang w:val="fr-CA"/>
+        </w:rPr>
+        <w:t>commence</w:t>
+      </w:r>
+      <w:proofErr w:type="spellEnd"/>
+      <w:r>
+        <w:rPr>
+          <w:lang w:val="fr-CA"/>
+        </w:rPr>
+        <w:t xml:space="preserve"> à la position [0 0] et l’auto B à la position </w:t>
+      </w:r>
+      <w:r>
+        <w:rPr>
+          <w:lang w:val="fr-CA"/>
+        </w:rPr>
+        <w:t>[100</w:t>
+      </w:r>
+      <w:r>
+        <w:rPr>
+          <w:lang w:val="fr-CA"/>
+        </w:rPr>
+        <w:t xml:space="preserve"> </w:t>
+      </w:r>
+      <w:r>
+        <w:rPr>
+          <w:lang w:val="fr-CA"/>
+        </w:rPr>
+        <w:t>5</w:t>
+      </w:r>
+      <w:r>
+        <w:rPr>
+          <w:lang w:val="fr-CA"/>
+        </w:rPr>
+        <w:t>0].</w:t>
+      </w:r>
+      <w:r>
+        <w:rPr>
+          <w:lang w:val="fr-CA"/>
+        </w:rPr>
+        <w:t xml:space="preserve"> On se retrouve dans une situation </w:t>
+      </w:r>
+      <w:r>
+        <w:rPr>
+          <w:lang w:val="fr-CA"/>
+        </w:rPr>
+        <w:t>similaire</w:t>
+      </w:r>
+      <w:r>
+        <w:rPr>
+          <w:lang w:val="fr-CA"/>
+        </w:rPr>
+        <w:t xml:space="preserve"> qu’</w:t>
+      </w:r>
+      <w:r>
+        <w:rPr>
+          <w:lang w:val="fr-CA"/>
+        </w:rPr>
+        <w:t>au tir 4 : l’auto B freine dès le début de la simulation.</w:t>
+      </w:r>
+      <w:r>
+        <w:rPr>
+          <w:lang w:val="fr-CA"/>
+        </w:rPr>
+        <w:t xml:space="preserve"> </w:t>
+      </w:r>
+      <w:r>
+        <w:rPr>
+          <w:lang w:val="fr-CA"/>
+        </w:rPr>
+        <w:t>De plus</w:t>
+      </w:r>
+      <w:r>
+        <w:rPr>
+          <w:lang w:val="fr-CA"/>
+        </w:rPr>
+        <w:t xml:space="preserve">, l’auto A </w:t>
+      </w:r>
+      <w:proofErr w:type="spellStart"/>
+      <w:r>
+        <w:rPr>
+          <w:lang w:val="fr-CA"/>
+        </w:rPr>
+        <w:t>a</w:t>
+      </w:r>
+      <w:proofErr w:type="spellEnd"/>
+      <w:r>
+        <w:rPr>
+          <w:lang w:val="fr-CA"/>
+        </w:rPr>
+        <w:t xml:space="preserve"> une vitesse supérieure à l’auto B (20 m/s vs 10 m/s). Ainsi, l’auto B finit par s’immobiliser avant d’atteindre la trajectoire de l’auto A.</w:t>
+      </w:r>
+      <w:r>
+        <w:rPr>
+          <w:lang w:val="fr-CA"/>
+        </w:rPr>
+        <w:t xml:space="preserve"> Encore une fois, on observe en prolongeant visuellement la trajectoire de B qu’il fallait que B ait une plus grande vitesse </w:t>
+      </w:r>
+      <w:proofErr w:type="gramStart"/>
+      <w:r>
+        <w:rPr>
+          <w:lang w:val="fr-CA"/>
+        </w:rPr>
+        <w:t>que A</w:t>
+      </w:r>
+      <w:proofErr w:type="gramEnd"/>
+      <w:r>
+        <w:rPr>
+          <w:lang w:val="fr-CA"/>
+        </w:rPr>
+        <w:t xml:space="preserve"> pour qu’il y ait une collision.</w:t>
+      </w:r>
+    </w:p>
+    <w:p>
+      <w:pPr>
+        <w:pStyle w:val="Heading2"/>
+        <w:rPr>
+          <w:lang w:val="fr-CA"/>
+        </w:rPr>
+      </w:pPr>
+      <w:r>
+        <w:rPr>
+          <w:lang w:val="fr-CA"/>
+        </w:rPr>
+        <w:t xml:space="preserve">Tir 6 </w:t>
+      </w:r>
+      <w:r>
+        <w:rPr>
+          <w:lang w:val="fr-CA"/>
+        </w:rPr>
+        <w:t>(Pas de collision)</w:t>
+      </w:r>
+    </w:p>
+    <w:p>
+      <w:pPr>
+        <w:ind w:firstLine="720"/>
+        <w:rPr>
+          <w:lang w:val="fr-CA"/>
+        </w:rPr>
+      </w:pPr>
+      <w:r>
+        <w:rPr>
+          <w:lang w:val="fr-CA"/>
+        </w:rPr>
+        <w:t xml:space="preserve">Dans ce cas-ci, l’auto A </w:t>
+      </w:r>
+      <w:proofErr w:type="spellStart"/>
+      <w:r>
+        <w:rPr>
+          <w:lang w:val="fr-CA"/>
+        </w:rPr>
+        <w:t>commence</w:t>
+      </w:r>
+      <w:proofErr w:type="spellEnd"/>
+      <w:r>
+        <w:rPr>
+          <w:lang w:val="fr-CA"/>
+        </w:rPr>
+        <w:t xml:space="preserve"> à la position [0 0] et l’auto B à la position [100 </w:t>
+      </w:r>
+      <w:r>
+        <w:rPr>
+          <w:lang w:val="fr-CA"/>
+        </w:rPr>
+        <w:t>10</w:t>
+      </w:r>
+      <w:r>
+        <w:rPr>
+          <w:lang w:val="fr-CA"/>
+        </w:rPr>
+        <w:t>].</w:t>
+      </w:r>
+      <w:r>
+        <w:rPr>
+          <w:lang w:val="fr-CA"/>
+        </w:rPr>
+        <w:t xml:space="preserve"> Ici, l’auto A </w:t>
+      </w:r>
+      <w:proofErr w:type="spellStart"/>
+      <w:r>
+        <w:rPr>
+          <w:lang w:val="fr-CA"/>
+        </w:rPr>
+        <w:t>a</w:t>
+      </w:r>
+      <w:proofErr w:type="spellEnd"/>
+      <w:r>
+        <w:rPr>
+          <w:lang w:val="fr-CA"/>
+        </w:rPr>
+        <w:t xml:space="preserve"> une vitesse de 20.09 m/s alors que l’auto B a une vitesse de 10 m/s.</w:t>
+      </w:r>
+      <w:r>
+        <w:rPr>
+          <w:lang w:val="fr-CA"/>
+        </w:rPr>
+        <w:t xml:space="preserve"> Ici, l’auto B freine à partir de </w:t>
+      </w:r>
+      <w:proofErr w:type="spellStart"/>
+      <w:r>
+        <w:rPr>
+          <w:lang w:val="fr-CA"/>
+        </w:rPr>
+        <w:t>t</w:t>
+      </w:r>
+      <w:r>
+        <w:rPr>
+          <w:vertAlign w:val="subscript"/>
+          <w:lang w:val="fr-CA"/>
+        </w:rPr>
+        <w:t>b</w:t>
+      </w:r>
+      <w:proofErr w:type="spellEnd"/>
+      <w:r>
+        <w:rPr>
+          <w:lang w:val="fr-CA"/>
+        </w:rPr>
+        <w:t xml:space="preserve"> = 1.0 s.</w:t>
+      </w:r>
+      <w:r>
+        <w:rPr>
+          <w:lang w:val="fr-CA"/>
+        </w:rPr>
+        <w:t xml:space="preserve"> Comparativement au tir 4 où B a la même vitesse, la distance que B parcourt ici devrait être plus grande. C’est ce que l’on observe en comparant les deux graphiques.</w:t>
+      </w:r>
+      <w:r>
+        <w:rPr>
+          <w:lang w:val="fr-CA"/>
+        </w:rPr>
+        <w:t xml:space="preserve"> </w:t>
+      </w:r>
+      <w:r>
+        <w:rPr>
+          <w:lang w:val="fr-CA"/>
+        </w:rPr>
+        <w:t xml:space="preserve">Ici, l’auto A </w:t>
+      </w:r>
+      <w:proofErr w:type="spellStart"/>
+      <w:r>
+        <w:rPr>
+          <w:lang w:val="fr-CA"/>
+        </w:rPr>
+        <w:t>a</w:t>
+      </w:r>
+      <w:proofErr w:type="spellEnd"/>
+      <w:r>
+        <w:rPr>
+          <w:lang w:val="fr-CA"/>
+        </w:rPr>
+        <w:t xml:space="preserve"> une très grande vitesse en x (20 m/s) comparativement à l’</w:t>
+      </w:r>
+      <w:r>
+        <w:rPr>
+          <w:lang w:val="fr-CA"/>
+        </w:rPr>
+        <w:t>auto B tout en ayant une vitesse en y faible (2 m/s).</w:t>
+      </w:r>
+      <w:r>
+        <w:rPr>
+          <w:lang w:val="fr-CA"/>
+        </w:rPr>
+        <w:t xml:space="preserve"> </w:t>
+      </w:r>
+      <w:r>
+        <w:rPr>
+          <w:lang w:val="fr-CA"/>
+        </w:rPr>
+        <w:t>Cela permet à l’auto A de rapidement rejoindre l’auto B tout en nous indiquant qu’il serait possible d’avoir une collision. C’est ce que l’on observe en voyant que les trajectoires des deux autos se rejoignent. Cependant, comme au tir 4, l’auto B n’est pas assez rapide pour avoir une collision avec l’auto A.</w:t>
+      </w:r>
+    </w:p>
+    <w:p>
+      <w:pPr>
+        <w:rPr>
+          <w:lang w:val="fr-CA"/>
+        </w:rPr>
+      </w:pPr>
+      <w:r>
+        <w:rPr>
+          <w:rFonts w:eastAsiaTheme="majorEastAsia"/>
+          <w:lang w:val="fr-CA"/>
+        </w:rPr>
+        <w:tab/>
+      </w:r>
+    </w:p>
+    <w:p>
+      <w:pPr>
+        <w:rPr>
+          <w:lang w:val="fr-CA"/>
+        </w:rPr>
+        <w:sectPr>
+          <w:pgSz w:w="12240" w:h="15840"/>
+          <w:pgMar w:top="1440" w:right="1440" w:bottom="1440" w:left="1440" w:header="720" w:footer="720" w:gutter="0"/>
+          <w:cols w:space="720"/>
+          <w:docGrid w:linePitch="299"/>
+        </w:sectPr>
+      </w:pPr>
+    </w:p>
+    <w:p>
+      <w:pPr>
+        <w:pStyle w:val="Heading2"/>
+        <w:rPr>
+          <w:lang w:val="fr-CA"/>
+        </w:rPr>
+      </w:pPr>
+      <w:bookmarkStart w:id="10" w:name="_Toc498287494"/>
+      <w:r>
+        <w:rPr>
+          <w:lang w:val="fr-CA"/>
+        </w:rPr>
+        <w:lastRenderedPageBreak/>
+        <w:t>Vérifications effectuées pour assurer la précision de nos simulations</w:t>
+      </w:r>
+      <w:bookmarkEnd w:id="10"/>
+    </w:p>
+    <w:p>
+      <w:pPr>
+        <w:ind w:firstLine="720"/>
+        <w:rPr>
+          <w:lang w:val="fr-CA"/>
+        </w:rPr>
+      </w:pPr>
+      <w:r>
+        <w:rPr>
+          <w:lang w:val="fr-CA"/>
+        </w:rPr>
+        <w:t xml:space="preserve">Comme mentionné précédemment, nous avons choisi de réduire le pas dynamiquement lorsque les positions respectives des deux autos étaient proches l’une de l’autre (les chances d’avoir une collision y sont plus élevées). Cela nous permettait d’être </w:t>
+      </w:r>
+      <w:proofErr w:type="gramStart"/>
+      <w:r>
+        <w:rPr>
+          <w:lang w:val="fr-CA"/>
+        </w:rPr>
+        <w:t>certain</w:t>
+      </w:r>
+      <w:proofErr w:type="gramEnd"/>
+      <w:r>
+        <w:rPr>
+          <w:lang w:val="fr-CA"/>
+        </w:rPr>
+        <w:t xml:space="preserve"> de bien détecter une collision.</w:t>
+      </w:r>
+    </w:p>
+    <w:p>
+      <w:pPr>
+        <w:ind w:firstLine="720"/>
+        <w:rPr>
+          <w:lang w:val="fr-CA"/>
+        </w:rPr>
+      </w:pPr>
+      <w:r>
+        <w:rPr>
+          <w:lang w:val="fr-CA"/>
+        </w:rPr>
+        <w:t>Pour nos simulations où il n’</w:t>
+      </w:r>
+      <w:r>
+        <w:rPr>
+          <w:lang w:val="fr-CA"/>
+        </w:rPr>
+        <w:t>y avait pas de collision, les vitesses angulaires</w:t>
+      </w:r>
+      <w:r>
+        <w:rPr>
+          <w:lang w:val="fr-CA"/>
+        </w:rPr>
+        <w:t xml:space="preserve"> devaient demeurer constantes</w:t>
+      </w:r>
+      <w:r>
+        <w:rPr>
+          <w:lang w:val="fr-CA"/>
+        </w:rPr>
+        <w:t xml:space="preserve"> puisque la force de frottement entre la glace et le véhicule ne les influençaient pas</w:t>
+      </w:r>
+      <w:r>
+        <w:rPr>
+          <w:lang w:val="fr-CA"/>
+        </w:rPr>
+        <w:t>. De plus, les vitesses finales en x et en y devaient toujours être inférieures aux vitesses initiales en x et en y. En effet, seule la force de frottement agissait sur les deux véhicules de nos simulations : cela veut dire que nos véhicules finiront par s’immobiliser s’il n’y a pas de collision.</w:t>
+      </w:r>
+    </w:p>
+    <w:p>
+      <w:pPr>
+        <w:rPr>
+          <w:lang w:val="fr-CA"/>
+        </w:rPr>
+      </w:pPr>
+      <w:r>
+        <w:rPr>
+          <w:lang w:val="fr-CA"/>
+        </w:rPr>
+        <w:tab/>
+      </w:r>
+      <w:r>
+        <w:rPr>
+          <w:highlight w:val="yellow"/>
+          <w:lang w:val="fr-CA"/>
+        </w:rPr>
+        <w:t>Pour les simulations avec collision,</w:t>
+      </w:r>
+      <w:r>
+        <w:rPr>
+          <w:lang w:val="fr-CA"/>
+        </w:rPr>
+        <w:t xml:space="preserve"> </w:t>
+      </w:r>
+    </w:p>
+    <w:p>
+      <w:pPr>
+        <w:rPr>
+          <w:lang w:val="fr-CA"/>
+        </w:rPr>
+        <w:sectPr>
+          <w:pgSz w:w="12240" w:h="15840"/>
+          <w:pgMar w:top="1440" w:right="1440" w:bottom="1440" w:left="1440" w:header="720" w:footer="720" w:gutter="0"/>
+          <w:cols w:space="720"/>
+          <w:docGrid w:linePitch="299"/>
+        </w:sectPr>
+      </w:pPr>
+    </w:p>
+    <w:p>
+      <w:pPr>
         <w:pStyle w:val="Heading1"/>
         <w:ind w:hanging="650"/>
         <w:rPr>
           <w:lang w:val="fr-CA"/>
         </w:rPr>
       </w:pPr>
-      <w:bookmarkStart w:id="12" w:name="_Toc498287495"/>
+      <w:bookmarkStart w:id="11" w:name="_Toc498287495"/>
       <w:r>
         <w:rPr>
           <w:lang w:val="fr-CA"/>
@@ -10797,7 +11510,7 @@
         <w:lastRenderedPageBreak/>
         <w:t>Conclusion</w:t>
       </w:r>
-      <w:bookmarkEnd w:id="12"/>
+      <w:bookmarkEnd w:id="11"/>
     </w:p>
     <w:p>
       <w:pPr>
@@ -10890,62 +11603,145 @@
         <w:rPr>
           <w:lang w:val="fr-CA"/>
         </w:rPr>
-        <w:t xml:space="preserve">alors choisi </w:t>
-      </w:r>
-      <w:r>
-        <w:rPr>
-          <w:highlight w:val="yellow"/>
-          <w:lang w:val="fr-CA"/>
-        </w:rPr>
-        <w:t xml:space="preserve">de </w:t>
-      </w:r>
-      <w:proofErr w:type="spellStart"/>
-      <w:r>
-        <w:rPr>
-          <w:highlight w:val="yellow"/>
-          <w:lang w:val="fr-CA"/>
-        </w:rPr>
-        <w:t>bullshitter</w:t>
-      </w:r>
-      <w:proofErr w:type="spellEnd"/>
-      <w:r>
-        <w:rPr>
-          <w:highlight w:val="yellow"/>
-          <w:lang w:val="fr-CA"/>
-        </w:rPr>
-        <w:t xml:space="preserve"> notre </w:t>
-      </w:r>
-      <w:proofErr w:type="spellStart"/>
-      <w:r>
-        <w:rPr>
-          <w:highlight w:val="yellow"/>
-          <w:lang w:val="fr-CA"/>
-        </w:rPr>
-        <w:t>way</w:t>
-      </w:r>
-      <w:proofErr w:type="spellEnd"/>
-      <w:r>
-        <w:rPr>
-          <w:highlight w:val="yellow"/>
-          <w:lang w:val="fr-CA"/>
-        </w:rPr>
-        <w:t xml:space="preserve"> </w:t>
-      </w:r>
-      <w:proofErr w:type="spellStart"/>
-      <w:r>
-        <w:rPr>
-          <w:highlight w:val="yellow"/>
-          <w:lang w:val="fr-CA"/>
-        </w:rPr>
-        <w:t>through</w:t>
-      </w:r>
-      <w:proofErr w:type="spellEnd"/>
-      <w:r>
-        <w:rPr>
-          <w:highlight w:val="yellow"/>
+        <w:t>alors choisi</w:t>
+      </w:r>
+      <w:r>
+        <w:rPr>
+          <w:lang w:val="fr-CA"/>
+        </w:rPr>
+        <w:t xml:space="preserve"> d’ordonner les coins de notre véhicule en avance. </w:t>
+      </w:r>
+      <w:r>
+        <w:rPr>
+          <w:lang w:val="fr-CA"/>
+        </w:rPr>
+        <w:t>À l’aide de</w:t>
+      </w:r>
+      <w:r>
+        <w:rPr>
+          <w:lang w:val="fr-CA"/>
+        </w:rPr>
+        <w:t xml:space="preserve"> chaque p</w:t>
+      </w:r>
+      <w:r>
+        <w:rPr>
+          <w:lang w:val="fr-CA"/>
+        </w:rPr>
+        <w:t xml:space="preserve">aire de points possibles, il était possible d’avoir </w:t>
+      </w:r>
+      <w:r>
+        <w:rPr>
+          <w:lang w:val="fr-CA"/>
+        </w:rPr>
+        <w:t xml:space="preserve">une ligne </w:t>
+      </w:r>
+      <w:r>
+        <w:rPr>
+          <w:lang w:val="fr-CA"/>
+        </w:rPr>
+        <w:t>associée</w:t>
+      </w:r>
+      <w:r>
+        <w:rPr>
           <w:lang w:val="fr-CA"/>
         </w:rPr>
         <w:t>.</w:t>
+      </w:r>
+      <w:r>
+        <w:rPr>
+          <w:lang w:val="fr-CA"/>
+        </w:rPr>
+        <w:t xml:space="preserve"> Ensuite, en utilisant </w:t>
+      </w:r>
+      <w:r>
+        <w:rPr>
+          <w:lang w:val="fr-CA"/>
+        </w:rPr>
+        <w:t xml:space="preserve">un point arbitraire, nous pouvions finalement </w:t>
+      </w:r>
+      <w:r>
+        <w:rPr>
+          <w:lang w:val="fr-CA"/>
+        </w:rPr>
+        <w:t>obtenir</w:t>
+      </w:r>
+      <w:r>
+        <w:rPr>
+          <w:lang w:val="fr-CA"/>
+        </w:rPr>
+        <w:t xml:space="preserve"> un plan correspondant à chacun de</w:t>
+      </w:r>
+      <w:r>
+        <w:rPr>
+          <w:lang w:val="fr-CA"/>
+        </w:rPr>
+        <w:t>s triplets couple-point arbitraire</w:t>
+      </w:r>
+      <w:r>
+        <w:rPr>
+          <w:lang w:val="fr-CA"/>
+        </w:rPr>
+        <w:t xml:space="preserve"> : chaque plan </w:t>
+      </w:r>
+      <w:r>
+        <w:rPr>
+          <w:lang w:val="fr-CA"/>
+        </w:rPr>
+        <w:t>représente</w:t>
+      </w:r>
+      <w:r>
+        <w:rPr>
+          <w:lang w:val="fr-CA"/>
+        </w:rPr>
+        <w:t xml:space="preserve"> alors un côté de l’auto. </w:t>
+      </w:r>
+      <w:r>
+        <w:rPr>
+          <w:lang w:val="fr-CA"/>
+        </w:rPr>
+        <w:t>Après ce tour de passe-passe</w:t>
+      </w:r>
+      <w:r>
+        <w:rPr>
+          <w:lang w:val="fr-CA"/>
+        </w:rPr>
+        <w:t xml:space="preserve">, nous pouvions </w:t>
+      </w:r>
+      <w:r>
+        <w:rPr>
+          <w:lang w:val="fr-CA"/>
+        </w:rPr>
+        <w:t>appliquer</w:t>
+      </w:r>
+      <w:r>
+        <w:rPr>
+          <w:lang w:val="fr-CA"/>
+        </w:rPr>
+        <w:t xml:space="preserve"> la méthode de détection des collisions </w:t>
+      </w:r>
+      <w:r>
+        <w:rPr>
+          <w:lang w:val="fr-CA"/>
+        </w:rPr>
+        <w:t xml:space="preserve">présentée </w:t>
+      </w:r>
+      <w:r>
+        <w:rPr>
+          <w:lang w:val="fr-CA"/>
+        </w:rPr>
+        <w:t>d</w:t>
+      </w:r>
+      <w:r>
+        <w:rPr>
+          <w:lang w:val="fr-CA"/>
+        </w:rPr>
+        <w:t>ans</w:t>
+      </w:r>
+      <w:r>
+        <w:rPr>
+          <w:lang w:val="fr-CA"/>
+        </w:rPr>
+        <w:t xml:space="preserve"> nos notes de cours.</w:t>
       </w:r>
     </w:p>
     <w:p>
@@ -12638,7 +13434,7 @@
 </file>
 
 <file path=customXml/itemProps1.xml><?xml version="1.0" encoding="utf-8"?>
-<ds:datastoreItem xmlns:ds="http://schemas.openxmlformats.org/officeDocument/2006/customXml" ds:itemID="{084A0DB7-776A-406F-939C-B671BA17A52C}">
+<ds:datastoreItem xmlns:ds="http://schemas.openxmlformats.org/officeDocument/2006/customXml" ds:itemID="{EF43E3AA-ECA5-4293-AEFB-3A02FE6EA2FB}">
   <ds:schemaRefs>
     <ds:schemaRef ds:uri="http://schemas.openxmlformats.org/officeDocument/2006/bibliography"/>
   </ds:schemaRefs>

</xml_diff>